<commit_message>
Finished writing up the software description
</commit_message>
<xml_diff>
--- a/SoftwareProjectAR_20361247/SystemManualAR_20361247.docx
+++ b/SoftwareProjectAR_20361247/SystemManualAR_20361247.docx
@@ -12,6 +12,9 @@
       <w:r>
         <w:t xml:space="preserve"> &amp; Student ID</w:t>
       </w:r>
+      <w:r>
+        <w:t>: Angela Rangel, 20361247</w:t>
+      </w:r>
     </w:p>
     <w:p>
       <w:pPr>
@@ -20,6 +23,9 @@
       <w:r>
         <w:t>Title</w:t>
       </w:r>
+      <w:r>
+        <w:t>:</w:t>
+      </w:r>
     </w:p>
     <w:p>
       <w:pPr>
@@ -39,7 +45,642 @@
         </w:rPr>
       </w:pPr>
       <w:r>
-        <w:t>(Maximum 1 page)</w:t>
+        <w:rPr>
+          <w:szCs w:val="22"/>
+        </w:rPr>
+        <w:t>The project</w:t>
+      </w:r>
+      <w:r>
+        <w:rPr>
+          <w:szCs w:val="22"/>
+        </w:rPr>
+        <w:t xml:space="preserve"> overall involves creating a</w:t>
+      </w:r>
+      <w:r>
+        <w:rPr>
+          <w:szCs w:val="22"/>
+        </w:rPr>
+        <w:t xml:space="preserve"> software</w:t>
+      </w:r>
+      <w:r>
+        <w:rPr>
+          <w:szCs w:val="22"/>
+        </w:rPr>
+        <w:t xml:space="preserve"> program</w:t>
+      </w:r>
+      <w:r>
+        <w:rPr>
+          <w:szCs w:val="22"/>
+        </w:rPr>
+        <w:t xml:space="preserve"> that enables </w:t>
+      </w:r>
+      <w:r>
+        <w:rPr>
+          <w:szCs w:val="22"/>
+        </w:rPr>
+        <w:t>the</w:t>
+      </w:r>
+      <w:r>
+        <w:rPr>
+          <w:szCs w:val="22"/>
+        </w:rPr>
+        <w:t xml:space="preserve"> writing robot to "draw</w:t>
+      </w:r>
+      <w:r>
+        <w:rPr>
+          <w:szCs w:val="22"/>
+        </w:rPr>
+        <w:t xml:space="preserve"> out</w:t>
+      </w:r>
+      <w:r>
+        <w:rPr>
+          <w:szCs w:val="22"/>
+        </w:rPr>
+        <w:t>" text</w:t>
+      </w:r>
+      <w:r>
+        <w:rPr>
+          <w:szCs w:val="22"/>
+        </w:rPr>
+        <w:t>,</w:t>
+      </w:r>
+      <w:r>
+        <w:rPr>
+          <w:szCs w:val="22"/>
+        </w:rPr>
+        <w:t xml:space="preserve"> based on a given file and text input. </w:t>
+      </w:r>
+      <w:r>
+        <w:rPr>
+          <w:szCs w:val="22"/>
+        </w:rPr>
+        <w:t>This program</w:t>
+      </w:r>
+      <w:r>
+        <w:rPr>
+          <w:szCs w:val="22"/>
+        </w:rPr>
+        <w:t xml:space="preserve"> will read and interpret font data from SingleStrokeFont.txt, scale the text </w:t>
+      </w:r>
+      <w:r>
+        <w:rPr>
+          <w:szCs w:val="22"/>
+        </w:rPr>
+        <w:t>defined by the user input</w:t>
+      </w:r>
+      <w:r>
+        <w:rPr>
+          <w:szCs w:val="22"/>
+        </w:rPr>
+        <w:t xml:space="preserve">, and generate movement commands in G-code format to </w:t>
+      </w:r>
+      <w:r>
+        <w:rPr>
+          <w:szCs w:val="22"/>
+        </w:rPr>
+        <w:t>then be</w:t>
+      </w:r>
+      <w:r>
+        <w:rPr>
+          <w:szCs w:val="22"/>
+        </w:rPr>
+        <w:t xml:space="preserve"> sent to </w:t>
+      </w:r>
+      <w:r>
+        <w:rPr>
+          <w:szCs w:val="22"/>
+        </w:rPr>
+        <w:t>the Arduino that controls the robotic arm’s movements</w:t>
+      </w:r>
+      <w:r>
+        <w:rPr>
+          <w:szCs w:val="22"/>
+        </w:rPr>
+        <w:t>.</w:t>
+      </w:r>
+    </w:p>
+    <w:p>
+      <w:pPr>
+        <w:rPr>
+          <w:szCs w:val="22"/>
+        </w:rPr>
+      </w:pPr>
+      <w:r>
+        <w:rPr>
+          <w:szCs w:val="22"/>
+        </w:rPr>
+        <w:t>All code must be developed using git for version control. This should include up to date commits as the project progresses for both documentations and codes. Also, an initial commit for the skeleton of the skeleton code.</w:t>
+      </w:r>
+    </w:p>
+    <w:p>
+      <w:pPr>
+        <w:rPr>
+          <w:szCs w:val="22"/>
+        </w:rPr>
+      </w:pPr>
+      <w:r>
+        <w:rPr>
+          <w:szCs w:val="22"/>
+        </w:rPr>
+        <w:t>As specified, the software must read the font data from the ‘SingleStrokeFont.txt’ file. After it is read, e</w:t>
+      </w:r>
+      <w:r>
+        <w:rPr>
+          <w:szCs w:val="22"/>
+        </w:rPr>
+        <w:t xml:space="preserve">ach character </w:t>
+      </w:r>
+      <w:r>
+        <w:rPr>
+          <w:szCs w:val="22"/>
+        </w:rPr>
+        <w:t>with</w:t>
+      </w:r>
+      <w:r>
+        <w:rPr>
+          <w:szCs w:val="22"/>
+        </w:rPr>
+        <w:t xml:space="preserve">in the font file </w:t>
+      </w:r>
+      <w:r>
+        <w:rPr>
+          <w:szCs w:val="22"/>
+        </w:rPr>
+        <w:t>should</w:t>
+      </w:r>
+      <w:r>
+        <w:rPr>
+          <w:szCs w:val="22"/>
+        </w:rPr>
+        <w:t xml:space="preserve"> be stored in </w:t>
+      </w:r>
+      <w:r>
+        <w:rPr>
+          <w:szCs w:val="22"/>
+        </w:rPr>
+        <w:t xml:space="preserve">a dynamic </w:t>
+      </w:r>
+      <w:r>
+        <w:rPr>
+          <w:szCs w:val="22"/>
+        </w:rPr>
+        <w:t>memory</w:t>
+      </w:r>
+      <w:r>
+        <w:rPr>
+          <w:szCs w:val="22"/>
+        </w:rPr>
+        <w:t xml:space="preserve"> allocation</w:t>
+      </w:r>
+      <w:r>
+        <w:rPr>
+          <w:szCs w:val="22"/>
+        </w:rPr>
+        <w:t xml:space="preserve">, </w:t>
+      </w:r>
+      <w:r>
+        <w:rPr>
+          <w:szCs w:val="22"/>
+        </w:rPr>
+        <w:t>to free up the memory space once the robot has finished writing</w:t>
+      </w:r>
+      <w:r>
+        <w:rPr>
+          <w:szCs w:val="22"/>
+        </w:rPr>
+        <w:t>.</w:t>
+      </w:r>
+      <w:r>
+        <w:rPr>
+          <w:szCs w:val="22"/>
+        </w:rPr>
+        <w:t xml:space="preserve"> This also ensures that the software has sufficient memory space and for the program to run at a faster time.</w:t>
+      </w:r>
+    </w:p>
+    <w:p>
+      <w:pPr>
+        <w:rPr>
+          <w:szCs w:val="22"/>
+        </w:rPr>
+      </w:pPr>
+      <w:r>
+        <w:rPr>
+          <w:szCs w:val="22"/>
+        </w:rPr>
+        <w:t xml:space="preserve">The program should ask the user to input the height of the text ranging from 4mm to 10mm. Create a function that adjusts the X and Y coordinates from the font file by a scale factor of </w:t>
+      </w:r>
+      <m:oMath>
+        <m:f>
+          <m:fPr>
+            <m:ctrlPr>
+              <w:rPr>
+                <w:rFonts w:ascii="Cambria Math" w:hAnsi="Cambria Math"/>
+                <w:i/>
+                <w:szCs w:val="22"/>
+              </w:rPr>
+            </m:ctrlPr>
+          </m:fPr>
+          <m:num>
+            <m:r>
+              <w:rPr>
+                <w:rFonts w:ascii="Cambria Math" w:hAnsi="Cambria Math"/>
+                <w:szCs w:val="22"/>
+              </w:rPr>
+              <m:t>(user input’s height)</m:t>
+            </m:r>
+          </m:num>
+          <m:den>
+            <m:r>
+              <w:rPr>
+                <w:rFonts w:ascii="Cambria Math" w:hAnsi="Cambria Math"/>
+                <w:szCs w:val="22"/>
+              </w:rPr>
+              <m:t>18</m:t>
+            </m:r>
+          </m:den>
+        </m:f>
+      </m:oMath>
+      <w:r>
+        <w:rPr>
+          <w:szCs w:val="22"/>
+        </w:rPr>
+        <w:t xml:space="preserve"> to properly draw out the specified height in real life. </w:t>
+      </w:r>
+    </w:p>
+    <w:p>
+      <w:pPr>
+        <w:rPr>
+          <w:szCs w:val="22"/>
+        </w:rPr>
+      </w:pPr>
+      <w:r>
+        <w:rPr>
+          <w:szCs w:val="22"/>
+        </w:rPr>
+        <w:t>The code should read another text file that is obtained from the user keyboard’s input to draw out the text written within the file. The program should be able to process a file containing text of any length. This can be done by also storing it in a dynamic memory allocation to ensure there’s sufficient memory to run the software and automatically provides the right size array.</w:t>
+      </w:r>
+    </w:p>
+    <w:p>
+      <w:pPr>
+        <w:rPr>
+          <w:szCs w:val="22"/>
+        </w:rPr>
+      </w:pPr>
+      <w:r>
+        <w:rPr>
+          <w:szCs w:val="22"/>
+        </w:rPr>
+        <w:t xml:space="preserve">For each character within the text file, create a function that translates the font data into G-code commands. This function should include that each new letter that is instructed to be drawn, it must be offset in the X direction so that the letters won’t overlap each other. This is done by the starting position of the next character corresponds to the last position of the previous letter written. Another section to include within this function is to ensure that each text line are drawn with the space of 5mm apart from each other. This is prompted by the LF (ASCII 10) and CR (ASCII 13) codes respectively in the text file. </w:t>
+      </w:r>
+    </w:p>
+    <w:p>
+      <w:pPr>
+        <w:rPr>
+          <w:szCs w:val="22"/>
+        </w:rPr>
+      </w:pPr>
+      <w:r>
+        <w:rPr>
+          <w:szCs w:val="22"/>
+        </w:rPr>
+        <w:t>Finally a function that sends the G-code commands to the Arduino. These commands are then sent to the Arduino to communicate whether to raise or lower the pen and to control the arm’s movements to specific X-Y coordinates. The relevant commands of G-code that is related to the project is shown in Table 1. Once the pen finishes drawing, it should return to the point at origin (0,0) and rest once the pen is in a raised position.</w:t>
+      </w:r>
+    </w:p>
+    <w:tbl>
+      <w:tblPr>
+        <w:tblStyle w:val="TableGrid"/>
+        <w:tblW w:w="0" w:type="auto"/>
+        <w:tblLook w:val="04A0" w:firstRow="1" w:lastRow="0" w:firstColumn="1" w:lastColumn="0" w:noHBand="0" w:noVBand="1"/>
+      </w:tblPr>
+      <w:tblGrid>
+        <w:gridCol w:w="1476"/>
+        <w:gridCol w:w="7084"/>
+      </w:tblGrid>
+      <w:tr>
+        <w:trPr>
+          <w:trHeight w:val="272"/>
+        </w:trPr>
+        <w:tc>
+          <w:tcPr>
+            <w:tcW w:w="1476" w:type="dxa"/>
+          </w:tcPr>
+          <w:p>
+            <w:pPr>
+              <w:rPr>
+                <w:rFonts w:cs="Courier New"/>
+              </w:rPr>
+            </w:pPr>
+            <w:r>
+              <w:t>Command</w:t>
+            </w:r>
+          </w:p>
+        </w:tc>
+        <w:tc>
+          <w:tcPr>
+            <w:tcW w:w="7084" w:type="dxa"/>
+          </w:tcPr>
+          <w:p>
+            <w:pPr>
+              <w:rPr>
+                <w:rFonts w:cs="Courier New"/>
+              </w:rPr>
+            </w:pPr>
+            <w:r>
+              <w:rPr>
+                <w:rFonts w:cs="Courier New"/>
+              </w:rPr>
+              <w:t>Description</w:t>
+            </w:r>
+          </w:p>
+        </w:tc>
+      </w:tr>
+      <w:tr>
+        <w:trPr>
+          <w:trHeight w:val="287"/>
+        </w:trPr>
+        <w:tc>
+          <w:tcPr>
+            <w:tcW w:w="1476" w:type="dxa"/>
+          </w:tcPr>
+          <w:p>
+            <w:pPr>
+              <w:rPr>
+                <w:rFonts w:cs="Courier New"/>
+              </w:rPr>
+            </w:pPr>
+            <w:r>
+              <w:rPr>
+                <w:rFonts w:cs="Courier New"/>
+              </w:rPr>
+              <w:t>F1000</w:t>
+            </w:r>
+          </w:p>
+        </w:tc>
+        <w:tc>
+          <w:tcPr>
+            <w:tcW w:w="7084" w:type="dxa"/>
+          </w:tcPr>
+          <w:p>
+            <w:pPr>
+              <w:rPr>
+                <w:rFonts w:cs="Courier New"/>
+              </w:rPr>
+            </w:pPr>
+            <w:r>
+              <w:t>feed rate</w:t>
+            </w:r>
+            <w:r>
+              <w:t>,</w:t>
+            </w:r>
+            <w:r>
+              <w:t xml:space="preserve"> 1000 mm min</w:t>
+            </w:r>
+            <w:r>
+              <w:rPr>
+                <w:vertAlign w:val="superscript"/>
+              </w:rPr>
+              <w:sym w:font="Symbol" w:char="F02D"/>
+            </w:r>
+            <w:r>
+              <w:rPr>
+                <w:vertAlign w:val="superscript"/>
+              </w:rPr>
+              <w:t>1</w:t>
+            </w:r>
+          </w:p>
+        </w:tc>
+      </w:tr>
+      <w:tr>
+        <w:trPr>
+          <w:trHeight w:val="272"/>
+        </w:trPr>
+        <w:tc>
+          <w:tcPr>
+            <w:tcW w:w="1476" w:type="dxa"/>
+          </w:tcPr>
+          <w:p>
+            <w:pPr>
+              <w:rPr>
+                <w:rFonts w:cs="Courier New"/>
+              </w:rPr>
+            </w:pPr>
+            <w:r>
+              <w:rPr>
+                <w:rFonts w:cs="Courier New"/>
+              </w:rPr>
+              <w:t>G0 X Y</w:t>
+            </w:r>
+          </w:p>
+        </w:tc>
+        <w:tc>
+          <w:tcPr>
+            <w:tcW w:w="7084" w:type="dxa"/>
+          </w:tcPr>
+          <w:p>
+            <w:pPr>
+              <w:rPr>
+                <w:rFonts w:cs="Courier New"/>
+              </w:rPr>
+            </w:pPr>
+            <w:r>
+              <w:rPr>
+                <w:rFonts w:cs="Courier New"/>
+              </w:rPr>
+              <w:t>Move to the position X,Y</w:t>
+            </w:r>
+          </w:p>
+        </w:tc>
+      </w:tr>
+      <w:tr>
+        <w:trPr>
+          <w:trHeight w:val="272"/>
+        </w:trPr>
+        <w:tc>
+          <w:tcPr>
+            <w:tcW w:w="1476" w:type="dxa"/>
+          </w:tcPr>
+          <w:p>
+            <w:pPr>
+              <w:rPr>
+                <w:rFonts w:cs="Courier New"/>
+              </w:rPr>
+            </w:pPr>
+            <w:r>
+              <w:rPr>
+                <w:rFonts w:cs="Courier New"/>
+              </w:rPr>
+              <w:t>G1 X Y</w:t>
+            </w:r>
+          </w:p>
+        </w:tc>
+        <w:tc>
+          <w:tcPr>
+            <w:tcW w:w="7084" w:type="dxa"/>
+          </w:tcPr>
+          <w:p>
+            <w:pPr>
+              <w:rPr>
+                <w:rFonts w:cs="Courier New"/>
+              </w:rPr>
+            </w:pPr>
+            <w:r>
+              <w:rPr>
+                <w:rFonts w:cs="Courier New"/>
+              </w:rPr>
+              <w:t>Draw a straight line from the last position to X,Y</w:t>
+            </w:r>
+          </w:p>
+        </w:tc>
+      </w:tr>
+      <w:tr>
+        <w:trPr>
+          <w:trHeight w:val="272"/>
+        </w:trPr>
+        <w:tc>
+          <w:tcPr>
+            <w:tcW w:w="1476" w:type="dxa"/>
+          </w:tcPr>
+          <w:p>
+            <w:pPr>
+              <w:rPr>
+                <w:rFonts w:cs="Courier New"/>
+              </w:rPr>
+            </w:pPr>
+            <w:r>
+              <w:rPr>
+                <w:rFonts w:cs="Courier New"/>
+              </w:rPr>
+              <w:t>M3</w:t>
+            </w:r>
+          </w:p>
+        </w:tc>
+        <w:tc>
+          <w:tcPr>
+            <w:tcW w:w="7084" w:type="dxa"/>
+          </w:tcPr>
+          <w:p>
+            <w:pPr>
+              <w:rPr>
+                <w:rFonts w:cs="Courier New"/>
+              </w:rPr>
+            </w:pPr>
+            <w:r>
+              <w:rPr>
+                <w:rFonts w:cs="Courier New"/>
+              </w:rPr>
+              <w:t>Turn on Spindle</w:t>
+            </w:r>
+          </w:p>
+        </w:tc>
+      </w:tr>
+      <w:tr>
+        <w:trPr>
+          <w:trHeight w:val="272"/>
+        </w:trPr>
+        <w:tc>
+          <w:tcPr>
+            <w:tcW w:w="1476" w:type="dxa"/>
+          </w:tcPr>
+          <w:p>
+            <w:pPr>
+              <w:rPr>
+                <w:rFonts w:cs="Courier New"/>
+              </w:rPr>
+            </w:pPr>
+            <w:r>
+              <w:rPr>
+                <w:rFonts w:cs="Courier New"/>
+              </w:rPr>
+              <w:t>S0</w:t>
+            </w:r>
+          </w:p>
+        </w:tc>
+        <w:tc>
+          <w:tcPr>
+            <w:tcW w:w="7084" w:type="dxa"/>
+          </w:tcPr>
+          <w:p>
+            <w:pPr>
+              <w:rPr>
+                <w:rFonts w:cs="Courier New"/>
+              </w:rPr>
+            </w:pPr>
+            <w:r>
+              <w:rPr>
+                <w:rFonts w:cs="Courier New"/>
+              </w:rPr>
+              <w:t>Pen</w:t>
+            </w:r>
+            <w:r>
+              <w:rPr>
+                <w:rFonts w:cs="Courier New"/>
+              </w:rPr>
+              <w:t xml:space="preserve"> up</w:t>
+            </w:r>
+          </w:p>
+        </w:tc>
+      </w:tr>
+      <w:tr>
+        <w:trPr>
+          <w:trHeight w:val="272"/>
+        </w:trPr>
+        <w:tc>
+          <w:tcPr>
+            <w:tcW w:w="1476" w:type="dxa"/>
+          </w:tcPr>
+          <w:p>
+            <w:pPr>
+              <w:rPr>
+                <w:rFonts w:cs="Courier New"/>
+              </w:rPr>
+            </w:pPr>
+            <w:r>
+              <w:rPr>
+                <w:rFonts w:cs="Courier New"/>
+              </w:rPr>
+              <w:t>S1000</w:t>
+            </w:r>
+          </w:p>
+        </w:tc>
+        <w:tc>
+          <w:tcPr>
+            <w:tcW w:w="7084" w:type="dxa"/>
+          </w:tcPr>
+          <w:p>
+            <w:pPr>
+              <w:rPr>
+                <w:rFonts w:cs="Courier New"/>
+              </w:rPr>
+            </w:pPr>
+            <w:r>
+              <w:rPr>
+                <w:rFonts w:cs="Courier New"/>
+              </w:rPr>
+              <w:t xml:space="preserve">Pen down </w:t>
+            </w:r>
+          </w:p>
+        </w:tc>
+      </w:tr>
+    </w:tbl>
+    <w:p>
+      <w:pPr>
+        <w:rPr>
+          <w:szCs w:val="22"/>
+        </w:rPr>
+      </w:pPr>
+      <w:r>
+        <w:rPr>
+          <w:b/>
+          <w:bCs/>
+          <w:szCs w:val="22"/>
+        </w:rPr>
+        <w:t>Table 1</w:t>
+      </w:r>
+      <w:r>
+        <w:rPr>
+          <w:szCs w:val="22"/>
+        </w:rPr>
+        <w:t>: The relevant G-codes needed for the project.</w:t>
       </w:r>
     </w:p>
     <w:p/>
@@ -48,6 +689,7 @@
         <w:pStyle w:val="Heading1"/>
       </w:pPr>
       <w:r>
+        <w:lastRenderedPageBreak/>
         <w:t>Project Files</w:t>
       </w:r>
     </w:p>
@@ -1321,7 +1963,6 @@
   <w:style w:type="character" w:default="1" w:styleId="DefaultParagraphFont">
     <w:name w:val="Default Paragraph Font"/>
     <w:uiPriority w:val="1"/>
-    <w:semiHidden/>
     <w:unhideWhenUsed/>
   </w:style>
   <w:style w:type="table" w:default="1" w:styleId="TableNormal">

</xml_diff>

<commit_message>
Writing up the 'function,' indicating the parameters used within the software
</commit_message>
<xml_diff>
--- a/SoftwareProjectAR_20361247/SystemManualAR_20361247.docx
+++ b/SoftwareProjectAR_20361247/SystemManualAR_20361247.docx
@@ -820,342 +820,220 @@
         <w:t>s</w:t>
       </w:r>
     </w:p>
-    <w:p>
-      <w:pPr>
-        <w:rPr>
-          <w:i/>
-          <w:iCs/>
-        </w:rPr>
-      </w:pPr>
-      <w:r>
-        <w:rPr>
-          <w:i/>
-          <w:iCs/>
-        </w:rPr>
-        <w:t>Only include functions that you have written yourself.</w:t>
-      </w:r>
-    </w:p>
-    <w:p>
-      <w:pPr>
-        <w:rPr>
-          <w:i/>
-          <w:iCs/>
-        </w:rPr>
-      </w:pPr>
-      <w:r>
-        <w:rPr>
-          <w:i/>
-          <w:iCs/>
-        </w:rPr>
-        <w:t>Example (remove</w:t>
-      </w:r>
-      <w:r>
-        <w:rPr>
-          <w:i/>
-          <w:iCs/>
-        </w:rPr>
-        <w:t xml:space="preserve"> before submission)</w:t>
-      </w:r>
-    </w:p>
-    <w:p>
-      <w:pPr>
-        <w:rPr>
-          <w:i/>
-          <w:iCs/>
-        </w:rPr>
-      </w:pPr>
-      <w:r>
-        <w:rPr>
-          <w:i/>
-          <w:iCs/>
-        </w:rPr>
-        <w:t>Short description (one or two lines)</w:t>
-      </w:r>
-    </w:p>
-    <w:p>
-      <w:pPr>
-        <w:rPr>
-          <w:i/>
-          <w:iCs/>
-        </w:rPr>
-      </w:pPr>
-      <w:r>
-        <w:rPr>
-          <w:i/>
-          <w:iCs/>
-        </w:rPr>
-        <w:t>i</w:t>
-      </w:r>
-      <w:r>
-        <w:rPr>
-          <w:i/>
-          <w:iCs/>
-        </w:rPr>
-        <w:t xml:space="preserve">nt </w:t>
-      </w:r>
-      <w:proofErr w:type="spellStart"/>
-      <w:r>
-        <w:rPr>
-          <w:i/>
-          <w:iCs/>
-        </w:rPr>
-        <w:t>Temp</w:t>
-      </w:r>
-      <w:r>
-        <w:rPr>
-          <w:i/>
-          <w:iCs/>
-        </w:rPr>
-        <w:t>erature</w:t>
-      </w:r>
-      <w:r>
-        <w:rPr>
-          <w:i/>
-          <w:iCs/>
-        </w:rPr>
-        <w:t>Conversion</w:t>
-      </w:r>
-      <w:proofErr w:type="spellEnd"/>
-      <w:r>
-        <w:rPr>
-          <w:i/>
-          <w:iCs/>
-        </w:rPr>
-        <w:t xml:space="preserve">( </w:t>
-      </w:r>
-      <w:r>
-        <w:rPr>
-          <w:i/>
-          <w:iCs/>
-        </w:rPr>
-        <w:t xml:space="preserve">int </w:t>
-      </w:r>
-      <w:proofErr w:type="spellStart"/>
-      <w:r>
-        <w:rPr>
-          <w:i/>
-          <w:iCs/>
-        </w:rPr>
-        <w:t>Input</w:t>
-      </w:r>
-      <w:r>
-        <w:rPr>
-          <w:i/>
-          <w:iCs/>
-        </w:rPr>
-        <w:t>Temp</w:t>
-      </w:r>
-      <w:proofErr w:type="spellEnd"/>
-      <w:r>
-        <w:rPr>
-          <w:i/>
-          <w:iCs/>
-        </w:rPr>
-        <w:t>,</w:t>
-      </w:r>
-      <w:r>
-        <w:rPr>
-          <w:i/>
-          <w:iCs/>
-        </w:rPr>
-        <w:t xml:space="preserve"> </w:t>
-      </w:r>
-      <w:r>
-        <w:rPr>
-          <w:i/>
-          <w:iCs/>
-        </w:rPr>
-        <w:t xml:space="preserve"> float* </w:t>
-      </w:r>
-      <w:proofErr w:type="spellStart"/>
-      <w:r>
-        <w:rPr>
-          <w:i/>
-          <w:iCs/>
-        </w:rPr>
-        <w:t>Output</w:t>
-      </w:r>
-      <w:r>
-        <w:rPr>
-          <w:i/>
-          <w:iCs/>
-        </w:rPr>
-        <w:t>Temp</w:t>
-      </w:r>
-      <w:proofErr w:type="spellEnd"/>
-      <w:r>
-        <w:rPr>
-          <w:i/>
-          <w:iCs/>
-        </w:rPr>
-        <w:t xml:space="preserve"> </w:t>
-      </w:r>
-      <w:r>
-        <w:rPr>
-          <w:i/>
-          <w:iCs/>
-        </w:rPr>
-        <w:t>)</w:t>
-      </w:r>
-    </w:p>
-    <w:p>
-      <w:pPr>
-        <w:rPr>
-          <w:i/>
-          <w:iCs/>
-        </w:rPr>
-      </w:pPr>
-      <w:r>
-        <w:rPr>
-          <w:i/>
-          <w:iCs/>
-        </w:rPr>
-        <w:t>Parameters:</w:t>
-      </w:r>
-      <w:r>
-        <w:rPr>
-          <w:i/>
-          <w:iCs/>
-        </w:rPr>
-        <w:t xml:space="preserve"> </w:t>
-      </w:r>
-    </w:p>
-    <w:p>
-      <w:pPr>
-        <w:ind w:left="720"/>
-        <w:rPr>
-          <w:i/>
-          <w:iCs/>
-        </w:rPr>
-      </w:pPr>
-      <w:proofErr w:type="spellStart"/>
-      <w:r>
-        <w:rPr>
-          <w:i/>
-          <w:iCs/>
-        </w:rPr>
-        <w:t>InputTemp</w:t>
-      </w:r>
-      <w:proofErr w:type="spellEnd"/>
-      <w:r>
-        <w:rPr>
-          <w:i/>
-          <w:iCs/>
-        </w:rPr>
-        <w:t xml:space="preserve"> </w:t>
-      </w:r>
-      <w:r>
-        <w:rPr>
-          <w:i/>
-          <w:iCs/>
-        </w:rPr>
-        <w:t>–</w:t>
-      </w:r>
-      <w:r>
-        <w:rPr>
-          <w:i/>
-          <w:iCs/>
-        </w:rPr>
-        <w:t xml:space="preserve"> </w:t>
-      </w:r>
-      <w:r>
-        <w:rPr>
-          <w:i/>
-          <w:iCs/>
-        </w:rPr>
-        <w:t>input temperature in degrees C</w:t>
-      </w:r>
-    </w:p>
-    <w:p>
-      <w:pPr>
-        <w:ind w:left="720"/>
-        <w:rPr>
-          <w:i/>
-          <w:iCs/>
-        </w:rPr>
-      </w:pPr>
-      <w:proofErr w:type="spellStart"/>
-      <w:r>
-        <w:rPr>
-          <w:i/>
-          <w:iCs/>
-        </w:rPr>
-        <w:t>Ou</w:t>
-      </w:r>
-      <w:r>
-        <w:rPr>
-          <w:i/>
-          <w:iCs/>
-        </w:rPr>
-        <w:t>t</w:t>
-      </w:r>
-      <w:r>
-        <w:rPr>
-          <w:i/>
-          <w:iCs/>
-        </w:rPr>
-        <w:t>putTemp</w:t>
-      </w:r>
-      <w:proofErr w:type="spellEnd"/>
-      <w:r>
-        <w:rPr>
-          <w:i/>
-          <w:iCs/>
-        </w:rPr>
-        <w:t xml:space="preserve"> </w:t>
-      </w:r>
-      <w:r>
-        <w:rPr>
-          <w:i/>
-          <w:iCs/>
-        </w:rPr>
-        <w:t>–</w:t>
-      </w:r>
-      <w:r>
-        <w:rPr>
-          <w:i/>
-          <w:iCs/>
-        </w:rPr>
-        <w:t xml:space="preserve"> </w:t>
-      </w:r>
-      <w:r>
-        <w:rPr>
-          <w:i/>
-          <w:iCs/>
-        </w:rPr>
-        <w:t xml:space="preserve">pointer to </w:t>
-      </w:r>
-      <w:r>
-        <w:rPr>
-          <w:i/>
-          <w:iCs/>
-        </w:rPr>
-        <w:t xml:space="preserve">return </w:t>
-      </w:r>
-      <w:r>
-        <w:rPr>
-          <w:i/>
-          <w:iCs/>
-        </w:rPr>
-        <w:t>output temperature in degrees F</w:t>
-      </w:r>
-    </w:p>
-    <w:p>
-      <w:pPr>
-        <w:ind w:left="720"/>
-        <w:rPr>
-          <w:i/>
-          <w:iCs/>
-        </w:rPr>
-      </w:pPr>
-      <w:r>
-        <w:rPr>
-          <w:i/>
-          <w:iCs/>
-        </w:rPr>
-        <w:t>Return value – returns 1 if successful, 0 if failed</w:t>
-      </w:r>
-    </w:p>
+    <w:tbl>
+      <w:tblPr>
+        <w:tblStyle w:val="TableGrid"/>
+        <w:tblW w:w="0" w:type="auto"/>
+        <w:tblLook w:val="04A0" w:firstRow="1" w:lastRow="0" w:firstColumn="1" w:lastColumn="0" w:noHBand="0" w:noVBand="1"/>
+      </w:tblPr>
+      <w:tblGrid>
+        <w:gridCol w:w="9016"/>
+      </w:tblGrid>
+      <w:tr>
+        <w:tc>
+          <w:tcPr>
+            <w:tcW w:w="9016" w:type="dxa"/>
+          </w:tcPr>
+          <w:p>
+            <w:pPr>
+              <w:rPr>
+                <w:b/>
+                <w:bCs/>
+              </w:rPr>
+            </w:pPr>
+            <w:r>
+              <w:rPr>
+                <w:b/>
+                <w:bCs/>
+              </w:rPr>
+              <w:t xml:space="preserve">void </w:t>
+            </w:r>
+            <w:proofErr w:type="spellStart"/>
+            <w:r>
+              <w:rPr>
+                <w:b/>
+                <w:bCs/>
+              </w:rPr>
+              <w:t>LoadFontData</w:t>
+            </w:r>
+            <w:proofErr w:type="spellEnd"/>
+            <w:r>
+              <w:rPr>
+                <w:b/>
+                <w:bCs/>
+              </w:rPr>
+              <w:t>(</w:t>
+            </w:r>
+            <w:r>
+              <w:rPr>
+                <w:b/>
+                <w:bCs/>
+              </w:rPr>
+              <w:t xml:space="preserve">char </w:t>
+            </w:r>
+            <w:proofErr w:type="spellStart"/>
+            <w:r>
+              <w:rPr>
+                <w:b/>
+                <w:bCs/>
+              </w:rPr>
+              <w:t>FontFile</w:t>
+            </w:r>
+            <w:proofErr w:type="spellEnd"/>
+            <w:r>
+              <w:rPr>
+                <w:b/>
+                <w:bCs/>
+              </w:rPr>
+              <w:t>)</w:t>
+            </w:r>
+          </w:p>
+          <w:p>
+            <w:r>
+              <w:t xml:space="preserve">Parameters: </w:t>
+            </w:r>
+            <w:proofErr w:type="spellStart"/>
+            <w:r>
+              <w:t>FontFile</w:t>
+            </w:r>
+            <w:proofErr w:type="spellEnd"/>
+            <w:r>
+              <w:t xml:space="preserve"> – Accessing the font data file to then store in the ‘</w:t>
+            </w:r>
+            <w:proofErr w:type="spellStart"/>
+            <w:r>
+              <w:t>CharacterData</w:t>
+            </w:r>
+            <w:proofErr w:type="spellEnd"/>
+            <w:r>
+              <w:t>’ structure</w:t>
+            </w:r>
+          </w:p>
+          <w:p>
+            <w:pPr>
+              <w:ind w:left="1162"/>
+            </w:pPr>
+            <w:r>
+              <w:t>Return Value: break if unsuccessful, 1 if it is successful</w:t>
+            </w:r>
+          </w:p>
+        </w:tc>
+      </w:tr>
+      <w:tr>
+        <w:tc>
+          <w:tcPr>
+            <w:tcW w:w="9016" w:type="dxa"/>
+          </w:tcPr>
+          <w:p>
+            <w:pPr>
+              <w:rPr>
+                <w:b/>
+                <w:bCs/>
+              </w:rPr>
+            </w:pPr>
+            <w:r>
+              <w:rPr>
+                <w:b/>
+                <w:bCs/>
+              </w:rPr>
+              <w:t>v</w:t>
+            </w:r>
+            <w:r>
+              <w:rPr>
+                <w:b/>
+                <w:bCs/>
+              </w:rPr>
+              <w:t>oid</w:t>
+            </w:r>
+            <w:r>
+              <w:rPr>
+                <w:b/>
+                <w:bCs/>
+              </w:rPr>
+              <w:t xml:space="preserve"> </w:t>
+            </w:r>
+            <w:proofErr w:type="spellStart"/>
+            <w:r>
+              <w:rPr>
+                <w:b/>
+                <w:bCs/>
+              </w:rPr>
+              <w:t>GenerateGcode</w:t>
+            </w:r>
+            <w:proofErr w:type="spellEnd"/>
+            <w:r>
+              <w:rPr>
+                <w:b/>
+                <w:bCs/>
+              </w:rPr>
+              <w:t>(</w:t>
+            </w:r>
+            <w:r>
+              <w:rPr>
+                <w:b/>
+                <w:bCs/>
+              </w:rPr>
+              <w:t>char *text, float height, char *buffer</w:t>
+            </w:r>
+            <w:r>
+              <w:rPr>
+                <w:b/>
+                <w:bCs/>
+              </w:rPr>
+              <w:t>)</w:t>
+            </w:r>
+            <w:r>
+              <w:t xml:space="preserve"> </w:t>
+            </w:r>
+          </w:p>
+          <w:p>
+            <w:r>
+              <w:t xml:space="preserve">Parameters: </w:t>
+            </w:r>
+            <w:r>
+              <w:t>char * text – P</w:t>
+            </w:r>
+            <w:r>
+              <w:t>ointer to a string of text to convert into G-code.</w:t>
+            </w:r>
+          </w:p>
+          <w:p>
+            <w:pPr>
+              <w:ind w:firstLine="1023"/>
+            </w:pPr>
+            <w:r>
+              <w:t xml:space="preserve">  Float height – F</w:t>
+            </w:r>
+            <w:r>
+              <w:t>loat value indicating the height of the font in mm</w:t>
+            </w:r>
+          </w:p>
+          <w:p>
+            <w:pPr>
+              <w:ind w:left="1162"/>
+            </w:pPr>
+            <w:r>
+              <w:t>char *buffer</w:t>
+            </w:r>
+            <w:r>
+              <w:t xml:space="preserve"> – </w:t>
+            </w:r>
+            <w:r>
+              <w:t>Character array for storing generated G-code commands.</w:t>
+            </w:r>
+          </w:p>
+          <w:p>
+            <w:pPr>
+              <w:ind w:left="1162"/>
+            </w:pPr>
+            <w:r>
+              <w:t>Return Value – 1 if it is successful, 0 if failed</w:t>
+            </w:r>
+          </w:p>
+        </w:tc>
+      </w:tr>
+    </w:tbl>
+    <w:p/>
     <w:p>
       <w:pPr>
         <w:pStyle w:val="Heading1"/>
@@ -2393,6 +2271,19 @@
       </w:tblBorders>
     </w:tblPr>
   </w:style>
+  <w:style w:type="paragraph" w:styleId="NormalWeb">
+    <w:name w:val="Normal (Web)"/>
+    <w:basedOn w:val="Normal"/>
+    <w:uiPriority w:val="99"/>
+    <w:semiHidden/>
+    <w:unhideWhenUsed/>
+    <w:rsid w:val="009B6F4D"/>
+    <w:rPr>
+      <w:rFonts w:ascii="Times New Roman" w:hAnsi="Times New Roman" w:cs="Times New Roman"/>
+      <w:sz w:val="24"/>
+      <w:szCs w:val="24"/>
+    </w:rPr>
+  </w:style>
 </w:styles>
 </file>
 

</xml_diff>

<commit_message>
Function section is finished based on the current code.
</commit_message>
<xml_diff>
--- a/SoftwareProjectAR_20361247/SystemManualAR_20361247.docx
+++ b/SoftwareProjectAR_20361247/SystemManualAR_20361247.docx
@@ -846,67 +846,29 @@
                 <w:b/>
                 <w:bCs/>
               </w:rPr>
-              <w:t xml:space="preserve">void </w:t>
-            </w:r>
-            <w:proofErr w:type="spellStart"/>
+              <w:t>void LoadFontData(</w:t>
+            </w:r>
             <w:r>
               <w:rPr>
                 <w:b/>
                 <w:bCs/>
               </w:rPr>
-              <w:t>LoadFontData</w:t>
-            </w:r>
-            <w:proofErr w:type="spellEnd"/>
+              <w:t>char FontFile</w:t>
+            </w:r>
             <w:r>
               <w:rPr>
                 <w:b/>
                 <w:bCs/>
               </w:rPr>
-              <w:t>(</w:t>
-            </w:r>
-            <w:r>
-              <w:rPr>
-                <w:b/>
-                <w:bCs/>
-              </w:rPr>
-              <w:t xml:space="preserve">char </w:t>
-            </w:r>
-            <w:proofErr w:type="spellStart"/>
-            <w:r>
-              <w:rPr>
-                <w:b/>
-                <w:bCs/>
-              </w:rPr>
-              <w:t>FontFile</w:t>
-            </w:r>
-            <w:proofErr w:type="spellEnd"/>
-            <w:r>
-              <w:rPr>
-                <w:b/>
-                <w:bCs/>
-              </w:rPr>
               <w:t>)</w:t>
             </w:r>
           </w:p>
           <w:p>
             <w:r>
-              <w:t xml:space="preserve">Parameters: </w:t>
-            </w:r>
-            <w:proofErr w:type="spellStart"/>
-            <w:r>
-              <w:t>FontFile</w:t>
-            </w:r>
-            <w:proofErr w:type="spellEnd"/>
-            <w:r>
-              <w:t xml:space="preserve"> – Accessing the font data file to then store in the ‘</w:t>
-            </w:r>
-            <w:proofErr w:type="spellStart"/>
-            <w:r>
-              <w:t>CharacterData</w:t>
-            </w:r>
-            <w:proofErr w:type="spellEnd"/>
-            <w:r>
-              <w:t>’ structure</w:t>
+              <w:t xml:space="preserve">Parameters: FontFile – </w:t>
+            </w:r>
+            <w:r>
+              <w:t>A string representing the name of the font file to be read.</w:t>
             </w:r>
           </w:p>
           <w:p>
@@ -914,7 +876,10 @@
               <w:ind w:left="1162"/>
             </w:pPr>
             <w:r>
-              <w:t>Return Value: break if unsuccessful, 1 if it is successful</w:t>
+              <w:t xml:space="preserve">Return Value: </w:t>
+            </w:r>
+            <w:r>
+              <w:t>1 if it is successful, 0 if failed</w:t>
             </w:r>
           </w:p>
         </w:tc>
@@ -950,23 +915,7 @@
                 <w:b/>
                 <w:bCs/>
               </w:rPr>
-              <w:t xml:space="preserve"> </w:t>
-            </w:r>
-            <w:proofErr w:type="spellStart"/>
-            <w:r>
-              <w:rPr>
-                <w:b/>
-                <w:bCs/>
-              </w:rPr>
-              <w:t>GenerateGcode</w:t>
-            </w:r>
-            <w:proofErr w:type="spellEnd"/>
-            <w:r>
-              <w:rPr>
-                <w:b/>
-                <w:bCs/>
-              </w:rPr>
-              <w:t>(</w:t>
+              <w:t xml:space="preserve"> GenerateGcode(</w:t>
             </w:r>
             <w:r>
               <w:rPr>

</xml_diff>

<commit_message>
Started writing up the testing information
</commit_message>
<xml_diff>
--- a/SoftwareProjectAR_20361247/SystemManualAR_20361247.docx
+++ b/SoftwareProjectAR_20361247/SystemManualAR_20361247.docx
@@ -846,26 +846,59 @@
                 <w:b/>
                 <w:bCs/>
               </w:rPr>
-              <w:t>void LoadFontData(</w:t>
-            </w:r>
+              <w:t xml:space="preserve">void </w:t>
+            </w:r>
+            <w:proofErr w:type="spellStart"/>
             <w:r>
               <w:rPr>
                 <w:b/>
                 <w:bCs/>
               </w:rPr>
-              <w:t>char FontFile</w:t>
-            </w:r>
+              <w:t>LoadFontData</w:t>
+            </w:r>
+            <w:proofErr w:type="spellEnd"/>
             <w:r>
               <w:rPr>
                 <w:b/>
                 <w:bCs/>
               </w:rPr>
+              <w:t>(</w:t>
+            </w:r>
+            <w:r>
+              <w:rPr>
+                <w:b/>
+                <w:bCs/>
+              </w:rPr>
+              <w:t xml:space="preserve">char </w:t>
+            </w:r>
+            <w:proofErr w:type="spellStart"/>
+            <w:r>
+              <w:rPr>
+                <w:b/>
+                <w:bCs/>
+              </w:rPr>
+              <w:t>FontFile</w:t>
+            </w:r>
+            <w:proofErr w:type="spellEnd"/>
+            <w:r>
+              <w:rPr>
+                <w:b/>
+                <w:bCs/>
+              </w:rPr>
               <w:t>)</w:t>
             </w:r>
           </w:p>
           <w:p>
             <w:r>
-              <w:t xml:space="preserve">Parameters: FontFile – </w:t>
+              <w:t xml:space="preserve">Parameters: </w:t>
+            </w:r>
+            <w:proofErr w:type="spellStart"/>
+            <w:r>
+              <w:t>FontFile</w:t>
+            </w:r>
+            <w:proofErr w:type="spellEnd"/>
+            <w:r>
+              <w:t xml:space="preserve"> – </w:t>
             </w:r>
             <w:r>
               <w:t>A string representing the name of the font file to be read.</w:t>
@@ -915,7 +948,23 @@
                 <w:b/>
                 <w:bCs/>
               </w:rPr>
-              <w:t xml:space="preserve"> GenerateGcode(</w:t>
+              <w:t xml:space="preserve"> </w:t>
+            </w:r>
+            <w:proofErr w:type="spellStart"/>
+            <w:r>
+              <w:rPr>
+                <w:b/>
+                <w:bCs/>
+              </w:rPr>
+              <w:t>GenerateGcode</w:t>
+            </w:r>
+            <w:proofErr w:type="spellEnd"/>
+            <w:r>
+              <w:rPr>
+                <w:b/>
+                <w:bCs/>
+              </w:rPr>
+              <w:t>(</w:t>
             </w:r>
             <w:r>
               <w:rPr>
@@ -999,15 +1048,15 @@
         <w:tblLook w:val="04A0" w:firstRow="1" w:lastRow="0" w:firstColumn="1" w:lastColumn="0" w:noHBand="0" w:noVBand="1"/>
       </w:tblPr>
       <w:tblGrid>
-        <w:gridCol w:w="1271"/>
-        <w:gridCol w:w="1985"/>
-        <w:gridCol w:w="2835"/>
-        <w:gridCol w:w="2925"/>
+        <w:gridCol w:w="1628"/>
+        <w:gridCol w:w="2138"/>
+        <w:gridCol w:w="2681"/>
+        <w:gridCol w:w="2569"/>
       </w:tblGrid>
       <w:tr>
         <w:tc>
           <w:tcPr>
-            <w:tcW w:w="1271" w:type="dxa"/>
+            <w:tcW w:w="1472" w:type="dxa"/>
           </w:tcPr>
           <w:p>
             <w:pPr>
@@ -1020,7 +1069,7 @@
         </w:tc>
         <w:tc>
           <w:tcPr>
-            <w:tcW w:w="1985" w:type="dxa"/>
+            <w:tcW w:w="2138" w:type="dxa"/>
           </w:tcPr>
           <w:p>
             <w:pPr>
@@ -1033,7 +1082,7 @@
         </w:tc>
         <w:tc>
           <w:tcPr>
-            <w:tcW w:w="2835" w:type="dxa"/>
+            <w:tcW w:w="2729" w:type="dxa"/>
           </w:tcPr>
           <w:p>
             <w:pPr>
@@ -1046,20 +1095,14 @@
         </w:tc>
         <w:tc>
           <w:tcPr>
-            <w:tcW w:w="2925" w:type="dxa"/>
+            <w:tcW w:w="2677" w:type="dxa"/>
           </w:tcPr>
           <w:p>
             <w:pPr>
               <w:jc w:val="center"/>
             </w:pPr>
             <w:r>
-              <w:t>Expected Ou</w:t>
-            </w:r>
-            <w:r>
-              <w:t>t</w:t>
-            </w:r>
-            <w:r>
-              <w:t>put</w:t>
+              <w:t>Expected Output</w:t>
             </w:r>
           </w:p>
         </w:tc>
@@ -1070,27 +1113,45 @@
         </w:trPr>
         <w:tc>
           <w:tcPr>
-            <w:tcW w:w="1271" w:type="dxa"/>
-          </w:tcPr>
-          <w:p/>
-        </w:tc>
-        <w:tc>
-          <w:tcPr>
-            <w:tcW w:w="1985" w:type="dxa"/>
-          </w:tcPr>
-          <w:p/>
-        </w:tc>
-        <w:tc>
-          <w:tcPr>
-            <w:tcW w:w="2835" w:type="dxa"/>
-          </w:tcPr>
-          <w:p/>
-        </w:tc>
-        <w:tc>
-          <w:tcPr>
-            <w:tcW w:w="2925" w:type="dxa"/>
-          </w:tcPr>
-          <w:p/>
+            <w:tcW w:w="1472" w:type="dxa"/>
+          </w:tcPr>
+          <w:p>
+            <w:proofErr w:type="spellStart"/>
+            <w:r>
+              <w:t>LoadFontData</w:t>
+            </w:r>
+            <w:proofErr w:type="spellEnd"/>
+          </w:p>
+        </w:tc>
+        <w:tc>
+          <w:tcPr>
+            <w:tcW w:w="2138" w:type="dxa"/>
+          </w:tcPr>
+          <w:p>
+            <w:r>
+              <w:t>Load the font data file: ‘SingleStrokeFont.txt’</w:t>
+            </w:r>
+          </w:p>
+        </w:tc>
+        <w:tc>
+          <w:tcPr>
+            <w:tcW w:w="2729" w:type="dxa"/>
+          </w:tcPr>
+          <w:p>
+            <w:r>
+              <w:t>The ‘SingleStrokeFont.txt’ is present and within the same folder</w:t>
+            </w:r>
+          </w:p>
+        </w:tc>
+        <w:tc>
+          <w:tcPr>
+            <w:tcW w:w="2677" w:type="dxa"/>
+          </w:tcPr>
+          <w:p>
+            <w:r>
+              <w:t>Font data correctly loaded into the structure. (Movement Data)</w:t>
+            </w:r>
+          </w:p>
         </w:tc>
       </w:tr>
       <w:tr>
@@ -1099,27 +1160,408 @@
         </w:trPr>
         <w:tc>
           <w:tcPr>
-            <w:tcW w:w="1271" w:type="dxa"/>
-          </w:tcPr>
-          <w:p/>
-        </w:tc>
-        <w:tc>
-          <w:tcPr>
-            <w:tcW w:w="1985" w:type="dxa"/>
-          </w:tcPr>
-          <w:p/>
-        </w:tc>
-        <w:tc>
-          <w:tcPr>
-            <w:tcW w:w="2835" w:type="dxa"/>
-          </w:tcPr>
-          <w:p/>
-        </w:tc>
-        <w:tc>
-          <w:tcPr>
-            <w:tcW w:w="2925" w:type="dxa"/>
-          </w:tcPr>
-          <w:p/>
+            <w:tcW w:w="1472" w:type="dxa"/>
+          </w:tcPr>
+          <w:p>
+            <w:proofErr w:type="spellStart"/>
+            <w:r>
+              <w:t>LoadFontData</w:t>
+            </w:r>
+            <w:proofErr w:type="spellEnd"/>
+          </w:p>
+        </w:tc>
+        <w:tc>
+          <w:tcPr>
+            <w:tcW w:w="2138" w:type="dxa"/>
+          </w:tcPr>
+          <w:p>
+            <w:r>
+              <w:t>Handle missing font file</w:t>
+            </w:r>
+          </w:p>
+        </w:tc>
+        <w:tc>
+          <w:tcPr>
+            <w:tcW w:w="2729" w:type="dxa"/>
+          </w:tcPr>
+          <w:p>
+            <w:r>
+              <w:t>No ‘SingleStrokeFont.txt’ is present within the folder</w:t>
+            </w:r>
+          </w:p>
+        </w:tc>
+        <w:tc>
+          <w:tcPr>
+            <w:tcW w:w="2677" w:type="dxa"/>
+          </w:tcPr>
+          <w:p>
+            <w:r>
+              <w:t>Display to the user ‘an error has occurred: file not found’ then exit the function</w:t>
+            </w:r>
+          </w:p>
+        </w:tc>
+      </w:tr>
+      <w:tr>
+        <w:trPr>
+          <w:trHeight w:val="563"/>
+        </w:trPr>
+        <w:tc>
+          <w:tcPr>
+            <w:tcW w:w="1472" w:type="dxa"/>
+          </w:tcPr>
+          <w:p>
+            <w:proofErr w:type="spellStart"/>
+            <w:r>
+              <w:t>LoadTextFile</w:t>
+            </w:r>
+            <w:proofErr w:type="spellEnd"/>
+          </w:p>
+        </w:tc>
+        <w:tc>
+          <w:tcPr>
+            <w:tcW w:w="2138" w:type="dxa"/>
+          </w:tcPr>
+          <w:p>
+            <w:r>
+              <w:t>Load the text file specified by the user</w:t>
+            </w:r>
+          </w:p>
+        </w:tc>
+        <w:tc>
+          <w:tcPr>
+            <w:tcW w:w="2729" w:type="dxa"/>
+          </w:tcPr>
+          <w:p>
+            <w:r>
+              <w:t>The text file is found within the folder</w:t>
+            </w:r>
+          </w:p>
+        </w:tc>
+        <w:tc>
+          <w:tcPr>
+            <w:tcW w:w="2677" w:type="dxa"/>
+          </w:tcPr>
+          <w:p>
+            <w:r>
+              <w:t>Dynamically allocated memory stores ASCII values for each character</w:t>
+            </w:r>
+            <w:r>
+              <w:t>. (Text Data)</w:t>
+            </w:r>
+          </w:p>
+        </w:tc>
+      </w:tr>
+      <w:tr>
+        <w:trPr>
+          <w:trHeight w:val="563"/>
+        </w:trPr>
+        <w:tc>
+          <w:tcPr>
+            <w:tcW w:w="1472" w:type="dxa"/>
+          </w:tcPr>
+          <w:p>
+            <w:proofErr w:type="spellStart"/>
+            <w:r>
+              <w:t>LoadTextFile</w:t>
+            </w:r>
+            <w:proofErr w:type="spellEnd"/>
+          </w:p>
+        </w:tc>
+        <w:tc>
+          <w:tcPr>
+            <w:tcW w:w="2138" w:type="dxa"/>
+          </w:tcPr>
+          <w:p>
+            <w:r>
+              <w:t>Handle missing font file</w:t>
+            </w:r>
+          </w:p>
+        </w:tc>
+        <w:tc>
+          <w:tcPr>
+            <w:tcW w:w="2729" w:type="dxa"/>
+          </w:tcPr>
+          <w:p>
+            <w:r>
+              <w:t>No text file found within the folder</w:t>
+            </w:r>
+          </w:p>
+        </w:tc>
+        <w:tc>
+          <w:tcPr>
+            <w:tcW w:w="2677" w:type="dxa"/>
+          </w:tcPr>
+          <w:p>
+            <w:r>
+              <w:t>Display to the user ‘an error has occurred: file not found’ then exit the function</w:t>
+            </w:r>
+          </w:p>
+        </w:tc>
+      </w:tr>
+      <w:tr>
+        <w:trPr>
+          <w:trHeight w:val="563"/>
+        </w:trPr>
+        <w:tc>
+          <w:tcPr>
+            <w:tcW w:w="1472" w:type="dxa"/>
+          </w:tcPr>
+          <w:p>
+            <w:r>
+              <w:t>Main</w:t>
+            </w:r>
+          </w:p>
+        </w:tc>
+        <w:tc>
+          <w:tcPr>
+            <w:tcW w:w="2138" w:type="dxa"/>
+          </w:tcPr>
+          <w:p>
+            <w:r>
+              <w:t>Ensure that the letters’ size are adjusted correctly for the drawing bot</w:t>
+            </w:r>
+          </w:p>
+        </w:tc>
+        <w:tc>
+          <w:tcPr>
+            <w:tcW w:w="2729" w:type="dxa"/>
+          </w:tcPr>
+          <w:p>
+            <w:r>
+              <w:t>Change height input to be a constant variable: 4</w:t>
+            </w:r>
+          </w:p>
+        </w:tc>
+        <w:tc>
+          <w:tcPr>
+            <w:tcW w:w="2677" w:type="dxa"/>
+          </w:tcPr>
+          <w:p>
+            <w:r>
+              <w:t xml:space="preserve">The variable for </w:t>
+            </w:r>
+            <w:proofErr w:type="spellStart"/>
+            <w:r>
+              <w:t>ScaledFactor</w:t>
+            </w:r>
+            <w:proofErr w:type="spellEnd"/>
+            <w:r>
+              <w:t xml:space="preserve"> should be 2/9 in decimal form</w:t>
+            </w:r>
+          </w:p>
+        </w:tc>
+      </w:tr>
+      <w:tr>
+        <w:trPr>
+          <w:trHeight w:val="563"/>
+        </w:trPr>
+        <w:tc>
+          <w:tcPr>
+            <w:tcW w:w="1472" w:type="dxa"/>
+          </w:tcPr>
+          <w:p>
+            <w:r>
+              <w:t>Main</w:t>
+            </w:r>
+          </w:p>
+        </w:tc>
+        <w:tc>
+          <w:tcPr>
+            <w:tcW w:w="2138" w:type="dxa"/>
+          </w:tcPr>
+          <w:p>
+            <w:r>
+              <w:t>The user has input outside the range of ‘4mm to 10mm’ height</w:t>
+            </w:r>
+          </w:p>
+        </w:tc>
+        <w:tc>
+          <w:tcPr>
+            <w:tcW w:w="2729" w:type="dxa"/>
+          </w:tcPr>
+          <w:p>
+            <w:r>
+              <w:t>User input: ‘2’</w:t>
+            </w:r>
+          </w:p>
+        </w:tc>
+        <w:tc>
+          <w:tcPr>
+            <w:tcW w:w="2677" w:type="dxa"/>
+          </w:tcPr>
+          <w:p>
+            <w:r>
+              <w:t>Keep displaying to the user, ‘this is outside the allowable height of text range please try again and input between 4mm to 10mm’</w:t>
+            </w:r>
+          </w:p>
+        </w:tc>
+      </w:tr>
+      <w:tr>
+        <w:trPr>
+          <w:trHeight w:val="563"/>
+        </w:trPr>
+        <w:tc>
+          <w:tcPr>
+            <w:tcW w:w="1472" w:type="dxa"/>
+          </w:tcPr>
+          <w:p>
+            <w:proofErr w:type="spellStart"/>
+            <w:r>
+              <w:lastRenderedPageBreak/>
+              <w:t>GenerateGcode</w:t>
+            </w:r>
+            <w:proofErr w:type="spellEnd"/>
+          </w:p>
+        </w:tc>
+        <w:tc>
+          <w:tcPr>
+            <w:tcW w:w="2138" w:type="dxa"/>
+          </w:tcPr>
+          <w:p>
+            <w:r>
+              <w:t>Attempt to generate the right G-code for a single character</w:t>
+            </w:r>
+          </w:p>
+        </w:tc>
+        <w:tc>
+          <w:tcPr>
+            <w:tcW w:w="2729" w:type="dxa"/>
+          </w:tcPr>
+          <w:p>
+            <w:r>
+              <w:t>Text file only containing: ‘H’</w:t>
+            </w:r>
+          </w:p>
+        </w:tc>
+        <w:tc>
+          <w:tcPr>
+            <w:tcW w:w="2677" w:type="dxa"/>
+          </w:tcPr>
+          <w:p>
+            <w:r>
+              <w:t>G-code commands should be:</w:t>
+            </w:r>
+          </w:p>
+          <w:p>
+            <w:r>
+              <w:t>G1 0 0</w:t>
+            </w:r>
+          </w:p>
+          <w:p>
+            <w:r>
+              <w:t>S1000</w:t>
+            </w:r>
+          </w:p>
+          <w:p>
+            <w:r>
+              <w:t>G1 X0 Y18</w:t>
+            </w:r>
+          </w:p>
+          <w:p>
+            <w:r>
+              <w:t>S0</w:t>
+            </w:r>
+          </w:p>
+          <w:p>
+            <w:r>
+              <w:t>G0 X12 Y0</w:t>
+            </w:r>
+          </w:p>
+          <w:p>
+            <w:r>
+              <w:t>S1000</w:t>
+            </w:r>
+          </w:p>
+          <w:p>
+            <w:r>
+              <w:t>G1 X12 Y18</w:t>
+            </w:r>
+          </w:p>
+          <w:p>
+            <w:r>
+              <w:t>S0</w:t>
+            </w:r>
+          </w:p>
+          <w:p>
+            <w:r>
+              <w:t>G0 X0 Y9</w:t>
+            </w:r>
+          </w:p>
+          <w:p>
+            <w:r>
+              <w:t>S1000</w:t>
+            </w:r>
+          </w:p>
+          <w:p>
+            <w:r>
+              <w:t>G1 X12 Y9</w:t>
+            </w:r>
+          </w:p>
+          <w:p>
+            <w:r>
+              <w:t>S0</w:t>
+            </w:r>
+          </w:p>
+          <w:p>
+            <w:r>
+              <w:t>G0 X18 Y0</w:t>
+            </w:r>
+          </w:p>
+        </w:tc>
+      </w:tr>
+      <w:tr>
+        <w:trPr>
+          <w:trHeight w:val="563"/>
+        </w:trPr>
+        <w:tc>
+          <w:tcPr>
+            <w:tcW w:w="1472" w:type="dxa"/>
+          </w:tcPr>
+          <w:p>
+            <w:proofErr w:type="spellStart"/>
+            <w:r>
+              <w:t>SendtoArduino</w:t>
+            </w:r>
+            <w:proofErr w:type="spellEnd"/>
+          </w:p>
+        </w:tc>
+        <w:tc>
+          <w:tcPr>
+            <w:tcW w:w="2138" w:type="dxa"/>
+          </w:tcPr>
+          <w:p>
+            <w:r>
+              <w:t>Send G-code commands to the Arduino and verify acknowledgment</w:t>
+            </w:r>
+          </w:p>
+        </w:tc>
+        <w:tc>
+          <w:tcPr>
+            <w:tcW w:w="2729" w:type="dxa"/>
+          </w:tcPr>
+          <w:p>
+            <w:r>
+              <w:t>G-code: N/A</w:t>
+            </w:r>
+          </w:p>
+        </w:tc>
+        <w:tc>
+          <w:tcPr>
+            <w:tcW w:w="2677" w:type="dxa"/>
+          </w:tcPr>
+          <w:p>
+            <w:r>
+              <w:t xml:space="preserve">Program displays ‘Command not found, please check your Generate </w:t>
+            </w:r>
+            <w:proofErr w:type="spellStart"/>
+            <w:r>
+              <w:t>GCode</w:t>
+            </w:r>
+            <w:proofErr w:type="spellEnd"/>
+            <w:r>
+              <w:t xml:space="preserve"> function’</w:t>
+            </w:r>
+          </w:p>
         </w:tc>
       </w:tr>
     </w:tbl>

</xml_diff>

<commit_message>
Written the key data items to the System Manual document
</commit_message>
<xml_diff>
--- a/SoftwareProjectAR_20361247/SystemManualAR_20361247.docx
+++ b/SoftwareProjectAR_20361247/SystemManualAR_20361247.docx
@@ -25,6 +25,9 @@
       </w:r>
       <w:r>
         <w:t>:</w:t>
+      </w:r>
+      <w:r>
+        <w:t xml:space="preserve"> System Manual Document</w:t>
       </w:r>
     </w:p>
     <w:p>
@@ -710,47 +713,68 @@
     <w:tbl>
       <w:tblPr>
         <w:tblStyle w:val="TableGrid"/>
-        <w:tblW w:w="0" w:type="auto"/>
+        <w:tblW w:w="9574" w:type="dxa"/>
         <w:tblLook w:val="04A0" w:firstRow="1" w:lastRow="0" w:firstColumn="1" w:lastColumn="0" w:noHBand="0" w:noVBand="1"/>
       </w:tblPr>
       <w:tblGrid>
-        <w:gridCol w:w="2122"/>
-        <w:gridCol w:w="1842"/>
-        <w:gridCol w:w="5052"/>
+        <w:gridCol w:w="1893"/>
+        <w:gridCol w:w="1237"/>
+        <w:gridCol w:w="6444"/>
       </w:tblGrid>
       <w:tr>
-        <w:tc>
-          <w:tcPr>
-            <w:tcW w:w="2122" w:type="dxa"/>
-          </w:tcPr>
-          <w:p>
-            <w:pPr>
-              <w:jc w:val="center"/>
-            </w:pPr>
-            <w:r>
+        <w:trPr>
+          <w:trHeight w:val="63"/>
+        </w:trPr>
+        <w:tc>
+          <w:tcPr>
+            <w:tcW w:w="1893" w:type="dxa"/>
+          </w:tcPr>
+          <w:p>
+            <w:pPr>
+              <w:rPr>
+                <w:rFonts w:cstheme="minorHAnsi"/>
+              </w:rPr>
+            </w:pPr>
+            <w:r>
+              <w:rPr>
+                <w:rFonts w:cstheme="minorHAnsi"/>
+              </w:rPr>
               <w:t>Name</w:t>
             </w:r>
           </w:p>
         </w:tc>
         <w:tc>
           <w:tcPr>
-            <w:tcW w:w="1842" w:type="dxa"/>
-          </w:tcPr>
-          <w:p>
-            <w:pPr>
-              <w:jc w:val="center"/>
-            </w:pPr>
-            <w:r>
+            <w:tcW w:w="1216" w:type="dxa"/>
+          </w:tcPr>
+          <w:p>
+            <w:pPr>
+              <w:rPr>
+                <w:rFonts w:cstheme="minorHAnsi"/>
+              </w:rPr>
+            </w:pPr>
+            <w:r>
+              <w:rPr>
+                <w:rFonts w:cstheme="minorHAnsi"/>
+              </w:rPr>
               <w:t>Data type</w:t>
             </w:r>
           </w:p>
         </w:tc>
         <w:tc>
           <w:tcPr>
-            <w:tcW w:w="5052" w:type="dxa"/>
-          </w:tcPr>
-          <w:p>
-            <w:r>
+            <w:tcW w:w="6465" w:type="dxa"/>
+          </w:tcPr>
+          <w:p>
+            <w:pPr>
+              <w:rPr>
+                <w:rFonts w:cstheme="minorHAnsi"/>
+              </w:rPr>
+            </w:pPr>
+            <w:r>
+              <w:rPr>
+                <w:rFonts w:cstheme="minorHAnsi"/>
+              </w:rPr>
               <w:t>Rationale</w:t>
             </w:r>
           </w:p>
@@ -758,57 +782,1365 @@
       </w:tr>
       <w:tr>
         <w:trPr>
-          <w:trHeight w:val="539"/>
+          <w:trHeight w:val="496"/>
         </w:trPr>
         <w:tc>
           <w:tcPr>
-            <w:tcW w:w="2122" w:type="dxa"/>
-          </w:tcPr>
-          <w:p/>
-        </w:tc>
-        <w:tc>
-          <w:tcPr>
-            <w:tcW w:w="1842" w:type="dxa"/>
-          </w:tcPr>
-          <w:p/>
-        </w:tc>
-        <w:tc>
-          <w:tcPr>
-            <w:tcW w:w="5052" w:type="dxa"/>
-          </w:tcPr>
-          <w:p/>
+            <w:tcW w:w="1893" w:type="dxa"/>
+            <w:hideMark/>
+          </w:tcPr>
+          <w:p>
+            <w:pPr>
+              <w:rPr>
+                <w:rFonts w:eastAsia="Times New Roman" w:cstheme="minorHAnsi"/>
+                <w:color w:val="000000"/>
+                <w:sz w:val="20"/>
+                <w:lang w:eastAsia="en-GB"/>
+              </w:rPr>
+            </w:pPr>
+            <w:r>
+              <w:rPr>
+                <w:rFonts w:eastAsia="Times New Roman" w:cstheme="minorHAnsi"/>
+                <w:color w:val="000000"/>
+                <w:sz w:val="20"/>
+                <w:lang w:eastAsia="en-GB"/>
+              </w:rPr>
+              <w:t>font</w:t>
+            </w:r>
+          </w:p>
+        </w:tc>
+        <w:tc>
+          <w:tcPr>
+            <w:tcW w:w="1216" w:type="dxa"/>
+            <w:hideMark/>
+          </w:tcPr>
+          <w:p>
+            <w:pPr>
+              <w:rPr>
+                <w:rFonts w:eastAsia="Times New Roman" w:cstheme="minorHAnsi"/>
+                <w:color w:val="000000"/>
+                <w:sz w:val="20"/>
+                <w:lang w:eastAsia="en-GB"/>
+              </w:rPr>
+            </w:pPr>
+            <w:r>
+              <w:rPr>
+                <w:rFonts w:eastAsia="Times New Roman" w:cstheme="minorHAnsi"/>
+                <w:color w:val="000000"/>
+                <w:sz w:val="20"/>
+                <w:lang w:eastAsia="en-GB"/>
+              </w:rPr>
+              <w:t>FontData[]</w:t>
+            </w:r>
+          </w:p>
+        </w:tc>
+        <w:tc>
+          <w:tcPr>
+            <w:tcW w:w="6465" w:type="dxa"/>
+            <w:hideMark/>
+          </w:tcPr>
+          <w:p>
+            <w:pPr>
+              <w:rPr>
+                <w:rFonts w:eastAsia="Times New Roman" w:cstheme="minorHAnsi"/>
+                <w:color w:val="000000"/>
+                <w:szCs w:val="22"/>
+                <w:lang w:eastAsia="en-GB"/>
+              </w:rPr>
+            </w:pPr>
+            <w:r>
+              <w:rPr>
+                <w:rFonts w:eastAsia="Times New Roman" w:cstheme="minorHAnsi"/>
+                <w:color w:val="000000"/>
+                <w:szCs w:val="22"/>
+                <w:lang w:eastAsia="en-GB"/>
+              </w:rPr>
+              <w:t>Stores font data for all supported ASCII characters, including their movements and pen states.</w:t>
+            </w:r>
+          </w:p>
         </w:tc>
       </w:tr>
       <w:tr>
         <w:trPr>
-          <w:trHeight w:val="547"/>
+          <w:trHeight w:val="484"/>
         </w:trPr>
         <w:tc>
           <w:tcPr>
-            <w:tcW w:w="2122" w:type="dxa"/>
-          </w:tcPr>
-          <w:p/>
-        </w:tc>
-        <w:tc>
-          <w:tcPr>
-            <w:tcW w:w="1842" w:type="dxa"/>
-          </w:tcPr>
-          <w:p/>
-        </w:tc>
-        <w:tc>
-          <w:tcPr>
-            <w:tcW w:w="5052" w:type="dxa"/>
-          </w:tcPr>
-          <w:p/>
+            <w:tcW w:w="1893" w:type="dxa"/>
+            <w:hideMark/>
+          </w:tcPr>
+          <w:p>
+            <w:pPr>
+              <w:rPr>
+                <w:rFonts w:eastAsia="Times New Roman" w:cstheme="minorHAnsi"/>
+                <w:color w:val="000000"/>
+                <w:sz w:val="20"/>
+                <w:lang w:eastAsia="en-GB"/>
+              </w:rPr>
+            </w:pPr>
+            <w:r>
+              <w:rPr>
+                <w:rFonts w:eastAsia="Times New Roman" w:cstheme="minorHAnsi"/>
+                <w:color w:val="000000"/>
+                <w:sz w:val="20"/>
+                <w:lang w:eastAsia="en-GB"/>
+              </w:rPr>
+              <w:t>font_loaded</w:t>
+            </w:r>
+          </w:p>
+        </w:tc>
+        <w:tc>
+          <w:tcPr>
+            <w:tcW w:w="1216" w:type="dxa"/>
+            <w:hideMark/>
+          </w:tcPr>
+          <w:p>
+            <w:pPr>
+              <w:rPr>
+                <w:rFonts w:eastAsia="Times New Roman" w:cstheme="minorHAnsi"/>
+                <w:color w:val="000000"/>
+                <w:sz w:val="20"/>
+                <w:lang w:eastAsia="en-GB"/>
+              </w:rPr>
+            </w:pPr>
+            <w:r>
+              <w:rPr>
+                <w:rFonts w:eastAsia="Times New Roman" w:cstheme="minorHAnsi"/>
+                <w:color w:val="000000"/>
+                <w:sz w:val="20"/>
+                <w:lang w:eastAsia="en-GB"/>
+              </w:rPr>
+              <w:t>int</w:t>
+            </w:r>
+          </w:p>
+        </w:tc>
+        <w:tc>
+          <w:tcPr>
+            <w:tcW w:w="6465" w:type="dxa"/>
+            <w:hideMark/>
+          </w:tcPr>
+          <w:p>
+            <w:pPr>
+              <w:rPr>
+                <w:rFonts w:eastAsia="Times New Roman" w:cstheme="minorHAnsi"/>
+                <w:color w:val="000000"/>
+                <w:szCs w:val="22"/>
+                <w:lang w:eastAsia="en-GB"/>
+              </w:rPr>
+            </w:pPr>
+            <w:r>
+              <w:rPr>
+                <w:rFonts w:eastAsia="Times New Roman" w:cstheme="minorHAnsi"/>
+                <w:color w:val="000000"/>
+                <w:szCs w:val="22"/>
+                <w:lang w:eastAsia="en-GB"/>
+              </w:rPr>
+              <w:t>Tracks whether the font data has been successfully loaded (1 for loaded, 0 for not loaded).</w:t>
+            </w:r>
+          </w:p>
+        </w:tc>
+      </w:tr>
+      <w:tr>
+        <w:trPr>
+          <w:trHeight w:val="464"/>
+        </w:trPr>
+        <w:tc>
+          <w:tcPr>
+            <w:tcW w:w="1893" w:type="dxa"/>
+            <w:hideMark/>
+          </w:tcPr>
+          <w:p>
+            <w:pPr>
+              <w:rPr>
+                <w:rFonts w:eastAsia="Times New Roman" w:cstheme="minorHAnsi"/>
+                <w:color w:val="000000"/>
+                <w:sz w:val="20"/>
+                <w:lang w:eastAsia="en-GB"/>
+              </w:rPr>
+            </w:pPr>
+            <w:r>
+              <w:rPr>
+                <w:rFonts w:eastAsia="Times New Roman" w:cstheme="minorHAnsi"/>
+                <w:color w:val="000000"/>
+                <w:sz w:val="20"/>
+                <w:lang w:eastAsia="en-GB"/>
+              </w:rPr>
+              <w:t>Movement</w:t>
+            </w:r>
+          </w:p>
+        </w:tc>
+        <w:tc>
+          <w:tcPr>
+            <w:tcW w:w="1216" w:type="dxa"/>
+            <w:hideMark/>
+          </w:tcPr>
+          <w:p>
+            <w:pPr>
+              <w:rPr>
+                <w:rFonts w:eastAsia="Times New Roman" w:cstheme="minorHAnsi"/>
+                <w:color w:val="000000"/>
+                <w:sz w:val="20"/>
+                <w:lang w:eastAsia="en-GB"/>
+              </w:rPr>
+            </w:pPr>
+            <w:r>
+              <w:rPr>
+                <w:rFonts w:eastAsia="Times New Roman" w:cstheme="minorHAnsi"/>
+                <w:color w:val="000000"/>
+                <w:sz w:val="20"/>
+                <w:lang w:eastAsia="en-GB"/>
+              </w:rPr>
+              <w:t>struct</w:t>
+            </w:r>
+          </w:p>
+        </w:tc>
+        <w:tc>
+          <w:tcPr>
+            <w:tcW w:w="6465" w:type="dxa"/>
+            <w:hideMark/>
+          </w:tcPr>
+          <w:p>
+            <w:pPr>
+              <w:rPr>
+                <w:rFonts w:eastAsia="Times New Roman" w:cstheme="minorHAnsi"/>
+                <w:color w:val="000000"/>
+                <w:szCs w:val="22"/>
+                <w:lang w:eastAsia="en-GB"/>
+              </w:rPr>
+            </w:pPr>
+            <w:r>
+              <w:rPr>
+                <w:rFonts w:eastAsia="Times New Roman" w:cstheme="minorHAnsi"/>
+                <w:color w:val="000000"/>
+                <w:szCs w:val="22"/>
+                <w:lang w:eastAsia="en-GB"/>
+              </w:rPr>
+              <w:t>Represents individual drawing movements with x/y coordinates and pen state.</w:t>
+            </w:r>
+          </w:p>
+        </w:tc>
+      </w:tr>
+      <w:tr>
+        <w:trPr>
+          <w:trHeight w:val="422"/>
+        </w:trPr>
+        <w:tc>
+          <w:tcPr>
+            <w:tcW w:w="1893" w:type="dxa"/>
+            <w:hideMark/>
+          </w:tcPr>
+          <w:p>
+            <w:pPr>
+              <w:rPr>
+                <w:rFonts w:eastAsia="Times New Roman" w:cstheme="minorHAnsi"/>
+                <w:color w:val="000000"/>
+                <w:sz w:val="20"/>
+                <w:lang w:eastAsia="en-GB"/>
+              </w:rPr>
+            </w:pPr>
+            <w:r>
+              <w:rPr>
+                <w:rFonts w:eastAsia="Times New Roman" w:cstheme="minorHAnsi"/>
+                <w:color w:val="000000"/>
+                <w:sz w:val="20"/>
+                <w:lang w:eastAsia="en-GB"/>
+              </w:rPr>
+              <w:t>x</w:t>
+            </w:r>
+          </w:p>
+        </w:tc>
+        <w:tc>
+          <w:tcPr>
+            <w:tcW w:w="1216" w:type="dxa"/>
+            <w:hideMark/>
+          </w:tcPr>
+          <w:p>
+            <w:pPr>
+              <w:rPr>
+                <w:rFonts w:eastAsia="Times New Roman" w:cstheme="minorHAnsi"/>
+                <w:color w:val="000000"/>
+                <w:sz w:val="20"/>
+                <w:lang w:eastAsia="en-GB"/>
+              </w:rPr>
+            </w:pPr>
+            <w:r>
+              <w:rPr>
+                <w:rFonts w:eastAsia="Times New Roman" w:cstheme="minorHAnsi"/>
+                <w:color w:val="000000"/>
+                <w:sz w:val="20"/>
+                <w:lang w:eastAsia="en-GB"/>
+              </w:rPr>
+              <w:t>int</w:t>
+            </w:r>
+          </w:p>
+        </w:tc>
+        <w:tc>
+          <w:tcPr>
+            <w:tcW w:w="6465" w:type="dxa"/>
+            <w:hideMark/>
+          </w:tcPr>
+          <w:p>
+            <w:pPr>
+              <w:rPr>
+                <w:rFonts w:eastAsia="Times New Roman" w:cstheme="minorHAnsi"/>
+                <w:color w:val="000000"/>
+                <w:szCs w:val="22"/>
+                <w:lang w:eastAsia="en-GB"/>
+              </w:rPr>
+            </w:pPr>
+            <w:r>
+              <w:rPr>
+                <w:rFonts w:eastAsia="Times New Roman" w:cstheme="minorHAnsi"/>
+                <w:color w:val="000000"/>
+                <w:szCs w:val="22"/>
+                <w:lang w:eastAsia="en-GB"/>
+              </w:rPr>
+              <w:t>Stores the x-coordinate of a movement.</w:t>
+            </w:r>
+          </w:p>
+        </w:tc>
+      </w:tr>
+      <w:tr>
+        <w:trPr>
+          <w:trHeight w:val="422"/>
+        </w:trPr>
+        <w:tc>
+          <w:tcPr>
+            <w:tcW w:w="1893" w:type="dxa"/>
+            <w:hideMark/>
+          </w:tcPr>
+          <w:p>
+            <w:pPr>
+              <w:rPr>
+                <w:rFonts w:eastAsia="Times New Roman" w:cstheme="minorHAnsi"/>
+                <w:color w:val="000000"/>
+                <w:sz w:val="20"/>
+                <w:lang w:eastAsia="en-GB"/>
+              </w:rPr>
+            </w:pPr>
+            <w:r>
+              <w:rPr>
+                <w:rFonts w:eastAsia="Times New Roman" w:cstheme="minorHAnsi"/>
+                <w:color w:val="000000"/>
+                <w:sz w:val="20"/>
+                <w:lang w:eastAsia="en-GB"/>
+              </w:rPr>
+              <w:t>y</w:t>
+            </w:r>
+          </w:p>
+        </w:tc>
+        <w:tc>
+          <w:tcPr>
+            <w:tcW w:w="1216" w:type="dxa"/>
+            <w:hideMark/>
+          </w:tcPr>
+          <w:p>
+            <w:pPr>
+              <w:rPr>
+                <w:rFonts w:eastAsia="Times New Roman" w:cstheme="minorHAnsi"/>
+                <w:color w:val="000000"/>
+                <w:sz w:val="20"/>
+                <w:lang w:eastAsia="en-GB"/>
+              </w:rPr>
+            </w:pPr>
+            <w:r>
+              <w:rPr>
+                <w:rFonts w:eastAsia="Times New Roman" w:cstheme="minorHAnsi"/>
+                <w:color w:val="000000"/>
+                <w:sz w:val="20"/>
+                <w:lang w:eastAsia="en-GB"/>
+              </w:rPr>
+              <w:t>int</w:t>
+            </w:r>
+          </w:p>
+        </w:tc>
+        <w:tc>
+          <w:tcPr>
+            <w:tcW w:w="6465" w:type="dxa"/>
+            <w:hideMark/>
+          </w:tcPr>
+          <w:p>
+            <w:pPr>
+              <w:rPr>
+                <w:rFonts w:eastAsia="Times New Roman" w:cstheme="minorHAnsi"/>
+                <w:color w:val="000000"/>
+                <w:szCs w:val="22"/>
+                <w:lang w:eastAsia="en-GB"/>
+              </w:rPr>
+            </w:pPr>
+            <w:r>
+              <w:rPr>
+                <w:rFonts w:eastAsia="Times New Roman" w:cstheme="minorHAnsi"/>
+                <w:color w:val="000000"/>
+                <w:szCs w:val="22"/>
+                <w:lang w:eastAsia="en-GB"/>
+              </w:rPr>
+              <w:t>Stores the y-coordinate of a movement.</w:t>
+            </w:r>
+          </w:p>
+        </w:tc>
+      </w:tr>
+      <w:tr>
+        <w:trPr>
+          <w:trHeight w:val="352"/>
+        </w:trPr>
+        <w:tc>
+          <w:tcPr>
+            <w:tcW w:w="1893" w:type="dxa"/>
+            <w:hideMark/>
+          </w:tcPr>
+          <w:p>
+            <w:pPr>
+              <w:rPr>
+                <w:rFonts w:eastAsia="Times New Roman" w:cstheme="minorHAnsi"/>
+                <w:color w:val="000000"/>
+                <w:sz w:val="20"/>
+                <w:lang w:eastAsia="en-GB"/>
+              </w:rPr>
+            </w:pPr>
+            <w:r>
+              <w:rPr>
+                <w:rFonts w:eastAsia="Times New Roman" w:cstheme="minorHAnsi"/>
+                <w:color w:val="000000"/>
+                <w:sz w:val="20"/>
+                <w:lang w:eastAsia="en-GB"/>
+              </w:rPr>
+              <w:t>pen</w:t>
+            </w:r>
+          </w:p>
+        </w:tc>
+        <w:tc>
+          <w:tcPr>
+            <w:tcW w:w="1216" w:type="dxa"/>
+            <w:hideMark/>
+          </w:tcPr>
+          <w:p>
+            <w:pPr>
+              <w:rPr>
+                <w:rFonts w:eastAsia="Times New Roman" w:cstheme="minorHAnsi"/>
+                <w:color w:val="000000"/>
+                <w:sz w:val="20"/>
+                <w:lang w:eastAsia="en-GB"/>
+              </w:rPr>
+            </w:pPr>
+            <w:r>
+              <w:rPr>
+                <w:rFonts w:eastAsia="Times New Roman" w:cstheme="minorHAnsi"/>
+                <w:color w:val="000000"/>
+                <w:sz w:val="20"/>
+                <w:lang w:eastAsia="en-GB"/>
+              </w:rPr>
+              <w:t>int</w:t>
+            </w:r>
+          </w:p>
+        </w:tc>
+        <w:tc>
+          <w:tcPr>
+            <w:tcW w:w="6465" w:type="dxa"/>
+            <w:hideMark/>
+          </w:tcPr>
+          <w:p>
+            <w:pPr>
+              <w:rPr>
+                <w:rFonts w:eastAsia="Times New Roman" w:cstheme="minorHAnsi"/>
+                <w:color w:val="000000"/>
+                <w:szCs w:val="22"/>
+                <w:lang w:eastAsia="en-GB"/>
+              </w:rPr>
+            </w:pPr>
+            <w:r>
+              <w:rPr>
+                <w:rFonts w:eastAsia="Times New Roman" w:cstheme="minorHAnsi"/>
+                <w:color w:val="000000"/>
+                <w:szCs w:val="22"/>
+                <w:lang w:eastAsia="en-GB"/>
+              </w:rPr>
+              <w:t>Indicates the pen state (1 = down, 0 = up).</w:t>
+            </w:r>
+          </w:p>
+        </w:tc>
+      </w:tr>
+      <w:tr>
+        <w:trPr>
+          <w:trHeight w:val="494"/>
+        </w:trPr>
+        <w:tc>
+          <w:tcPr>
+            <w:tcW w:w="1893" w:type="dxa"/>
+            <w:hideMark/>
+          </w:tcPr>
+          <w:p>
+            <w:pPr>
+              <w:rPr>
+                <w:rFonts w:eastAsia="Times New Roman" w:cstheme="minorHAnsi"/>
+                <w:color w:val="000000"/>
+                <w:sz w:val="20"/>
+                <w:lang w:eastAsia="en-GB"/>
+              </w:rPr>
+            </w:pPr>
+            <w:r>
+              <w:rPr>
+                <w:rFonts w:eastAsia="Times New Roman" w:cstheme="minorHAnsi"/>
+                <w:color w:val="000000"/>
+                <w:sz w:val="20"/>
+                <w:lang w:eastAsia="en-GB"/>
+              </w:rPr>
+              <w:t>ascii</w:t>
+            </w:r>
+          </w:p>
+        </w:tc>
+        <w:tc>
+          <w:tcPr>
+            <w:tcW w:w="1216" w:type="dxa"/>
+            <w:hideMark/>
+          </w:tcPr>
+          <w:p>
+            <w:pPr>
+              <w:rPr>
+                <w:rFonts w:eastAsia="Times New Roman" w:cstheme="minorHAnsi"/>
+                <w:color w:val="000000"/>
+                <w:sz w:val="20"/>
+                <w:lang w:eastAsia="en-GB"/>
+              </w:rPr>
+            </w:pPr>
+            <w:r>
+              <w:rPr>
+                <w:rFonts w:eastAsia="Times New Roman" w:cstheme="minorHAnsi"/>
+                <w:color w:val="000000"/>
+                <w:sz w:val="20"/>
+                <w:lang w:eastAsia="en-GB"/>
+              </w:rPr>
+              <w:t>int</w:t>
+            </w:r>
+          </w:p>
+        </w:tc>
+        <w:tc>
+          <w:tcPr>
+            <w:tcW w:w="6465" w:type="dxa"/>
+            <w:hideMark/>
+          </w:tcPr>
+          <w:p>
+            <w:pPr>
+              <w:rPr>
+                <w:rFonts w:eastAsia="Times New Roman" w:cstheme="minorHAnsi"/>
+                <w:color w:val="000000"/>
+                <w:szCs w:val="22"/>
+                <w:lang w:eastAsia="en-GB"/>
+              </w:rPr>
+            </w:pPr>
+            <w:r>
+              <w:rPr>
+                <w:rFonts w:eastAsia="Times New Roman" w:cstheme="minorHAnsi"/>
+                <w:color w:val="000000"/>
+                <w:szCs w:val="22"/>
+                <w:lang w:eastAsia="en-GB"/>
+              </w:rPr>
+              <w:t>Holds the ASCII value of a character for mapping font data.</w:t>
+            </w:r>
+          </w:p>
+        </w:tc>
+      </w:tr>
+      <w:tr>
+        <w:trPr>
+          <w:trHeight w:val="565"/>
+        </w:trPr>
+        <w:tc>
+          <w:tcPr>
+            <w:tcW w:w="1893" w:type="dxa"/>
+            <w:hideMark/>
+          </w:tcPr>
+          <w:p>
+            <w:pPr>
+              <w:rPr>
+                <w:rFonts w:eastAsia="Times New Roman" w:cstheme="minorHAnsi"/>
+                <w:color w:val="000000"/>
+                <w:sz w:val="20"/>
+                <w:lang w:eastAsia="en-GB"/>
+              </w:rPr>
+            </w:pPr>
+            <w:r>
+              <w:rPr>
+                <w:rFonts w:eastAsia="Times New Roman" w:cstheme="minorHAnsi"/>
+                <w:color w:val="000000"/>
+                <w:sz w:val="20"/>
+                <w:lang w:eastAsia="en-GB"/>
+              </w:rPr>
+              <w:t>num_movements</w:t>
+            </w:r>
+          </w:p>
+        </w:tc>
+        <w:tc>
+          <w:tcPr>
+            <w:tcW w:w="1216" w:type="dxa"/>
+            <w:hideMark/>
+          </w:tcPr>
+          <w:p>
+            <w:pPr>
+              <w:rPr>
+                <w:rFonts w:eastAsia="Times New Roman" w:cstheme="minorHAnsi"/>
+                <w:color w:val="000000"/>
+                <w:sz w:val="20"/>
+                <w:lang w:eastAsia="en-GB"/>
+              </w:rPr>
+            </w:pPr>
+            <w:r>
+              <w:rPr>
+                <w:rFonts w:eastAsia="Times New Roman" w:cstheme="minorHAnsi"/>
+                <w:color w:val="000000"/>
+                <w:sz w:val="20"/>
+                <w:lang w:eastAsia="en-GB"/>
+              </w:rPr>
+              <w:t>int</w:t>
+            </w:r>
+          </w:p>
+        </w:tc>
+        <w:tc>
+          <w:tcPr>
+            <w:tcW w:w="6465" w:type="dxa"/>
+            <w:hideMark/>
+          </w:tcPr>
+          <w:p>
+            <w:pPr>
+              <w:rPr>
+                <w:rFonts w:eastAsia="Times New Roman" w:cstheme="minorHAnsi"/>
+                <w:color w:val="000000"/>
+                <w:szCs w:val="22"/>
+                <w:lang w:eastAsia="en-GB"/>
+              </w:rPr>
+            </w:pPr>
+            <w:r>
+              <w:rPr>
+                <w:rFonts w:eastAsia="Times New Roman" w:cstheme="minorHAnsi"/>
+                <w:color w:val="000000"/>
+                <w:szCs w:val="22"/>
+                <w:lang w:eastAsia="en-GB"/>
+              </w:rPr>
+              <w:t>Number of movements required to draw a character.</w:t>
+            </w:r>
+          </w:p>
+        </w:tc>
+      </w:tr>
+      <w:tr>
+        <w:trPr>
+          <w:trHeight w:val="635"/>
+        </w:trPr>
+        <w:tc>
+          <w:tcPr>
+            <w:tcW w:w="1893" w:type="dxa"/>
+            <w:hideMark/>
+          </w:tcPr>
+          <w:p>
+            <w:pPr>
+              <w:rPr>
+                <w:rFonts w:eastAsia="Times New Roman" w:cstheme="minorHAnsi"/>
+                <w:color w:val="000000"/>
+                <w:sz w:val="20"/>
+                <w:lang w:eastAsia="en-GB"/>
+              </w:rPr>
+            </w:pPr>
+            <w:r>
+              <w:rPr>
+                <w:rFonts w:eastAsia="Times New Roman" w:cstheme="minorHAnsi"/>
+                <w:color w:val="000000"/>
+                <w:sz w:val="20"/>
+                <w:lang w:eastAsia="en-GB"/>
+              </w:rPr>
+              <w:t>movements</w:t>
+            </w:r>
+          </w:p>
+        </w:tc>
+        <w:tc>
+          <w:tcPr>
+            <w:tcW w:w="1216" w:type="dxa"/>
+            <w:hideMark/>
+          </w:tcPr>
+          <w:p>
+            <w:pPr>
+              <w:rPr>
+                <w:rFonts w:eastAsia="Times New Roman" w:cstheme="minorHAnsi"/>
+                <w:color w:val="000000"/>
+                <w:sz w:val="20"/>
+                <w:lang w:eastAsia="en-GB"/>
+              </w:rPr>
+            </w:pPr>
+            <w:r>
+              <w:rPr>
+                <w:rFonts w:eastAsia="Times New Roman" w:cstheme="minorHAnsi"/>
+                <w:color w:val="000000"/>
+                <w:sz w:val="20"/>
+                <w:lang w:eastAsia="en-GB"/>
+              </w:rPr>
+              <w:t>Movement[]</w:t>
+            </w:r>
+          </w:p>
+        </w:tc>
+        <w:tc>
+          <w:tcPr>
+            <w:tcW w:w="6465" w:type="dxa"/>
+            <w:hideMark/>
+          </w:tcPr>
+          <w:p>
+            <w:pPr>
+              <w:rPr>
+                <w:rFonts w:eastAsia="Times New Roman" w:cstheme="minorHAnsi"/>
+                <w:color w:val="000000"/>
+                <w:szCs w:val="22"/>
+                <w:lang w:eastAsia="en-GB"/>
+              </w:rPr>
+            </w:pPr>
+            <w:r>
+              <w:rPr>
+                <w:rFonts w:eastAsia="Times New Roman" w:cstheme="minorHAnsi"/>
+                <w:color w:val="000000"/>
+                <w:szCs w:val="22"/>
+                <w:lang w:eastAsia="en-GB"/>
+              </w:rPr>
+              <w:t>Array of movements defining the strokes for a character.</w:t>
+            </w:r>
+          </w:p>
+        </w:tc>
+      </w:tr>
+      <w:tr>
+        <w:trPr>
+          <w:trHeight w:val="565"/>
+        </w:trPr>
+        <w:tc>
+          <w:tcPr>
+            <w:tcW w:w="1893" w:type="dxa"/>
+            <w:hideMark/>
+          </w:tcPr>
+          <w:p>
+            <w:pPr>
+              <w:rPr>
+                <w:rFonts w:eastAsia="Times New Roman" w:cstheme="minorHAnsi"/>
+                <w:color w:val="000000"/>
+                <w:sz w:val="20"/>
+                <w:lang w:eastAsia="en-GB"/>
+              </w:rPr>
+            </w:pPr>
+            <w:r>
+              <w:rPr>
+                <w:rFonts w:eastAsia="Times New Roman" w:cstheme="minorHAnsi"/>
+                <w:color w:val="000000"/>
+                <w:sz w:val="20"/>
+                <w:lang w:eastAsia="en-GB"/>
+              </w:rPr>
+              <w:t>buffer</w:t>
+            </w:r>
+          </w:p>
+        </w:tc>
+        <w:tc>
+          <w:tcPr>
+            <w:tcW w:w="1216" w:type="dxa"/>
+            <w:hideMark/>
+          </w:tcPr>
+          <w:p>
+            <w:pPr>
+              <w:rPr>
+                <w:rFonts w:eastAsia="Times New Roman" w:cstheme="minorHAnsi"/>
+                <w:color w:val="000000"/>
+                <w:sz w:val="20"/>
+                <w:lang w:eastAsia="en-GB"/>
+              </w:rPr>
+            </w:pPr>
+            <w:r>
+              <w:rPr>
+                <w:rFonts w:eastAsia="Times New Roman" w:cstheme="minorHAnsi"/>
+                <w:color w:val="000000"/>
+                <w:sz w:val="20"/>
+                <w:lang w:eastAsia="en-GB"/>
+              </w:rPr>
+              <w:t>char[]</w:t>
+            </w:r>
+          </w:p>
+        </w:tc>
+        <w:tc>
+          <w:tcPr>
+            <w:tcW w:w="6465" w:type="dxa"/>
+            <w:hideMark/>
+          </w:tcPr>
+          <w:p>
+            <w:pPr>
+              <w:rPr>
+                <w:rFonts w:eastAsia="Times New Roman" w:cstheme="minorHAnsi"/>
+                <w:color w:val="000000"/>
+                <w:szCs w:val="22"/>
+                <w:lang w:eastAsia="en-GB"/>
+              </w:rPr>
+            </w:pPr>
+            <w:r>
+              <w:rPr>
+                <w:rFonts w:eastAsia="Times New Roman" w:cstheme="minorHAnsi"/>
+                <w:color w:val="000000"/>
+                <w:szCs w:val="22"/>
+                <w:lang w:eastAsia="en-GB"/>
+              </w:rPr>
+              <w:t>Temporary storage for G-code commands to be sent to the robot.</w:t>
+            </w:r>
+          </w:p>
+        </w:tc>
+      </w:tr>
+      <w:tr>
+        <w:trPr>
+          <w:trHeight w:val="422"/>
+        </w:trPr>
+        <w:tc>
+          <w:tcPr>
+            <w:tcW w:w="1893" w:type="dxa"/>
+            <w:hideMark/>
+          </w:tcPr>
+          <w:p>
+            <w:pPr>
+              <w:rPr>
+                <w:rFonts w:eastAsia="Times New Roman" w:cstheme="minorHAnsi"/>
+                <w:color w:val="000000"/>
+                <w:sz w:val="20"/>
+                <w:lang w:eastAsia="en-GB"/>
+              </w:rPr>
+            </w:pPr>
+            <w:r>
+              <w:rPr>
+                <w:rFonts w:eastAsia="Times New Roman" w:cstheme="minorHAnsi"/>
+                <w:color w:val="000000"/>
+                <w:sz w:val="20"/>
+                <w:lang w:eastAsia="en-GB"/>
+              </w:rPr>
+              <w:t>x_offset</w:t>
+            </w:r>
+          </w:p>
+        </w:tc>
+        <w:tc>
+          <w:tcPr>
+            <w:tcW w:w="1216" w:type="dxa"/>
+            <w:hideMark/>
+          </w:tcPr>
+          <w:p>
+            <w:pPr>
+              <w:rPr>
+                <w:rFonts w:eastAsia="Times New Roman" w:cstheme="minorHAnsi"/>
+                <w:color w:val="000000"/>
+                <w:sz w:val="20"/>
+                <w:lang w:eastAsia="en-GB"/>
+              </w:rPr>
+            </w:pPr>
+            <w:r>
+              <w:rPr>
+                <w:rFonts w:eastAsia="Times New Roman" w:cstheme="minorHAnsi"/>
+                <w:color w:val="000000"/>
+                <w:sz w:val="20"/>
+                <w:lang w:eastAsia="en-GB"/>
+              </w:rPr>
+              <w:t>float</w:t>
+            </w:r>
+          </w:p>
+        </w:tc>
+        <w:tc>
+          <w:tcPr>
+            <w:tcW w:w="6465" w:type="dxa"/>
+            <w:hideMark/>
+          </w:tcPr>
+          <w:p>
+            <w:pPr>
+              <w:rPr>
+                <w:rFonts w:eastAsia="Times New Roman" w:cstheme="minorHAnsi"/>
+                <w:color w:val="000000"/>
+                <w:szCs w:val="22"/>
+                <w:lang w:eastAsia="en-GB"/>
+              </w:rPr>
+            </w:pPr>
+            <w:r>
+              <w:rPr>
+                <w:rFonts w:eastAsia="Times New Roman" w:cstheme="minorHAnsi"/>
+                <w:color w:val="000000"/>
+                <w:szCs w:val="22"/>
+                <w:lang w:eastAsia="en-GB"/>
+              </w:rPr>
+              <w:t>Tracks the current x-position for drawing.</w:t>
+            </w:r>
+          </w:p>
+        </w:tc>
+      </w:tr>
+      <w:tr>
+        <w:trPr>
+          <w:trHeight w:val="422"/>
+        </w:trPr>
+        <w:tc>
+          <w:tcPr>
+            <w:tcW w:w="1893" w:type="dxa"/>
+            <w:hideMark/>
+          </w:tcPr>
+          <w:p>
+            <w:pPr>
+              <w:rPr>
+                <w:rFonts w:eastAsia="Times New Roman" w:cstheme="minorHAnsi"/>
+                <w:color w:val="000000"/>
+                <w:sz w:val="20"/>
+                <w:lang w:eastAsia="en-GB"/>
+              </w:rPr>
+            </w:pPr>
+            <w:r>
+              <w:rPr>
+                <w:rFonts w:eastAsia="Times New Roman" w:cstheme="minorHAnsi"/>
+                <w:color w:val="000000"/>
+                <w:sz w:val="20"/>
+                <w:lang w:eastAsia="en-GB"/>
+              </w:rPr>
+              <w:t>y_offset</w:t>
+            </w:r>
+          </w:p>
+        </w:tc>
+        <w:tc>
+          <w:tcPr>
+            <w:tcW w:w="1216" w:type="dxa"/>
+            <w:hideMark/>
+          </w:tcPr>
+          <w:p>
+            <w:pPr>
+              <w:rPr>
+                <w:rFonts w:eastAsia="Times New Roman" w:cstheme="minorHAnsi"/>
+                <w:color w:val="000000"/>
+                <w:sz w:val="20"/>
+                <w:lang w:eastAsia="en-GB"/>
+              </w:rPr>
+            </w:pPr>
+            <w:r>
+              <w:rPr>
+                <w:rFonts w:eastAsia="Times New Roman" w:cstheme="minorHAnsi"/>
+                <w:color w:val="000000"/>
+                <w:sz w:val="20"/>
+                <w:lang w:eastAsia="en-GB"/>
+              </w:rPr>
+              <w:t>float</w:t>
+            </w:r>
+          </w:p>
+        </w:tc>
+        <w:tc>
+          <w:tcPr>
+            <w:tcW w:w="6465" w:type="dxa"/>
+            <w:hideMark/>
+          </w:tcPr>
+          <w:p>
+            <w:pPr>
+              <w:rPr>
+                <w:rFonts w:eastAsia="Times New Roman" w:cstheme="minorHAnsi"/>
+                <w:color w:val="000000"/>
+                <w:szCs w:val="22"/>
+                <w:lang w:eastAsia="en-GB"/>
+              </w:rPr>
+            </w:pPr>
+            <w:r>
+              <w:rPr>
+                <w:rFonts w:eastAsia="Times New Roman" w:cstheme="minorHAnsi"/>
+                <w:color w:val="000000"/>
+                <w:szCs w:val="22"/>
+                <w:lang w:eastAsia="en-GB"/>
+              </w:rPr>
+              <w:t>Tracks the current y-position for drawing.</w:t>
+            </w:r>
+          </w:p>
+        </w:tc>
+      </w:tr>
+      <w:tr>
+        <w:trPr>
+          <w:trHeight w:val="494"/>
+        </w:trPr>
+        <w:tc>
+          <w:tcPr>
+            <w:tcW w:w="1893" w:type="dxa"/>
+            <w:hideMark/>
+          </w:tcPr>
+          <w:p>
+            <w:pPr>
+              <w:rPr>
+                <w:rFonts w:eastAsia="Times New Roman" w:cstheme="minorHAnsi"/>
+                <w:color w:val="000000"/>
+                <w:sz w:val="20"/>
+                <w:lang w:eastAsia="en-GB"/>
+              </w:rPr>
+            </w:pPr>
+            <w:r>
+              <w:rPr>
+                <w:rFonts w:eastAsia="Times New Roman" w:cstheme="minorHAnsi"/>
+                <w:color w:val="000000"/>
+                <w:sz w:val="20"/>
+                <w:lang w:eastAsia="en-GB"/>
+              </w:rPr>
+              <w:t>scale</w:t>
+            </w:r>
+          </w:p>
+        </w:tc>
+        <w:tc>
+          <w:tcPr>
+            <w:tcW w:w="1216" w:type="dxa"/>
+            <w:hideMark/>
+          </w:tcPr>
+          <w:p>
+            <w:pPr>
+              <w:rPr>
+                <w:rFonts w:eastAsia="Times New Roman" w:cstheme="minorHAnsi"/>
+                <w:color w:val="000000"/>
+                <w:sz w:val="20"/>
+                <w:lang w:eastAsia="en-GB"/>
+              </w:rPr>
+            </w:pPr>
+            <w:r>
+              <w:rPr>
+                <w:rFonts w:eastAsia="Times New Roman" w:cstheme="minorHAnsi"/>
+                <w:color w:val="000000"/>
+                <w:sz w:val="20"/>
+                <w:lang w:eastAsia="en-GB"/>
+              </w:rPr>
+              <w:t>float</w:t>
+            </w:r>
+          </w:p>
+        </w:tc>
+        <w:tc>
+          <w:tcPr>
+            <w:tcW w:w="6465" w:type="dxa"/>
+            <w:hideMark/>
+          </w:tcPr>
+          <w:p>
+            <w:pPr>
+              <w:rPr>
+                <w:rFonts w:eastAsia="Times New Roman" w:cstheme="minorHAnsi"/>
+                <w:color w:val="000000"/>
+                <w:szCs w:val="22"/>
+                <w:lang w:eastAsia="en-GB"/>
+              </w:rPr>
+            </w:pPr>
+            <w:r>
+              <w:rPr>
+                <w:rFonts w:eastAsia="Times New Roman" w:cstheme="minorHAnsi"/>
+                <w:color w:val="000000"/>
+                <w:szCs w:val="22"/>
+                <w:lang w:eastAsia="en-GB"/>
+              </w:rPr>
+              <w:t>Factor to scale font movements to the desired text height.</w:t>
+            </w:r>
+          </w:p>
+        </w:tc>
+      </w:tr>
+      <w:tr>
+        <w:trPr>
+          <w:trHeight w:val="352"/>
+        </w:trPr>
+        <w:tc>
+          <w:tcPr>
+            <w:tcW w:w="1893" w:type="dxa"/>
+            <w:hideMark/>
+          </w:tcPr>
+          <w:p>
+            <w:pPr>
+              <w:rPr>
+                <w:rFonts w:eastAsia="Times New Roman" w:cstheme="minorHAnsi"/>
+                <w:color w:val="000000"/>
+                <w:sz w:val="20"/>
+                <w:lang w:eastAsia="en-GB"/>
+              </w:rPr>
+            </w:pPr>
+            <w:r>
+              <w:rPr>
+                <w:rFonts w:eastAsia="Times New Roman" w:cstheme="minorHAnsi"/>
+                <w:color w:val="000000"/>
+                <w:sz w:val="20"/>
+                <w:lang w:eastAsia="en-GB"/>
+              </w:rPr>
+              <w:t>height</w:t>
+            </w:r>
+          </w:p>
+        </w:tc>
+        <w:tc>
+          <w:tcPr>
+            <w:tcW w:w="1216" w:type="dxa"/>
+            <w:hideMark/>
+          </w:tcPr>
+          <w:p>
+            <w:pPr>
+              <w:rPr>
+                <w:rFonts w:eastAsia="Times New Roman" w:cstheme="minorHAnsi"/>
+                <w:color w:val="000000"/>
+                <w:sz w:val="20"/>
+                <w:lang w:eastAsia="en-GB"/>
+              </w:rPr>
+            </w:pPr>
+            <w:r>
+              <w:rPr>
+                <w:rFonts w:eastAsia="Times New Roman" w:cstheme="minorHAnsi"/>
+                <w:color w:val="000000"/>
+                <w:sz w:val="20"/>
+                <w:lang w:eastAsia="en-GB"/>
+              </w:rPr>
+              <w:t>float</w:t>
+            </w:r>
+          </w:p>
+        </w:tc>
+        <w:tc>
+          <w:tcPr>
+            <w:tcW w:w="6465" w:type="dxa"/>
+            <w:hideMark/>
+          </w:tcPr>
+          <w:p>
+            <w:pPr>
+              <w:rPr>
+                <w:rFonts w:eastAsia="Times New Roman" w:cstheme="minorHAnsi"/>
+                <w:color w:val="000000"/>
+                <w:szCs w:val="22"/>
+                <w:lang w:eastAsia="en-GB"/>
+              </w:rPr>
+            </w:pPr>
+            <w:r>
+              <w:rPr>
+                <w:rFonts w:eastAsia="Times New Roman" w:cstheme="minorHAnsi"/>
+                <w:color w:val="000000"/>
+                <w:szCs w:val="22"/>
+                <w:lang w:eastAsia="en-GB"/>
+              </w:rPr>
+              <w:t>User-input font height in millimeters.</w:t>
+            </w:r>
+          </w:p>
+        </w:tc>
+      </w:tr>
+      <w:tr>
+        <w:trPr>
+          <w:trHeight w:val="422"/>
+        </w:trPr>
+        <w:tc>
+          <w:tcPr>
+            <w:tcW w:w="1893" w:type="dxa"/>
+            <w:hideMark/>
+          </w:tcPr>
+          <w:p>
+            <w:pPr>
+              <w:rPr>
+                <w:rFonts w:eastAsia="Times New Roman" w:cstheme="minorHAnsi"/>
+                <w:color w:val="000000"/>
+                <w:sz w:val="20"/>
+                <w:lang w:eastAsia="en-GB"/>
+              </w:rPr>
+            </w:pPr>
+            <w:r>
+              <w:rPr>
+                <w:rFonts w:eastAsia="Times New Roman" w:cstheme="minorHAnsi"/>
+                <w:color w:val="000000"/>
+                <w:sz w:val="20"/>
+                <w:lang w:eastAsia="en-GB"/>
+              </w:rPr>
+              <w:t>text</w:t>
+            </w:r>
+          </w:p>
+        </w:tc>
+        <w:tc>
+          <w:tcPr>
+            <w:tcW w:w="1216" w:type="dxa"/>
+            <w:hideMark/>
+          </w:tcPr>
+          <w:p>
+            <w:pPr>
+              <w:rPr>
+                <w:rFonts w:eastAsia="Times New Roman" w:cstheme="minorHAnsi"/>
+                <w:color w:val="000000"/>
+                <w:sz w:val="20"/>
+                <w:lang w:eastAsia="en-GB"/>
+              </w:rPr>
+            </w:pPr>
+            <w:r>
+              <w:rPr>
+                <w:rFonts w:eastAsia="Times New Roman" w:cstheme="minorHAnsi"/>
+                <w:color w:val="000000"/>
+                <w:sz w:val="20"/>
+                <w:lang w:eastAsia="en-GB"/>
+              </w:rPr>
+              <w:t>char[]</w:t>
+            </w:r>
+          </w:p>
+        </w:tc>
+        <w:tc>
+          <w:tcPr>
+            <w:tcW w:w="6465" w:type="dxa"/>
+            <w:hideMark/>
+          </w:tcPr>
+          <w:p>
+            <w:pPr>
+              <w:rPr>
+                <w:rFonts w:eastAsia="Times New Roman" w:cstheme="minorHAnsi"/>
+                <w:color w:val="000000"/>
+                <w:szCs w:val="22"/>
+                <w:lang w:eastAsia="en-GB"/>
+              </w:rPr>
+            </w:pPr>
+            <w:r>
+              <w:rPr>
+                <w:rFonts w:eastAsia="Times New Roman" w:cstheme="minorHAnsi"/>
+                <w:color w:val="000000"/>
+                <w:szCs w:val="22"/>
+                <w:lang w:eastAsia="en-GB"/>
+              </w:rPr>
+              <w:t>Stores the text to be converted to G-code.</w:t>
+            </w:r>
+          </w:p>
+        </w:tc>
+      </w:tr>
+      <w:tr>
+        <w:trPr>
+          <w:trHeight w:val="422"/>
+        </w:trPr>
+        <w:tc>
+          <w:tcPr>
+            <w:tcW w:w="1893" w:type="dxa"/>
+            <w:hideMark/>
+          </w:tcPr>
+          <w:p>
+            <w:pPr>
+              <w:rPr>
+                <w:rFonts w:eastAsia="Times New Roman" w:cstheme="minorHAnsi"/>
+                <w:color w:val="000000"/>
+                <w:sz w:val="20"/>
+                <w:lang w:eastAsia="en-GB"/>
+              </w:rPr>
+            </w:pPr>
+            <w:r>
+              <w:rPr>
+                <w:rFonts w:eastAsia="Times New Roman" w:cstheme="minorHAnsi"/>
+                <w:color w:val="000000"/>
+                <w:sz w:val="20"/>
+                <w:lang w:eastAsia="en-GB"/>
+              </w:rPr>
+              <w:t>filename</w:t>
+            </w:r>
+          </w:p>
+        </w:tc>
+        <w:tc>
+          <w:tcPr>
+            <w:tcW w:w="1216" w:type="dxa"/>
+            <w:hideMark/>
+          </w:tcPr>
+          <w:p>
+            <w:pPr>
+              <w:rPr>
+                <w:rFonts w:eastAsia="Times New Roman" w:cstheme="minorHAnsi"/>
+                <w:color w:val="000000"/>
+                <w:sz w:val="20"/>
+                <w:lang w:eastAsia="en-GB"/>
+              </w:rPr>
+            </w:pPr>
+            <w:r>
+              <w:rPr>
+                <w:rFonts w:eastAsia="Times New Roman" w:cstheme="minorHAnsi"/>
+                <w:color w:val="000000"/>
+                <w:sz w:val="20"/>
+                <w:lang w:eastAsia="en-GB"/>
+              </w:rPr>
+              <w:t>const char*</w:t>
+            </w:r>
+          </w:p>
+        </w:tc>
+        <w:tc>
+          <w:tcPr>
+            <w:tcW w:w="6465" w:type="dxa"/>
+            <w:hideMark/>
+          </w:tcPr>
+          <w:p>
+            <w:pPr>
+              <w:rPr>
+                <w:rFonts w:eastAsia="Times New Roman" w:cstheme="minorHAnsi"/>
+                <w:color w:val="000000"/>
+                <w:szCs w:val="22"/>
+                <w:lang w:eastAsia="en-GB"/>
+              </w:rPr>
+            </w:pPr>
+            <w:r>
+              <w:rPr>
+                <w:rFonts w:eastAsia="Times New Roman" w:cstheme="minorHAnsi"/>
+                <w:color w:val="000000"/>
+                <w:szCs w:val="22"/>
+                <w:lang w:eastAsia="en-GB"/>
+              </w:rPr>
+              <w:t>File name for input files (e.g., font or text files).</w:t>
+            </w:r>
+          </w:p>
+        </w:tc>
+      </w:tr>
+      <w:tr>
+        <w:trPr>
+          <w:trHeight w:val="635"/>
+        </w:trPr>
+        <w:tc>
+          <w:tcPr>
+            <w:tcW w:w="1893" w:type="dxa"/>
+            <w:hideMark/>
+          </w:tcPr>
+          <w:p>
+            <w:pPr>
+              <w:rPr>
+                <w:rFonts w:eastAsia="Times New Roman" w:cstheme="minorHAnsi"/>
+                <w:color w:val="000000"/>
+                <w:sz w:val="20"/>
+                <w:lang w:eastAsia="en-GB"/>
+              </w:rPr>
+            </w:pPr>
+            <w:r>
+              <w:rPr>
+                <w:rFonts w:eastAsia="Times New Roman" w:cstheme="minorHAnsi"/>
+                <w:color w:val="000000"/>
+                <w:sz w:val="20"/>
+                <w:lang w:eastAsia="en-GB"/>
+              </w:rPr>
+              <w:t>previous_pen_state</w:t>
+            </w:r>
+          </w:p>
+        </w:tc>
+        <w:tc>
+          <w:tcPr>
+            <w:tcW w:w="1216" w:type="dxa"/>
+            <w:hideMark/>
+          </w:tcPr>
+          <w:p>
+            <w:pPr>
+              <w:rPr>
+                <w:rFonts w:eastAsia="Times New Roman" w:cstheme="minorHAnsi"/>
+                <w:color w:val="000000"/>
+                <w:sz w:val="20"/>
+                <w:lang w:eastAsia="en-GB"/>
+              </w:rPr>
+            </w:pPr>
+            <w:r>
+              <w:rPr>
+                <w:rFonts w:eastAsia="Times New Roman" w:cstheme="minorHAnsi"/>
+                <w:color w:val="000000"/>
+                <w:sz w:val="20"/>
+                <w:lang w:eastAsia="en-GB"/>
+              </w:rPr>
+              <w:t>int</w:t>
+            </w:r>
+          </w:p>
+        </w:tc>
+        <w:tc>
+          <w:tcPr>
+            <w:tcW w:w="6465" w:type="dxa"/>
+            <w:hideMark/>
+          </w:tcPr>
+          <w:p>
+            <w:pPr>
+              <w:rPr>
+                <w:rFonts w:eastAsia="Times New Roman" w:cstheme="minorHAnsi"/>
+                <w:color w:val="000000"/>
+                <w:szCs w:val="22"/>
+                <w:lang w:eastAsia="en-GB"/>
+              </w:rPr>
+            </w:pPr>
+            <w:r>
+              <w:rPr>
+                <w:rFonts w:eastAsia="Times New Roman" w:cstheme="minorHAnsi"/>
+                <w:color w:val="000000"/>
+                <w:szCs w:val="22"/>
+                <w:lang w:eastAsia="en-GB"/>
+              </w:rPr>
+              <w:t>Tracks the last state of the pen to optimize G-code generation.</w:t>
+            </w:r>
+          </w:p>
         </w:tc>
       </w:tr>
     </w:tbl>
-    <w:p/>
-    <w:p>
-      <w:r>
-        <w:t>Extend table as required</w:t>
-      </w:r>
-    </w:p>
     <w:p>
       <w:pPr>
         <w:pStyle w:val="Heading1"/>
@@ -846,125 +2178,76 @@
                 <w:b/>
                 <w:bCs/>
               </w:rPr>
-              <w:t xml:space="preserve">void </w:t>
-            </w:r>
-            <w:proofErr w:type="spellStart"/>
+              <w:t>void LoadFontData(</w:t>
+            </w:r>
             <w:r>
               <w:rPr>
                 <w:b/>
                 <w:bCs/>
               </w:rPr>
-              <w:t>LoadFontData</w:t>
-            </w:r>
-            <w:proofErr w:type="spellEnd"/>
+              <w:t>char FontFile</w:t>
+            </w:r>
             <w:r>
               <w:rPr>
                 <w:b/>
                 <w:bCs/>
               </w:rPr>
-              <w:t>(</w:t>
-            </w:r>
-            <w:r>
+              <w:t>)</w:t>
+            </w:r>
+          </w:p>
+          <w:p>
+            <w:r>
+              <w:t xml:space="preserve">Parameters: FontFile – </w:t>
+            </w:r>
+            <w:r>
+              <w:t>A string representing the name of the font file to be read.</w:t>
+            </w:r>
+          </w:p>
+          <w:p>
+            <w:pPr>
+              <w:ind w:left="1162"/>
+            </w:pPr>
+            <w:r>
+              <w:t xml:space="preserve">Return Value: </w:t>
+            </w:r>
+            <w:r>
+              <w:t>1 if it is successful, 0 if failed</w:t>
+            </w:r>
+          </w:p>
+        </w:tc>
+      </w:tr>
+      <w:tr>
+        <w:tc>
+          <w:tcPr>
+            <w:tcW w:w="9016" w:type="dxa"/>
+          </w:tcPr>
+          <w:p>
+            <w:pPr>
               <w:rPr>
                 <w:b/>
                 <w:bCs/>
               </w:rPr>
-              <w:t xml:space="preserve">char </w:t>
-            </w:r>
-            <w:proofErr w:type="spellStart"/>
+            </w:pPr>
             <w:r>
               <w:rPr>
                 <w:b/>
                 <w:bCs/>
               </w:rPr>
-              <w:t>FontFile</w:t>
-            </w:r>
-            <w:proofErr w:type="spellEnd"/>
+              <w:t>v</w:t>
+            </w:r>
             <w:r>
               <w:rPr>
                 <w:b/>
                 <w:bCs/>
               </w:rPr>
-              <w:t>)</w:t>
-            </w:r>
-          </w:p>
-          <w:p>
-            <w:r>
-              <w:t xml:space="preserve">Parameters: </w:t>
-            </w:r>
-            <w:proofErr w:type="spellStart"/>
-            <w:r>
-              <w:t>FontFile</w:t>
-            </w:r>
-            <w:proofErr w:type="spellEnd"/>
-            <w:r>
-              <w:t xml:space="preserve"> – </w:t>
-            </w:r>
-            <w:r>
-              <w:t>A string representing the name of the font file to be read.</w:t>
-            </w:r>
-          </w:p>
-          <w:p>
-            <w:pPr>
-              <w:ind w:left="1162"/>
-            </w:pPr>
-            <w:r>
-              <w:t xml:space="preserve">Return Value: </w:t>
-            </w:r>
-            <w:r>
-              <w:t>1 if it is successful, 0 if failed</w:t>
-            </w:r>
-          </w:p>
-        </w:tc>
-      </w:tr>
-      <w:tr>
-        <w:tc>
-          <w:tcPr>
-            <w:tcW w:w="9016" w:type="dxa"/>
-          </w:tcPr>
-          <w:p>
-            <w:pPr>
+              <w:t>oid</w:t>
+            </w:r>
+            <w:r>
               <w:rPr>
                 <w:b/>
                 <w:bCs/>
               </w:rPr>
-            </w:pPr>
-            <w:r>
-              <w:rPr>
-                <w:b/>
-                <w:bCs/>
-              </w:rPr>
-              <w:t>v</w:t>
-            </w:r>
-            <w:r>
-              <w:rPr>
-                <w:b/>
-                <w:bCs/>
-              </w:rPr>
-              <w:t>oid</w:t>
-            </w:r>
-            <w:r>
-              <w:rPr>
-                <w:b/>
-                <w:bCs/>
-              </w:rPr>
-              <w:t xml:space="preserve"> </w:t>
-            </w:r>
-            <w:proofErr w:type="spellStart"/>
-            <w:r>
-              <w:rPr>
-                <w:b/>
-                <w:bCs/>
-              </w:rPr>
-              <w:t>GenerateGcode</w:t>
-            </w:r>
-            <w:proofErr w:type="spellEnd"/>
-            <w:r>
-              <w:rPr>
-                <w:b/>
-                <w:bCs/>
-              </w:rPr>
-              <w:t>(</w:t>
+              <w:t xml:space="preserve"> GenerateGcode(</w:t>
             </w:r>
             <w:r>
               <w:rPr>
@@ -1056,7 +2339,7 @@
       <w:tr>
         <w:tc>
           <w:tcPr>
-            <w:tcW w:w="1472" w:type="dxa"/>
+            <w:tcW w:w="1628" w:type="dxa"/>
           </w:tcPr>
           <w:p>
             <w:pPr>
@@ -1082,7 +2365,7 @@
         </w:tc>
         <w:tc>
           <w:tcPr>
-            <w:tcW w:w="2729" w:type="dxa"/>
+            <w:tcW w:w="2681" w:type="dxa"/>
           </w:tcPr>
           <w:p>
             <w:pPr>
@@ -1095,7 +2378,7 @@
         </w:tc>
         <w:tc>
           <w:tcPr>
-            <w:tcW w:w="2677" w:type="dxa"/>
+            <w:tcW w:w="2569" w:type="dxa"/>
           </w:tcPr>
           <w:p>
             <w:pPr>
@@ -1113,14 +2396,13 @@
         </w:trPr>
         <w:tc>
           <w:tcPr>
-            <w:tcW w:w="1472" w:type="dxa"/>
-          </w:tcPr>
-          <w:p>
-            <w:proofErr w:type="spellStart"/>
-            <w:r>
+            <w:tcW w:w="1628" w:type="dxa"/>
+          </w:tcPr>
+          <w:p>
+            <w:r>
+              <w:lastRenderedPageBreak/>
               <w:t>LoadFontData</w:t>
             </w:r>
-            <w:proofErr w:type="spellEnd"/>
           </w:p>
         </w:tc>
         <w:tc>
@@ -1135,7 +2417,7 @@
         </w:tc>
         <w:tc>
           <w:tcPr>
-            <w:tcW w:w="2729" w:type="dxa"/>
+            <w:tcW w:w="2681" w:type="dxa"/>
           </w:tcPr>
           <w:p>
             <w:r>
@@ -1145,13 +2427,27 @@
         </w:tc>
         <w:tc>
           <w:tcPr>
-            <w:tcW w:w="2677" w:type="dxa"/>
-          </w:tcPr>
-          <w:p>
-            <w:r>
-              <w:t>Font data correctly loaded into the structure. (Movement Data)</w:t>
-            </w:r>
-          </w:p>
+            <w:tcW w:w="2569" w:type="dxa"/>
+          </w:tcPr>
+          <w:p>
+            <w:r>
+              <w:t>Returns to 1. Display to user:</w:t>
+            </w:r>
+            <w:r>
+              <w:rPr>
+                <w:rFonts w:ascii="Consolas" w:eastAsia="Times New Roman" w:hAnsi="Consolas" w:cs="Times New Roman"/>
+                <w:color w:val="CE9178"/>
+                <w:sz w:val="21"/>
+                <w:szCs w:val="21"/>
+                <w:lang w:eastAsia="en-GB"/>
+              </w:rPr>
+              <w:t xml:space="preserve"> </w:t>
+            </w:r>
+            <w:r>
+              <w:t>"Font data loaded successfully.</w:t>
+            </w:r>
+          </w:p>
+          <w:p/>
         </w:tc>
       </w:tr>
       <w:tr>
@@ -1160,14 +2456,12 @@
         </w:trPr>
         <w:tc>
           <w:tcPr>
-            <w:tcW w:w="1472" w:type="dxa"/>
-          </w:tcPr>
-          <w:p>
-            <w:proofErr w:type="spellStart"/>
+            <w:tcW w:w="1628" w:type="dxa"/>
+          </w:tcPr>
+          <w:p>
             <w:r>
               <w:t>LoadFontData</w:t>
             </w:r>
-            <w:proofErr w:type="spellEnd"/>
           </w:p>
         </w:tc>
         <w:tc>
@@ -1182,7 +2476,7 @@
         </w:tc>
         <w:tc>
           <w:tcPr>
-            <w:tcW w:w="2729" w:type="dxa"/>
+            <w:tcW w:w="2681" w:type="dxa"/>
           </w:tcPr>
           <w:p>
             <w:r>
@@ -1192,11 +2486,14 @@
         </w:tc>
         <w:tc>
           <w:tcPr>
-            <w:tcW w:w="2677" w:type="dxa"/>
+            <w:tcW w:w="2569" w:type="dxa"/>
           </w:tcPr>
           <w:p>
             <w:r>
               <w:t>Display to the user ‘an error has occurred: file not found’ then exit the function</w:t>
+            </w:r>
+            <w:r>
+              <w:t>. Returns to 0</w:t>
             </w:r>
           </w:p>
         </w:tc>
@@ -1207,14 +2504,12 @@
         </w:trPr>
         <w:tc>
           <w:tcPr>
-            <w:tcW w:w="1472" w:type="dxa"/>
-          </w:tcPr>
-          <w:p>
-            <w:proofErr w:type="spellStart"/>
-            <w:r>
-              <w:t>LoadTextFile</w:t>
-            </w:r>
-            <w:proofErr w:type="spellEnd"/>
+            <w:tcW w:w="1628" w:type="dxa"/>
+          </w:tcPr>
+          <w:p>
+            <w:r>
+              <w:t>Main</w:t>
+            </w:r>
           </w:p>
         </w:tc>
         <w:tc>
@@ -1223,30 +2518,41 @@
           </w:tcPr>
           <w:p>
             <w:r>
-              <w:t>Load the text file specified by the user</w:t>
-            </w:r>
-          </w:p>
-        </w:tc>
-        <w:tc>
-          <w:tcPr>
-            <w:tcW w:w="2729" w:type="dxa"/>
-          </w:tcPr>
-          <w:p>
-            <w:r>
-              <w:t>The text file is found within the folder</w:t>
-            </w:r>
-          </w:p>
-        </w:tc>
-        <w:tc>
-          <w:tcPr>
-            <w:tcW w:w="2677" w:type="dxa"/>
-          </w:tcPr>
-          <w:p>
-            <w:r>
-              <w:t>Dynamically allocated memory stores ASCII values for each character</w:t>
-            </w:r>
-            <w:r>
-              <w:t>. (Text Data)</w:t>
+              <w:t>Handle missing font file</w:t>
+            </w:r>
+          </w:p>
+        </w:tc>
+        <w:tc>
+          <w:tcPr>
+            <w:tcW w:w="2681" w:type="dxa"/>
+          </w:tcPr>
+          <w:p>
+            <w:r>
+              <w:t>No text file found within the folder</w:t>
+            </w:r>
+            <w:r>
+              <w:t xml:space="preserve">. </w:t>
+            </w:r>
+          </w:p>
+          <w:p>
+            <w:r>
+              <w:t>‘non</w:t>
+            </w:r>
+            <w:r>
+              <w:t>existent.txt’</w:t>
+            </w:r>
+          </w:p>
+        </w:tc>
+        <w:tc>
+          <w:tcPr>
+            <w:tcW w:w="2569" w:type="dxa"/>
+          </w:tcPr>
+          <w:p>
+            <w:r>
+              <w:t>Display to the user ‘an error has occurred: file not found’ then exit the function</w:t>
+            </w:r>
+            <w:r>
+              <w:t>. Returns to 0</w:t>
             </w:r>
           </w:p>
         </w:tc>
@@ -1257,14 +2563,12 @@
         </w:trPr>
         <w:tc>
           <w:tcPr>
-            <w:tcW w:w="1472" w:type="dxa"/>
-          </w:tcPr>
-          <w:p>
-            <w:proofErr w:type="spellStart"/>
-            <w:r>
-              <w:t>LoadTextFile</w:t>
-            </w:r>
-            <w:proofErr w:type="spellEnd"/>
+            <w:tcW w:w="1628" w:type="dxa"/>
+          </w:tcPr>
+          <w:p>
+            <w:r>
+              <w:t>Main</w:t>
+            </w:r>
           </w:p>
         </w:tc>
         <w:tc>
@@ -1273,27 +2577,30 @@
           </w:tcPr>
           <w:p>
             <w:r>
-              <w:t>Handle missing font file</w:t>
-            </w:r>
-          </w:p>
-        </w:tc>
-        <w:tc>
-          <w:tcPr>
-            <w:tcW w:w="2729" w:type="dxa"/>
-          </w:tcPr>
-          <w:p>
-            <w:r>
-              <w:t>No text file found within the folder</w:t>
-            </w:r>
-          </w:p>
-        </w:tc>
-        <w:tc>
-          <w:tcPr>
-            <w:tcW w:w="2677" w:type="dxa"/>
-          </w:tcPr>
-          <w:p>
-            <w:r>
-              <w:t>Display to the user ‘an error has occurred: file not found’ then exit the function</w:t>
+              <w:t>The user has input outside the range of ‘4mm to 10mm’ height</w:t>
+            </w:r>
+          </w:p>
+        </w:tc>
+        <w:tc>
+          <w:tcPr>
+            <w:tcW w:w="2681" w:type="dxa"/>
+          </w:tcPr>
+          <w:p>
+            <w:r>
+              <w:t>User input: ‘2’</w:t>
+            </w:r>
+          </w:p>
+        </w:tc>
+        <w:tc>
+          <w:tcPr>
+            <w:tcW w:w="2569" w:type="dxa"/>
+          </w:tcPr>
+          <w:p>
+            <w:r>
+              <w:t>Keep displaying to the user, ‘this is outside the allowable height of text range please try again and input between 4mm to 10mm’</w:t>
+            </w:r>
+            <w:r>
+              <w:t xml:space="preserve"> using a while loop</w:t>
             </w:r>
           </w:p>
         </w:tc>
@@ -1304,11 +2611,11 @@
         </w:trPr>
         <w:tc>
           <w:tcPr>
-            <w:tcW w:w="1472" w:type="dxa"/>
-          </w:tcPr>
-          <w:p>
-            <w:r>
-              <w:t>Main</w:t>
+            <w:tcW w:w="1628" w:type="dxa"/>
+          </w:tcPr>
+          <w:p>
+            <w:r>
+              <w:t>GenerateGcode</w:t>
             </w:r>
           </w:p>
         </w:tc>
@@ -1318,35 +2625,92 @@
           </w:tcPr>
           <w:p>
             <w:r>
-              <w:t>Ensure that the letters’ size are adjusted correctly for the drawing bot</w:t>
-            </w:r>
-          </w:p>
-        </w:tc>
-        <w:tc>
-          <w:tcPr>
-            <w:tcW w:w="2729" w:type="dxa"/>
-          </w:tcPr>
-          <w:p>
-            <w:r>
-              <w:t>Change height input to be a constant variable: 4</w:t>
-            </w:r>
-          </w:p>
-        </w:tc>
-        <w:tc>
-          <w:tcPr>
-            <w:tcW w:w="2677" w:type="dxa"/>
-          </w:tcPr>
-          <w:p>
-            <w:r>
-              <w:t xml:space="preserve">The variable for </w:t>
-            </w:r>
-            <w:proofErr w:type="spellStart"/>
-            <w:r>
-              <w:t>ScaledFactor</w:t>
-            </w:r>
-            <w:proofErr w:type="spellEnd"/>
-            <w:r>
-              <w:t xml:space="preserve"> should be 2/9 in decimal form</w:t>
+              <w:t>Attempt to generate the right G-code for a single character</w:t>
+            </w:r>
+          </w:p>
+        </w:tc>
+        <w:tc>
+          <w:tcPr>
+            <w:tcW w:w="2681" w:type="dxa"/>
+          </w:tcPr>
+          <w:p>
+            <w:r>
+              <w:t>Text file only containing: ‘H’</w:t>
+            </w:r>
+          </w:p>
+        </w:tc>
+        <w:tc>
+          <w:tcPr>
+            <w:tcW w:w="2569" w:type="dxa"/>
+          </w:tcPr>
+          <w:p>
+            <w:r>
+              <w:t>G-code commands should be:</w:t>
+            </w:r>
+          </w:p>
+          <w:p>
+            <w:r>
+              <w:t>G1 0 0</w:t>
+            </w:r>
+          </w:p>
+          <w:p>
+            <w:r>
+              <w:t>S1000</w:t>
+            </w:r>
+          </w:p>
+          <w:p>
+            <w:r>
+              <w:t>G1 X0 Y18</w:t>
+            </w:r>
+          </w:p>
+          <w:p>
+            <w:r>
+              <w:t>S0</w:t>
+            </w:r>
+          </w:p>
+          <w:p>
+            <w:r>
+              <w:t>G0 X12 Y0</w:t>
+            </w:r>
+          </w:p>
+          <w:p>
+            <w:r>
+              <w:t>S1000</w:t>
+            </w:r>
+          </w:p>
+          <w:p>
+            <w:r>
+              <w:t>G1 X12 Y18</w:t>
+            </w:r>
+          </w:p>
+          <w:p>
+            <w:r>
+              <w:t>S0</w:t>
+            </w:r>
+          </w:p>
+          <w:p>
+            <w:r>
+              <w:t>G0 X0 Y9</w:t>
+            </w:r>
+          </w:p>
+          <w:p>
+            <w:r>
+              <w:t>S1000</w:t>
+            </w:r>
+          </w:p>
+          <w:p>
+            <w:r>
+              <w:t>G1 X12 Y9</w:t>
+            </w:r>
+          </w:p>
+          <w:p>
+            <w:r>
+              <w:t>S0</w:t>
+            </w:r>
+          </w:p>
+          <w:p>
+            <w:r>
+              <w:t>G0 X18 Y0</w:t>
             </w:r>
           </w:p>
         </w:tc>
@@ -1357,11 +2721,14 @@
         </w:trPr>
         <w:tc>
           <w:tcPr>
-            <w:tcW w:w="1472" w:type="dxa"/>
-          </w:tcPr>
-          <w:p>
-            <w:r>
-              <w:t>Main</w:t>
+            <w:tcW w:w="1628" w:type="dxa"/>
+          </w:tcPr>
+          <w:p>
+            <w:r>
+              <w:t>Send</w:t>
+            </w:r>
+            <w:r>
+              <w:t>Command</w:t>
             </w:r>
           </w:p>
         </w:tc>
@@ -1371,173 +2738,13 @@
           </w:tcPr>
           <w:p>
             <w:r>
-              <w:t>The user has input outside the range of ‘4mm to 10mm’ height</w:t>
-            </w:r>
-          </w:p>
-        </w:tc>
-        <w:tc>
-          <w:tcPr>
-            <w:tcW w:w="2729" w:type="dxa"/>
-          </w:tcPr>
-          <w:p>
-            <w:r>
-              <w:t>User input: ‘2’</w:t>
-            </w:r>
-          </w:p>
-        </w:tc>
-        <w:tc>
-          <w:tcPr>
-            <w:tcW w:w="2677" w:type="dxa"/>
-          </w:tcPr>
-          <w:p>
-            <w:r>
-              <w:t>Keep displaying to the user, ‘this is outside the allowable height of text range please try again and input between 4mm to 10mm’</w:t>
-            </w:r>
-          </w:p>
-        </w:tc>
-      </w:tr>
-      <w:tr>
-        <w:trPr>
-          <w:trHeight w:val="563"/>
-        </w:trPr>
-        <w:tc>
-          <w:tcPr>
-            <w:tcW w:w="1472" w:type="dxa"/>
-          </w:tcPr>
-          <w:p>
-            <w:proofErr w:type="spellStart"/>
-            <w:r>
-              <w:lastRenderedPageBreak/>
-              <w:t>GenerateGcode</w:t>
-            </w:r>
-            <w:proofErr w:type="spellEnd"/>
-          </w:p>
-        </w:tc>
-        <w:tc>
-          <w:tcPr>
-            <w:tcW w:w="2138" w:type="dxa"/>
-          </w:tcPr>
-          <w:p>
-            <w:r>
-              <w:t>Attempt to generate the right G-code for a single character</w:t>
-            </w:r>
-          </w:p>
-        </w:tc>
-        <w:tc>
-          <w:tcPr>
-            <w:tcW w:w="2729" w:type="dxa"/>
-          </w:tcPr>
-          <w:p>
-            <w:r>
-              <w:t>Text file only containing: ‘H’</w:t>
-            </w:r>
-          </w:p>
-        </w:tc>
-        <w:tc>
-          <w:tcPr>
-            <w:tcW w:w="2677" w:type="dxa"/>
-          </w:tcPr>
-          <w:p>
-            <w:r>
-              <w:t>G-code commands should be:</w:t>
-            </w:r>
-          </w:p>
-          <w:p>
-            <w:r>
-              <w:t>G1 0 0</w:t>
-            </w:r>
-          </w:p>
-          <w:p>
-            <w:r>
-              <w:t>S1000</w:t>
-            </w:r>
-          </w:p>
-          <w:p>
-            <w:r>
-              <w:t>G1 X0 Y18</w:t>
-            </w:r>
-          </w:p>
-          <w:p>
-            <w:r>
-              <w:t>S0</w:t>
-            </w:r>
-          </w:p>
-          <w:p>
-            <w:r>
-              <w:t>G0 X12 Y0</w:t>
-            </w:r>
-          </w:p>
-          <w:p>
-            <w:r>
-              <w:t>S1000</w:t>
-            </w:r>
-          </w:p>
-          <w:p>
-            <w:r>
-              <w:t>G1 X12 Y18</w:t>
-            </w:r>
-          </w:p>
-          <w:p>
-            <w:r>
-              <w:t>S0</w:t>
-            </w:r>
-          </w:p>
-          <w:p>
-            <w:r>
-              <w:t>G0 X0 Y9</w:t>
-            </w:r>
-          </w:p>
-          <w:p>
-            <w:r>
-              <w:t>S1000</w:t>
-            </w:r>
-          </w:p>
-          <w:p>
-            <w:r>
-              <w:t>G1 X12 Y9</w:t>
-            </w:r>
-          </w:p>
-          <w:p>
-            <w:r>
-              <w:t>S0</w:t>
-            </w:r>
-          </w:p>
-          <w:p>
-            <w:r>
-              <w:t>G0 X18 Y0</w:t>
-            </w:r>
-          </w:p>
-        </w:tc>
-      </w:tr>
-      <w:tr>
-        <w:trPr>
-          <w:trHeight w:val="563"/>
-        </w:trPr>
-        <w:tc>
-          <w:tcPr>
-            <w:tcW w:w="1472" w:type="dxa"/>
-          </w:tcPr>
-          <w:p>
-            <w:proofErr w:type="spellStart"/>
-            <w:r>
-              <w:t>SendtoArduino</w:t>
-            </w:r>
-            <w:proofErr w:type="spellEnd"/>
-          </w:p>
-        </w:tc>
-        <w:tc>
-          <w:tcPr>
-            <w:tcW w:w="2138" w:type="dxa"/>
-          </w:tcPr>
-          <w:p>
-            <w:r>
               <w:t>Send G-code commands to the Arduino and verify acknowledgment</w:t>
             </w:r>
           </w:p>
         </w:tc>
         <w:tc>
           <w:tcPr>
-            <w:tcW w:w="2729" w:type="dxa"/>
+            <w:tcW w:w="2681" w:type="dxa"/>
           </w:tcPr>
           <w:p>
             <w:r>
@@ -1547,19 +2754,11 @@
         </w:tc>
         <w:tc>
           <w:tcPr>
-            <w:tcW w:w="2677" w:type="dxa"/>
-          </w:tcPr>
-          <w:p>
-            <w:r>
-              <w:t xml:space="preserve">Program displays ‘Command not found, please check your Generate </w:t>
-            </w:r>
-            <w:proofErr w:type="spellStart"/>
-            <w:r>
-              <w:t>GCode</w:t>
-            </w:r>
-            <w:proofErr w:type="spellEnd"/>
-            <w:r>
-              <w:t xml:space="preserve"> function’</w:t>
+            <w:tcW w:w="2569" w:type="dxa"/>
+          </w:tcPr>
+          <w:p>
+            <w:r>
+              <w:t>Program displays ‘Command not found, please check your Generate GCode function’</w:t>
             </w:r>
           </w:p>
         </w:tc>
@@ -2675,6 +3874,19 @@
       <w:szCs w:val="24"/>
     </w:rPr>
   </w:style>
+  <w:style w:type="character" w:styleId="HTMLCode">
+    <w:name w:val="HTML Code"/>
+    <w:basedOn w:val="DefaultParagraphFont"/>
+    <w:uiPriority w:val="99"/>
+    <w:semiHidden/>
+    <w:unhideWhenUsed/>
+    <w:rsid w:val="00E0677B"/>
+    <w:rPr>
+      <w:rFonts w:ascii="Courier New" w:eastAsia="Times New Roman" w:hAnsi="Courier New" w:cs="Courier New"/>
+      <w:sz w:val="20"/>
+      <w:szCs w:val="20"/>
+    </w:rPr>
+  </w:style>
 </w:styles>
 </file>
 

</xml_diff>

<commit_message>
Finished checking and writing up the System Manual Document
</commit_message>
<xml_diff>
--- a/SoftwareProjectAR_20361247/SystemManualAR_20361247.docx
+++ b/SoftwareProjectAR_20361247/SystemManualAR_20361247.docx
@@ -371,9 +371,15 @@
             <w:pPr>
               <w:rPr>
                 <w:rFonts w:cs="Courier New"/>
-              </w:rPr>
-            </w:pPr>
-            <w:r>
+                <w:b/>
+                <w:bCs/>
+              </w:rPr>
+            </w:pPr>
+            <w:r>
+              <w:rPr>
+                <w:b/>
+                <w:bCs/>
+              </w:rPr>
               <w:t>Command</w:t>
             </w:r>
           </w:p>
@@ -386,11 +392,15 @@
             <w:pPr>
               <w:rPr>
                 <w:rFonts w:cs="Courier New"/>
+                <w:b/>
+                <w:bCs/>
               </w:rPr>
             </w:pPr>
             <w:r>
               <w:rPr>
                 <w:rFonts w:cs="Courier New"/>
+                <w:b/>
+                <w:bCs/>
               </w:rPr>
               <w:t>Description</w:t>
             </w:r>
@@ -696,9 +706,518 @@
         <w:t>Project Files</w:t>
       </w:r>
     </w:p>
+    <w:p/>
+    <w:tbl>
+      <w:tblPr>
+        <w:tblStyle w:val="TableGrid"/>
+        <w:tblW w:w="9886" w:type="dxa"/>
+        <w:tblLook w:val="04A0" w:firstRow="1" w:lastRow="0" w:firstColumn="1" w:lastColumn="0" w:noHBand="0" w:noVBand="1"/>
+      </w:tblPr>
+      <w:tblGrid>
+        <w:gridCol w:w="2030"/>
+        <w:gridCol w:w="1253"/>
+        <w:gridCol w:w="1906"/>
+        <w:gridCol w:w="2619"/>
+        <w:gridCol w:w="2078"/>
+      </w:tblGrid>
+      <w:tr>
+        <w:trPr>
+          <w:trHeight w:val="441"/>
+        </w:trPr>
+        <w:tc>
+          <w:tcPr>
+            <w:tcW w:w="1507" w:type="dxa"/>
+          </w:tcPr>
+          <w:p>
+            <w:pPr>
+              <w:rPr>
+                <w:b/>
+                <w:bCs/>
+              </w:rPr>
+            </w:pPr>
+            <w:r>
+              <w:rPr>
+                <w:b/>
+                <w:bCs/>
+              </w:rPr>
+              <w:t>File Name</w:t>
+            </w:r>
+          </w:p>
+        </w:tc>
+        <w:tc>
+          <w:tcPr>
+            <w:tcW w:w="1815" w:type="dxa"/>
+          </w:tcPr>
+          <w:p>
+            <w:pPr>
+              <w:rPr>
+                <w:b/>
+                <w:bCs/>
+              </w:rPr>
+            </w:pPr>
+            <w:r>
+              <w:rPr>
+                <w:b/>
+                <w:bCs/>
+              </w:rPr>
+              <w:t>File Type</w:t>
+            </w:r>
+          </w:p>
+        </w:tc>
+        <w:tc>
+          <w:tcPr>
+            <w:tcW w:w="2420" w:type="dxa"/>
+          </w:tcPr>
+          <w:p>
+            <w:pPr>
+              <w:rPr>
+                <w:b/>
+                <w:bCs/>
+              </w:rPr>
+            </w:pPr>
+            <w:r>
+              <w:rPr>
+                <w:b/>
+                <w:bCs/>
+              </w:rPr>
+              <w:t>Purpose</w:t>
+            </w:r>
+          </w:p>
+        </w:tc>
+        <w:tc>
+          <w:tcPr>
+            <w:tcW w:w="1979" w:type="dxa"/>
+          </w:tcPr>
+          <w:p>
+            <w:pPr>
+              <w:rPr>
+                <w:b/>
+                <w:bCs/>
+              </w:rPr>
+            </w:pPr>
+            <w:r>
+              <w:rPr>
+                <w:b/>
+                <w:bCs/>
+              </w:rPr>
+              <w:t>Key Elements</w:t>
+            </w:r>
+          </w:p>
+        </w:tc>
+        <w:tc>
+          <w:tcPr>
+            <w:tcW w:w="2165" w:type="dxa"/>
+          </w:tcPr>
+          <w:p>
+            <w:pPr>
+              <w:rPr>
+                <w:b/>
+                <w:bCs/>
+              </w:rPr>
+            </w:pPr>
+            <w:r>
+              <w:rPr>
+                <w:b/>
+                <w:bCs/>
+              </w:rPr>
+              <w:t>Key Notes</w:t>
+            </w:r>
+            <w:r>
+              <w:rPr>
+                <w:b/>
+                <w:bCs/>
+              </w:rPr>
+              <w:t xml:space="preserve"> and Parameters</w:t>
+            </w:r>
+          </w:p>
+        </w:tc>
+      </w:tr>
+      <w:tr>
+        <w:trPr>
+          <w:trHeight w:val="441"/>
+        </w:trPr>
+        <w:tc>
+          <w:tcPr>
+            <w:tcW w:w="1507" w:type="dxa"/>
+          </w:tcPr>
+          <w:p>
+            <w:r>
+              <w:t>Main.c</w:t>
+            </w:r>
+          </w:p>
+        </w:tc>
+        <w:tc>
+          <w:tcPr>
+            <w:tcW w:w="1815" w:type="dxa"/>
+          </w:tcPr>
+          <w:p>
+            <w:r>
+              <w:t>Source code (.c)</w:t>
+            </w:r>
+          </w:p>
+        </w:tc>
+        <w:tc>
+          <w:tcPr>
+            <w:tcW w:w="2420" w:type="dxa"/>
+          </w:tcPr>
+          <w:p>
+            <w:r>
+              <w:t>Implements the main functionality of the program. Coordinates loading font data, processing input text, generating G-code, and sending it to the robot.</w:t>
+            </w:r>
+          </w:p>
+        </w:tc>
+        <w:tc>
+          <w:tcPr>
+            <w:tcW w:w="1979" w:type="dxa"/>
+          </w:tcPr>
+          <w:p>
+            <w:r>
+              <w:rPr>
+                <w:b/>
+                <w:bCs/>
+              </w:rPr>
+              <w:t>Functions</w:t>
+            </w:r>
+            <w:r>
+              <w:rPr>
+                <w:b/>
+                <w:bCs/>
+              </w:rPr>
+              <w:t xml:space="preserve"> include</w:t>
+            </w:r>
+            <w:r>
+              <w:rPr>
+                <w:b/>
+                <w:bCs/>
+              </w:rPr>
+              <w:t>:</w:t>
+            </w:r>
+            <w:r>
+              <w:t xml:space="preserve"> </w:t>
+            </w:r>
+          </w:p>
+          <w:p>
+            <w:pPr>
+              <w:ind w:left="238"/>
+            </w:pPr>
+            <w:r>
+              <w:t xml:space="preserve">main(), </w:t>
+            </w:r>
+          </w:p>
+          <w:p>
+            <w:pPr>
+              <w:ind w:left="238"/>
+            </w:pPr>
+            <w:r>
+              <w:t>LoadFontData(), GenerateGCode(), SendCommands().</w:t>
+            </w:r>
+          </w:p>
+          <w:p>
+            <w:r>
+              <w:br/>
+            </w:r>
+            <w:r>
+              <w:t>This c</w:t>
+            </w:r>
+            <w:r>
+              <w:t xml:space="preserve">ontrols </w:t>
+            </w:r>
+            <w:r>
+              <w:t xml:space="preserve">the </w:t>
+            </w:r>
+            <w:r>
+              <w:t>program flow and user interactions.</w:t>
+            </w:r>
+          </w:p>
+        </w:tc>
+        <w:tc>
+          <w:tcPr>
+            <w:tcW w:w="2165" w:type="dxa"/>
+          </w:tcPr>
+          <w:p>
+            <w:r>
+              <w:t>Requires SingleStrokeFont.txt to be present in the working directory for loading font data.</w:t>
+            </w:r>
+          </w:p>
+        </w:tc>
+      </w:tr>
+      <w:tr>
+        <w:trPr>
+          <w:trHeight w:val="416"/>
+        </w:trPr>
+        <w:tc>
+          <w:tcPr>
+            <w:tcW w:w="1507" w:type="dxa"/>
+          </w:tcPr>
+          <w:p>
+            <w:r>
+              <w:t>SingleStrokeFont.txt</w:t>
+            </w:r>
+          </w:p>
+        </w:tc>
+        <w:tc>
+          <w:tcPr>
+            <w:tcW w:w="1815" w:type="dxa"/>
+          </w:tcPr>
+          <w:p>
+            <w:r>
+              <w:t>Text file</w:t>
+            </w:r>
+          </w:p>
+        </w:tc>
+        <w:tc>
+          <w:tcPr>
+            <w:tcW w:w="2420" w:type="dxa"/>
+          </w:tcPr>
+          <w:p>
+            <w:r>
+              <w:t>T</w:t>
+            </w:r>
+            <w:r>
+              <w:t>ext file containing font data for ASCII characters. Defines how each character is drawn, including coordinates and pen states</w:t>
+            </w:r>
+          </w:p>
+        </w:tc>
+        <w:tc>
+          <w:tcPr>
+            <w:tcW w:w="1979" w:type="dxa"/>
+          </w:tcPr>
+          <w:p>
+            <w:r>
+              <w:t xml:space="preserve">The </w:t>
+            </w:r>
+            <w:r>
+              <w:t>Format</w:t>
+            </w:r>
+            <w:r>
+              <w:t xml:space="preserve"> for each character</w:t>
+            </w:r>
+            <w:r>
+              <w:t>: 999 &lt;ASCII&gt; &lt;NumMovements&gt; followed by movement data (x, y, pen).</w:t>
+            </w:r>
+          </w:p>
+        </w:tc>
+        <w:tc>
+          <w:tcPr>
+            <w:tcW w:w="2165" w:type="dxa"/>
+          </w:tcPr>
+          <w:p>
+            <w:r>
+              <w:t>Must be in the working directory</w:t>
+            </w:r>
+            <w:r>
+              <w:t>, for the main software to work</w:t>
+            </w:r>
+          </w:p>
+        </w:tc>
+      </w:tr>
+      <w:tr>
+        <w:trPr>
+          <w:trHeight w:val="416"/>
+        </w:trPr>
+        <w:tc>
+          <w:tcPr>
+            <w:tcW w:w="1507" w:type="dxa"/>
+          </w:tcPr>
+          <w:p>
+            <w:r>
+              <w:t>rs232.</w:t>
+            </w:r>
+            <w:r>
+              <w:t>c</w:t>
+            </w:r>
+          </w:p>
+        </w:tc>
+        <w:tc>
+          <w:tcPr>
+            <w:tcW w:w="1815" w:type="dxa"/>
+          </w:tcPr>
+          <w:p>
+            <w:r>
+              <w:t>Source code (.c)</w:t>
+            </w:r>
+          </w:p>
+        </w:tc>
+        <w:tc>
+          <w:tcPr>
+            <w:tcW w:w="2420" w:type="dxa"/>
+          </w:tcPr>
+          <w:p>
+            <w:r>
+              <w:t>Implements functions for RS232 serial communication with the robot.</w:t>
+            </w:r>
+          </w:p>
+        </w:tc>
+        <w:tc>
+          <w:tcPr>
+            <w:tcW w:w="1979" w:type="dxa"/>
+          </w:tcPr>
+          <w:p>
+            <w:r>
+              <w:rPr>
+                <w:b/>
+                <w:bCs/>
+              </w:rPr>
+              <w:t>Functions</w:t>
+            </w:r>
+            <w:r>
+              <w:t>: CanRS232PortBeOpened(), PrintBuffer(), CloseRS232Port()</w:t>
+            </w:r>
+          </w:p>
+        </w:tc>
+        <w:tc>
+          <w:tcPr>
+            <w:tcW w:w="2165" w:type="dxa"/>
+          </w:tcPr>
+          <w:p>
+            <w:r>
+              <w:t xml:space="preserve">Parameters to set: </w:t>
+            </w:r>
+            <w:r>
+              <w:t xml:space="preserve">Input the </w:t>
+            </w:r>
+            <w:r>
+              <w:t>COM port number and baud rate in the communication setup function.</w:t>
+            </w:r>
+          </w:p>
+        </w:tc>
+      </w:tr>
+      <w:tr>
+        <w:trPr>
+          <w:trHeight w:val="441"/>
+        </w:trPr>
+        <w:tc>
+          <w:tcPr>
+            <w:tcW w:w="1507" w:type="dxa"/>
+          </w:tcPr>
+          <w:p>
+            <w:r>
+              <w:t>serial.c</w:t>
+            </w:r>
+          </w:p>
+        </w:tc>
+        <w:tc>
+          <w:tcPr>
+            <w:tcW w:w="1815" w:type="dxa"/>
+          </w:tcPr>
+          <w:p>
+            <w:r>
+              <w:t>Source code(.c)</w:t>
+            </w:r>
+          </w:p>
+        </w:tc>
+        <w:tc>
+          <w:tcPr>
+            <w:tcW w:w="2420" w:type="dxa"/>
+          </w:tcPr>
+          <w:p>
+            <w:r>
+              <w:t>Manages low-level serial communication and G-code transfer to the robot or emulator.</w:t>
+            </w:r>
+          </w:p>
+        </w:tc>
+        <w:tc>
+          <w:tcPr>
+            <w:tcW w:w="1979" w:type="dxa"/>
+          </w:tcPr>
+          <w:p>
+            <w:r>
+              <w:t>- Uses #define Serial_Mode for conditional compilation.</w:t>
+            </w:r>
+          </w:p>
+        </w:tc>
+        <w:tc>
+          <w:tcPr>
+            <w:tcW w:w="2165" w:type="dxa"/>
+          </w:tcPr>
+          <w:p>
+            <w:r>
+              <w:t xml:space="preserve">Ensure #define Serial_Mode is correctly toggled for emulator or </w:t>
+            </w:r>
+            <w:r>
+              <w:t xml:space="preserve">for the writing </w:t>
+            </w:r>
+            <w:r>
+              <w:t>robot</w:t>
+            </w:r>
+            <w:r>
+              <w:t>.</w:t>
+            </w:r>
+          </w:p>
+        </w:tc>
+      </w:tr>
+      <w:tr>
+        <w:trPr>
+          <w:trHeight w:val="416"/>
+        </w:trPr>
+        <w:tc>
+          <w:tcPr>
+            <w:tcW w:w="1507" w:type="dxa"/>
+          </w:tcPr>
+          <w:p>
+            <w:r>
+              <w:t>RobotTesting.txt</w:t>
+            </w:r>
+          </w:p>
+        </w:tc>
+        <w:tc>
+          <w:tcPr>
+            <w:tcW w:w="1815" w:type="dxa"/>
+          </w:tcPr>
+          <w:p>
+            <w:r>
+              <w:t>Text file</w:t>
+            </w:r>
+          </w:p>
+        </w:tc>
+        <w:tc>
+          <w:tcPr>
+            <w:tcW w:w="2420" w:type="dxa"/>
+          </w:tcPr>
+          <w:p>
+            <w:r>
+              <w:t xml:space="preserve">Sample </w:t>
+            </w:r>
+            <w:r>
+              <w:t>text file</w:t>
+            </w:r>
+            <w:r>
+              <w:t xml:space="preserve"> for robot testing sessions</w:t>
+            </w:r>
+            <w:r>
+              <w:t xml:space="preserve"> and </w:t>
+            </w:r>
+            <w:r>
+              <w:t>used to validate program functionality.</w:t>
+            </w:r>
+          </w:p>
+        </w:tc>
+        <w:tc>
+          <w:tcPr>
+            <w:tcW w:w="1979" w:type="dxa"/>
+          </w:tcPr>
+          <w:p>
+            <w:r>
+              <w:t>Contains sample text used for generating G-code and testing the drawing accuracy of the robot.</w:t>
+            </w:r>
+          </w:p>
+        </w:tc>
+        <w:tc>
+          <w:tcPr>
+            <w:tcW w:w="2165" w:type="dxa"/>
+          </w:tcPr>
+          <w:p>
+            <w:r>
+              <w:t>Designed for on-site validation during testing phases.</w:t>
+            </w:r>
+          </w:p>
+        </w:tc>
+      </w:tr>
+    </w:tbl>
+    <w:p/>
     <w:p>
       <w:r>
-        <w:t>(Maximum 1 page)</w:t>
+        <w:br w:type="page"/>
       </w:r>
     </w:p>
     <w:p>
@@ -706,6 +1225,7 @@
         <w:pStyle w:val="Heading1"/>
       </w:pPr>
       <w:r>
+        <w:lastRenderedPageBreak/>
         <w:t>Key Data Items</w:t>
       </w:r>
     </w:p>
@@ -745,7 +1265,7 @@
         </w:tc>
         <w:tc>
           <w:tcPr>
-            <w:tcW w:w="1216" w:type="dxa"/>
+            <w:tcW w:w="1237" w:type="dxa"/>
           </w:tcPr>
           <w:p>
             <w:pPr>
@@ -763,7 +1283,7 @@
         </w:tc>
         <w:tc>
           <w:tcPr>
-            <w:tcW w:w="6465" w:type="dxa"/>
+            <w:tcW w:w="6444" w:type="dxa"/>
           </w:tcPr>
           <w:p>
             <w:pPr>
@@ -805,13 +1325,13 @@
                 <w:sz w:val="20"/>
                 <w:lang w:eastAsia="en-GB"/>
               </w:rPr>
-              <w:t>font</w:t>
-            </w:r>
-          </w:p>
-        </w:tc>
-        <w:tc>
-          <w:tcPr>
-            <w:tcW w:w="1216" w:type="dxa"/>
+              <w:t>FontData</w:t>
+            </w:r>
+          </w:p>
+        </w:tc>
+        <w:tc>
+          <w:tcPr>
+            <w:tcW w:w="1237" w:type="dxa"/>
             <w:hideMark/>
           </w:tcPr>
           <w:p>
@@ -830,13 +1350,22 @@
                 <w:sz w:val="20"/>
                 <w:lang w:eastAsia="en-GB"/>
               </w:rPr>
-              <w:t>FontData[]</w:t>
-            </w:r>
-          </w:p>
-        </w:tc>
-        <w:tc>
-          <w:tcPr>
-            <w:tcW w:w="6465" w:type="dxa"/>
+              <w:t>struct</w:t>
+            </w:r>
+            <w:r>
+              <w:rPr>
+                <w:rFonts w:eastAsia="Times New Roman" w:cstheme="minorHAnsi"/>
+                <w:color w:val="000000"/>
+                <w:sz w:val="20"/>
+                <w:lang w:eastAsia="en-GB"/>
+              </w:rPr>
+              <w:t>ure</w:t>
+            </w:r>
+          </w:p>
+        </w:tc>
+        <w:tc>
+          <w:tcPr>
+            <w:tcW w:w="6444" w:type="dxa"/>
             <w:hideMark/>
           </w:tcPr>
           <w:p>
@@ -855,87 +1384,88 @@
                 <w:szCs w:val="22"/>
                 <w:lang w:eastAsia="en-GB"/>
               </w:rPr>
-              <w:t>Stores font data for all supported ASCII characters, including their movements and pen states.</w:t>
-            </w:r>
-          </w:p>
-        </w:tc>
-      </w:tr>
-      <w:tr>
-        <w:trPr>
-          <w:trHeight w:val="484"/>
-        </w:trPr>
-        <w:tc>
-          <w:tcPr>
-            <w:tcW w:w="1893" w:type="dxa"/>
-            <w:hideMark/>
-          </w:tcPr>
-          <w:p>
-            <w:pPr>
-              <w:rPr>
-                <w:rFonts w:eastAsia="Times New Roman" w:cstheme="minorHAnsi"/>
-                <w:color w:val="000000"/>
-                <w:sz w:val="20"/>
-                <w:lang w:eastAsia="en-GB"/>
-              </w:rPr>
-            </w:pPr>
-            <w:r>
-              <w:rPr>
-                <w:rFonts w:eastAsia="Times New Roman" w:cstheme="minorHAnsi"/>
-                <w:color w:val="000000"/>
-                <w:sz w:val="20"/>
-                <w:lang w:eastAsia="en-GB"/>
-              </w:rPr>
-              <w:t>font_loaded</w:t>
-            </w:r>
-          </w:p>
-        </w:tc>
-        <w:tc>
-          <w:tcPr>
-            <w:tcW w:w="1216" w:type="dxa"/>
-            <w:hideMark/>
-          </w:tcPr>
-          <w:p>
-            <w:pPr>
-              <w:rPr>
-                <w:rFonts w:eastAsia="Times New Roman" w:cstheme="minorHAnsi"/>
-                <w:color w:val="000000"/>
-                <w:sz w:val="20"/>
-                <w:lang w:eastAsia="en-GB"/>
-              </w:rPr>
-            </w:pPr>
-            <w:r>
-              <w:rPr>
-                <w:rFonts w:eastAsia="Times New Roman" w:cstheme="minorHAnsi"/>
-                <w:color w:val="000000"/>
-                <w:sz w:val="20"/>
-                <w:lang w:eastAsia="en-GB"/>
-              </w:rPr>
-              <w:t>int</w:t>
-            </w:r>
-          </w:p>
-        </w:tc>
-        <w:tc>
-          <w:tcPr>
-            <w:tcW w:w="6465" w:type="dxa"/>
-            <w:hideMark/>
-          </w:tcPr>
-          <w:p>
-            <w:pPr>
-              <w:rPr>
-                <w:rFonts w:eastAsia="Times New Roman" w:cstheme="minorHAnsi"/>
-                <w:color w:val="000000"/>
-                <w:szCs w:val="22"/>
-                <w:lang w:eastAsia="en-GB"/>
-              </w:rPr>
-            </w:pPr>
-            <w:r>
-              <w:rPr>
-                <w:rFonts w:eastAsia="Times New Roman" w:cstheme="minorHAnsi"/>
-                <w:color w:val="000000"/>
-                <w:szCs w:val="22"/>
-                <w:lang w:eastAsia="en-GB"/>
-              </w:rPr>
-              <w:t>Tracks whether the font data has been successfully loaded (1 for loaded, 0 for not loaded).</w:t>
+              <w:t>‘</w:t>
+            </w:r>
+            <w:r>
+              <w:rPr>
+                <w:rFonts w:eastAsia="Times New Roman" w:cstheme="minorHAnsi"/>
+                <w:color w:val="000000"/>
+                <w:szCs w:val="22"/>
+                <w:lang w:eastAsia="en-GB"/>
+              </w:rPr>
+              <w:t>Struct</w:t>
+            </w:r>
+            <w:r>
+              <w:rPr>
+                <w:rFonts w:eastAsia="Times New Roman" w:cstheme="minorHAnsi"/>
+                <w:color w:val="000000"/>
+                <w:szCs w:val="22"/>
+                <w:lang w:eastAsia="en-GB"/>
+              </w:rPr>
+              <w:t>’</w:t>
+            </w:r>
+            <w:r>
+              <w:rPr>
+                <w:rFonts w:eastAsia="Times New Roman" w:cstheme="minorHAnsi"/>
+                <w:color w:val="000000"/>
+                <w:szCs w:val="22"/>
+                <w:lang w:eastAsia="en-GB"/>
+              </w:rPr>
+              <w:t xml:space="preserve"> as it </w:t>
+            </w:r>
+            <w:r>
+              <w:rPr>
+                <w:rFonts w:eastAsia="Times New Roman" w:cstheme="minorHAnsi"/>
+                <w:color w:val="000000"/>
+                <w:szCs w:val="22"/>
+                <w:lang w:eastAsia="en-GB"/>
+              </w:rPr>
+              <w:t xml:space="preserve">relates the relevant data together into a single entity. </w:t>
+            </w:r>
+            <w:r>
+              <w:rPr>
+                <w:rFonts w:eastAsia="Times New Roman" w:cstheme="minorHAnsi"/>
+                <w:color w:val="000000"/>
+                <w:szCs w:val="22"/>
+                <w:lang w:eastAsia="en-GB"/>
+              </w:rPr>
+              <w:t xml:space="preserve">Stores </w:t>
+            </w:r>
+            <w:r>
+              <w:rPr>
+                <w:rFonts w:eastAsia="Times New Roman" w:cstheme="minorHAnsi"/>
+                <w:color w:val="000000"/>
+                <w:szCs w:val="22"/>
+                <w:lang w:eastAsia="en-GB"/>
+              </w:rPr>
+              <w:t xml:space="preserve">the </w:t>
+            </w:r>
+            <w:r>
+              <w:rPr>
+                <w:rFonts w:eastAsia="Times New Roman" w:cstheme="minorHAnsi"/>
+                <w:color w:val="000000"/>
+                <w:szCs w:val="22"/>
+                <w:lang w:eastAsia="en-GB"/>
+              </w:rPr>
+              <w:t>font data</w:t>
+            </w:r>
+            <w:r>
+              <w:rPr>
+                <w:rFonts w:eastAsia="Times New Roman" w:cstheme="minorHAnsi"/>
+                <w:color w:val="000000"/>
+                <w:szCs w:val="22"/>
+                <w:lang w:eastAsia="en-GB"/>
+              </w:rPr>
+              <w:t xml:space="preserve"> file’s information</w:t>
+            </w:r>
+            <w:r>
+              <w:rPr>
+                <w:rFonts w:eastAsia="Times New Roman" w:cstheme="minorHAnsi"/>
+                <w:color w:val="000000"/>
+                <w:szCs w:val="22"/>
+                <w:lang w:eastAsia="en-GB"/>
+              </w:rPr>
+              <w:t xml:space="preserve"> for all supported ASCII characters, including their movements and pen states.</w:t>
             </w:r>
           </w:p>
         </w:tc>
@@ -971,7 +1501,7 @@
         </w:tc>
         <w:tc>
           <w:tcPr>
-            <w:tcW w:w="1216" w:type="dxa"/>
+            <w:tcW w:w="1237" w:type="dxa"/>
             <w:hideMark/>
           </w:tcPr>
           <w:p>
@@ -992,11 +1522,20 @@
               </w:rPr>
               <w:t>struct</w:t>
             </w:r>
-          </w:p>
-        </w:tc>
-        <w:tc>
-          <w:tcPr>
-            <w:tcW w:w="6465" w:type="dxa"/>
+            <w:r>
+              <w:rPr>
+                <w:rFonts w:eastAsia="Times New Roman" w:cstheme="minorHAnsi"/>
+                <w:color w:val="000000"/>
+                <w:sz w:val="20"/>
+                <w:lang w:eastAsia="en-GB"/>
+              </w:rPr>
+              <w:t>ure</w:t>
+            </w:r>
+          </w:p>
+        </w:tc>
+        <w:tc>
+          <w:tcPr>
+            <w:tcW w:w="6444" w:type="dxa"/>
             <w:hideMark/>
           </w:tcPr>
           <w:p>
@@ -1015,7 +1554,25 @@
                 <w:szCs w:val="22"/>
                 <w:lang w:eastAsia="en-GB"/>
               </w:rPr>
-              <w:t>Represents individual drawing movements with x/y coordinates and pen state.</w:t>
+              <w:t>Represents individual drawing movements for each font, forming the basic elements of how characters are rendered.</w:t>
+            </w:r>
+            <w:r>
+              <w:rPr>
+                <w:rFonts w:eastAsia="Times New Roman" w:cstheme="minorHAnsi"/>
+                <w:color w:val="000000"/>
+                <w:szCs w:val="22"/>
+                <w:lang w:eastAsia="en-GB"/>
+              </w:rPr>
+              <w:t xml:space="preserve"> Reason it is structure is it e</w:t>
+            </w:r>
+            <w:r>
+              <w:rPr>
+                <w:rFonts w:eastAsia="Times New Roman" w:cstheme="minorHAnsi"/>
+                <w:color w:val="000000"/>
+                <w:szCs w:val="22"/>
+                <w:lang w:eastAsia="en-GB"/>
+              </w:rPr>
+              <w:t>ncapsulates the details (X, Y coordinates, pen state) for each drawing movement of a character.</w:t>
             </w:r>
           </w:p>
         </w:tc>
@@ -1045,13 +1602,13 @@
                 <w:sz w:val="20"/>
                 <w:lang w:eastAsia="en-GB"/>
               </w:rPr>
-              <w:t>x</w:t>
-            </w:r>
-          </w:p>
-        </w:tc>
-        <w:tc>
-          <w:tcPr>
-            <w:tcW w:w="1216" w:type="dxa"/>
+              <w:t>x, y</w:t>
+            </w:r>
+          </w:p>
+        </w:tc>
+        <w:tc>
+          <w:tcPr>
+            <w:tcW w:w="1237" w:type="dxa"/>
             <w:hideMark/>
           </w:tcPr>
           <w:p>
@@ -1076,7 +1633,7 @@
         </w:tc>
         <w:tc>
           <w:tcPr>
-            <w:tcW w:w="6465" w:type="dxa"/>
+            <w:tcW w:w="6444" w:type="dxa"/>
             <w:hideMark/>
           </w:tcPr>
           <w:p>
@@ -1095,7 +1652,542 @@
                 <w:szCs w:val="22"/>
                 <w:lang w:eastAsia="en-GB"/>
               </w:rPr>
-              <w:t>Stores the x-coordinate of a movement.</w:t>
+              <w:t>‘x’ stores</w:t>
+            </w:r>
+            <w:r>
+              <w:rPr>
+                <w:rFonts w:eastAsia="Times New Roman" w:cstheme="minorHAnsi"/>
+                <w:color w:val="000000"/>
+                <w:szCs w:val="22"/>
+                <w:lang w:eastAsia="en-GB"/>
+              </w:rPr>
+              <w:t xml:space="preserve"> the x-coordinate</w:t>
+            </w:r>
+            <w:r>
+              <w:rPr>
+                <w:rFonts w:eastAsia="Times New Roman" w:cstheme="minorHAnsi"/>
+                <w:color w:val="000000"/>
+                <w:szCs w:val="22"/>
+                <w:lang w:eastAsia="en-GB"/>
+              </w:rPr>
+              <w:t xml:space="preserve"> and ‘y’ stores the y-coordinate</w:t>
+            </w:r>
+            <w:r>
+              <w:rPr>
+                <w:rFonts w:eastAsia="Times New Roman" w:cstheme="minorHAnsi"/>
+                <w:color w:val="000000"/>
+                <w:szCs w:val="22"/>
+                <w:lang w:eastAsia="en-GB"/>
+              </w:rPr>
+              <w:t xml:space="preserve"> of a movement.</w:t>
+            </w:r>
+            <w:r>
+              <w:rPr>
+                <w:rFonts w:eastAsia="Times New Roman" w:cstheme="minorHAnsi"/>
+                <w:color w:val="000000"/>
+                <w:szCs w:val="22"/>
+                <w:lang w:eastAsia="en-GB"/>
+              </w:rPr>
+              <w:t xml:space="preserve"> </w:t>
+            </w:r>
+            <w:r>
+              <w:rPr>
+                <w:rFonts w:eastAsia="Times New Roman" w:cstheme="minorHAnsi"/>
+                <w:color w:val="000000"/>
+                <w:szCs w:val="22"/>
+                <w:lang w:eastAsia="en-GB"/>
+              </w:rPr>
+              <w:t xml:space="preserve">Coordinates are integers because </w:t>
+            </w:r>
+            <w:r>
+              <w:rPr>
+                <w:rFonts w:eastAsia="Times New Roman" w:cstheme="minorHAnsi"/>
+                <w:color w:val="000000"/>
+                <w:szCs w:val="22"/>
+                <w:lang w:eastAsia="en-GB"/>
+              </w:rPr>
+              <w:t>data font file</w:t>
+            </w:r>
+            <w:r>
+              <w:rPr>
+                <w:rFonts w:eastAsia="Times New Roman" w:cstheme="minorHAnsi"/>
+                <w:color w:val="000000"/>
+                <w:szCs w:val="22"/>
+                <w:lang w:eastAsia="en-GB"/>
+              </w:rPr>
+              <w:t xml:space="preserve"> </w:t>
+            </w:r>
+            <w:r>
+              <w:rPr>
+                <w:rFonts w:eastAsia="Times New Roman" w:cstheme="minorHAnsi"/>
+                <w:color w:val="000000"/>
+                <w:szCs w:val="22"/>
+                <w:lang w:eastAsia="en-GB"/>
+              </w:rPr>
+              <w:t>contain whole numbers only</w:t>
+            </w:r>
+          </w:p>
+        </w:tc>
+      </w:tr>
+      <w:tr>
+        <w:trPr>
+          <w:trHeight w:val="352"/>
+        </w:trPr>
+        <w:tc>
+          <w:tcPr>
+            <w:tcW w:w="1893" w:type="dxa"/>
+            <w:hideMark/>
+          </w:tcPr>
+          <w:p>
+            <w:pPr>
+              <w:rPr>
+                <w:rFonts w:eastAsia="Times New Roman" w:cstheme="minorHAnsi"/>
+                <w:color w:val="000000"/>
+                <w:sz w:val="20"/>
+                <w:lang w:eastAsia="en-GB"/>
+              </w:rPr>
+            </w:pPr>
+            <w:r>
+              <w:rPr>
+                <w:rFonts w:eastAsia="Times New Roman" w:cstheme="minorHAnsi"/>
+                <w:color w:val="000000"/>
+                <w:sz w:val="20"/>
+                <w:lang w:eastAsia="en-GB"/>
+              </w:rPr>
+              <w:t>pen</w:t>
+            </w:r>
+          </w:p>
+        </w:tc>
+        <w:tc>
+          <w:tcPr>
+            <w:tcW w:w="1237" w:type="dxa"/>
+            <w:hideMark/>
+          </w:tcPr>
+          <w:p>
+            <w:pPr>
+              <w:rPr>
+                <w:rFonts w:eastAsia="Times New Roman" w:cstheme="minorHAnsi"/>
+                <w:color w:val="000000"/>
+                <w:sz w:val="20"/>
+                <w:lang w:eastAsia="en-GB"/>
+              </w:rPr>
+            </w:pPr>
+            <w:r>
+              <w:rPr>
+                <w:rFonts w:eastAsia="Times New Roman" w:cstheme="minorHAnsi"/>
+                <w:color w:val="000000"/>
+                <w:sz w:val="20"/>
+                <w:lang w:eastAsia="en-GB"/>
+              </w:rPr>
+              <w:t>int</w:t>
+            </w:r>
+          </w:p>
+        </w:tc>
+        <w:tc>
+          <w:tcPr>
+            <w:tcW w:w="6444" w:type="dxa"/>
+            <w:hideMark/>
+          </w:tcPr>
+          <w:p>
+            <w:pPr>
+              <w:rPr>
+                <w:rFonts w:eastAsia="Times New Roman" w:cstheme="minorHAnsi"/>
+                <w:color w:val="000000"/>
+                <w:szCs w:val="22"/>
+                <w:lang w:eastAsia="en-GB"/>
+              </w:rPr>
+            </w:pPr>
+            <w:r>
+              <w:rPr>
+                <w:rFonts w:eastAsia="Times New Roman" w:cstheme="minorHAnsi"/>
+                <w:color w:val="000000"/>
+                <w:szCs w:val="22"/>
+                <w:lang w:eastAsia="en-GB"/>
+              </w:rPr>
+              <w:t>Indicates the pen state (1 = down, 0 = up).</w:t>
+            </w:r>
+            <w:r>
+              <w:rPr>
+                <w:rFonts w:eastAsia="Times New Roman" w:cstheme="minorHAnsi"/>
+                <w:color w:val="000000"/>
+                <w:szCs w:val="22"/>
+                <w:lang w:eastAsia="en-GB"/>
+              </w:rPr>
+              <w:t xml:space="preserve"> Since it’s only either ‘1’ or ‘0’ using integer as the data type is appropriate</w:t>
+            </w:r>
+          </w:p>
+        </w:tc>
+      </w:tr>
+      <w:tr>
+        <w:trPr>
+          <w:trHeight w:val="494"/>
+        </w:trPr>
+        <w:tc>
+          <w:tcPr>
+            <w:tcW w:w="1893" w:type="dxa"/>
+            <w:hideMark/>
+          </w:tcPr>
+          <w:p>
+            <w:pPr>
+              <w:rPr>
+                <w:rFonts w:eastAsia="Times New Roman" w:cstheme="minorHAnsi"/>
+                <w:color w:val="000000"/>
+                <w:sz w:val="20"/>
+                <w:lang w:eastAsia="en-GB"/>
+              </w:rPr>
+            </w:pPr>
+            <w:r>
+              <w:rPr>
+                <w:rFonts w:eastAsia="Times New Roman" w:cstheme="minorHAnsi"/>
+                <w:color w:val="000000"/>
+                <w:sz w:val="20"/>
+                <w:lang w:eastAsia="en-GB"/>
+              </w:rPr>
+              <w:t>ascii</w:t>
+            </w:r>
+          </w:p>
+        </w:tc>
+        <w:tc>
+          <w:tcPr>
+            <w:tcW w:w="1237" w:type="dxa"/>
+            <w:hideMark/>
+          </w:tcPr>
+          <w:p>
+            <w:pPr>
+              <w:rPr>
+                <w:rFonts w:eastAsia="Times New Roman" w:cstheme="minorHAnsi"/>
+                <w:color w:val="000000"/>
+                <w:sz w:val="20"/>
+                <w:lang w:eastAsia="en-GB"/>
+              </w:rPr>
+            </w:pPr>
+            <w:r>
+              <w:rPr>
+                <w:rFonts w:eastAsia="Times New Roman" w:cstheme="minorHAnsi"/>
+                <w:color w:val="000000"/>
+                <w:sz w:val="20"/>
+                <w:lang w:eastAsia="en-GB"/>
+              </w:rPr>
+              <w:t>int</w:t>
+            </w:r>
+          </w:p>
+        </w:tc>
+        <w:tc>
+          <w:tcPr>
+            <w:tcW w:w="6444" w:type="dxa"/>
+            <w:hideMark/>
+          </w:tcPr>
+          <w:p>
+            <w:pPr>
+              <w:rPr>
+                <w:rFonts w:eastAsia="Times New Roman" w:cstheme="minorHAnsi"/>
+                <w:color w:val="000000"/>
+                <w:szCs w:val="22"/>
+                <w:lang w:eastAsia="en-GB"/>
+              </w:rPr>
+            </w:pPr>
+            <w:r>
+              <w:rPr>
+                <w:rFonts w:eastAsia="Times New Roman" w:cstheme="minorHAnsi"/>
+                <w:color w:val="000000"/>
+                <w:szCs w:val="22"/>
+                <w:lang w:eastAsia="en-GB"/>
+              </w:rPr>
+              <w:t>ASCII values are integers and serve as indices to map characters to font data.</w:t>
+            </w:r>
+          </w:p>
+        </w:tc>
+      </w:tr>
+      <w:tr>
+        <w:trPr>
+          <w:trHeight w:val="565"/>
+        </w:trPr>
+        <w:tc>
+          <w:tcPr>
+            <w:tcW w:w="1893" w:type="dxa"/>
+            <w:hideMark/>
+          </w:tcPr>
+          <w:p>
+            <w:pPr>
+              <w:rPr>
+                <w:rFonts w:eastAsia="Times New Roman" w:cstheme="minorHAnsi"/>
+                <w:color w:val="000000"/>
+                <w:sz w:val="20"/>
+                <w:lang w:eastAsia="en-GB"/>
+              </w:rPr>
+            </w:pPr>
+            <w:r>
+              <w:rPr>
+                <w:rFonts w:eastAsia="Times New Roman" w:cstheme="minorHAnsi"/>
+                <w:color w:val="000000"/>
+                <w:sz w:val="20"/>
+                <w:lang w:eastAsia="en-GB"/>
+              </w:rPr>
+              <w:t>num_movements</w:t>
+            </w:r>
+          </w:p>
+        </w:tc>
+        <w:tc>
+          <w:tcPr>
+            <w:tcW w:w="1237" w:type="dxa"/>
+            <w:hideMark/>
+          </w:tcPr>
+          <w:p>
+            <w:pPr>
+              <w:rPr>
+                <w:rFonts w:eastAsia="Times New Roman" w:cstheme="minorHAnsi"/>
+                <w:color w:val="000000"/>
+                <w:sz w:val="20"/>
+                <w:lang w:eastAsia="en-GB"/>
+              </w:rPr>
+            </w:pPr>
+            <w:r>
+              <w:rPr>
+                <w:rFonts w:eastAsia="Times New Roman" w:cstheme="minorHAnsi"/>
+                <w:color w:val="000000"/>
+                <w:sz w:val="20"/>
+                <w:lang w:eastAsia="en-GB"/>
+              </w:rPr>
+              <w:t>int</w:t>
+            </w:r>
+          </w:p>
+        </w:tc>
+        <w:tc>
+          <w:tcPr>
+            <w:tcW w:w="6444" w:type="dxa"/>
+            <w:hideMark/>
+          </w:tcPr>
+          <w:p>
+            <w:pPr>
+              <w:rPr>
+                <w:rFonts w:eastAsia="Times New Roman" w:cstheme="minorHAnsi"/>
+                <w:color w:val="000000"/>
+                <w:szCs w:val="22"/>
+                <w:lang w:eastAsia="en-GB"/>
+              </w:rPr>
+            </w:pPr>
+            <w:r>
+              <w:rPr>
+                <w:rFonts w:eastAsia="Times New Roman" w:cstheme="minorHAnsi"/>
+                <w:color w:val="000000"/>
+                <w:szCs w:val="22"/>
+                <w:lang w:eastAsia="en-GB"/>
+              </w:rPr>
+              <w:t>Number of movements required to draw a character.</w:t>
+            </w:r>
+            <w:r>
+              <w:rPr>
+                <w:rFonts w:eastAsia="Times New Roman" w:cstheme="minorHAnsi"/>
+                <w:color w:val="000000"/>
+                <w:szCs w:val="22"/>
+                <w:lang w:eastAsia="en-GB"/>
+              </w:rPr>
+              <w:t xml:space="preserve"> The number of movements can only be whole numbers hence why it is an ‘int’</w:t>
+            </w:r>
+          </w:p>
+        </w:tc>
+      </w:tr>
+      <w:tr>
+        <w:trPr>
+          <w:trHeight w:val="635"/>
+        </w:trPr>
+        <w:tc>
+          <w:tcPr>
+            <w:tcW w:w="1893" w:type="dxa"/>
+            <w:hideMark/>
+          </w:tcPr>
+          <w:p>
+            <w:pPr>
+              <w:rPr>
+                <w:rFonts w:eastAsia="Times New Roman" w:cstheme="minorHAnsi"/>
+                <w:color w:val="000000"/>
+                <w:sz w:val="20"/>
+                <w:lang w:eastAsia="en-GB"/>
+              </w:rPr>
+            </w:pPr>
+            <w:r>
+              <w:rPr>
+                <w:rFonts w:eastAsia="Times New Roman" w:cstheme="minorHAnsi"/>
+                <w:color w:val="000000"/>
+                <w:sz w:val="20"/>
+                <w:lang w:eastAsia="en-GB"/>
+              </w:rPr>
+              <w:t>movements</w:t>
+            </w:r>
+          </w:p>
+        </w:tc>
+        <w:tc>
+          <w:tcPr>
+            <w:tcW w:w="1237" w:type="dxa"/>
+            <w:hideMark/>
+          </w:tcPr>
+          <w:p>
+            <w:pPr>
+              <w:rPr>
+                <w:rFonts w:eastAsia="Times New Roman" w:cstheme="minorHAnsi"/>
+                <w:color w:val="000000"/>
+                <w:sz w:val="20"/>
+                <w:lang w:eastAsia="en-GB"/>
+              </w:rPr>
+            </w:pPr>
+            <w:r>
+              <w:rPr>
+                <w:rFonts w:eastAsia="Times New Roman" w:cstheme="minorHAnsi"/>
+                <w:color w:val="000000"/>
+                <w:sz w:val="20"/>
+                <w:lang w:eastAsia="en-GB"/>
+              </w:rPr>
+              <w:t>Movement[]</w:t>
+            </w:r>
+          </w:p>
+        </w:tc>
+        <w:tc>
+          <w:tcPr>
+            <w:tcW w:w="6444" w:type="dxa"/>
+            <w:hideMark/>
+          </w:tcPr>
+          <w:p>
+            <w:pPr>
+              <w:rPr>
+                <w:rFonts w:eastAsia="Times New Roman" w:cstheme="minorHAnsi"/>
+                <w:color w:val="000000"/>
+                <w:szCs w:val="22"/>
+                <w:lang w:eastAsia="en-GB"/>
+              </w:rPr>
+            </w:pPr>
+            <w:r>
+              <w:rPr>
+                <w:rFonts w:eastAsia="Times New Roman" w:cstheme="minorHAnsi"/>
+                <w:color w:val="000000"/>
+                <w:szCs w:val="22"/>
+                <w:lang w:eastAsia="en-GB"/>
+              </w:rPr>
+              <w:t>Array of movements defining the strokes for a character.</w:t>
+            </w:r>
+            <w:r>
+              <w:rPr>
+                <w:rFonts w:eastAsia="Times New Roman" w:cstheme="minorHAnsi"/>
+                <w:color w:val="000000"/>
+                <w:szCs w:val="22"/>
+                <w:lang w:eastAsia="en-GB"/>
+              </w:rPr>
+              <w:t xml:space="preserve"> </w:t>
+            </w:r>
+            <w:r>
+              <w:rPr>
+                <w:rFonts w:eastAsia="Times New Roman" w:cstheme="minorHAnsi"/>
+                <w:color w:val="000000"/>
+                <w:szCs w:val="22"/>
+                <w:lang w:eastAsia="en-GB"/>
+              </w:rPr>
+              <w:t>An array of Movement structs is the most efficient way to represent sequential drawing steps.</w:t>
+            </w:r>
+          </w:p>
+        </w:tc>
+      </w:tr>
+      <w:tr>
+        <w:trPr>
+          <w:trHeight w:val="565"/>
+        </w:trPr>
+        <w:tc>
+          <w:tcPr>
+            <w:tcW w:w="1893" w:type="dxa"/>
+            <w:hideMark/>
+          </w:tcPr>
+          <w:p>
+            <w:pPr>
+              <w:rPr>
+                <w:rFonts w:eastAsia="Times New Roman" w:cstheme="minorHAnsi"/>
+                <w:color w:val="000000"/>
+                <w:sz w:val="20"/>
+                <w:lang w:eastAsia="en-GB"/>
+              </w:rPr>
+            </w:pPr>
+            <w:r>
+              <w:rPr>
+                <w:rFonts w:eastAsia="Times New Roman" w:cstheme="minorHAnsi"/>
+                <w:color w:val="000000"/>
+                <w:sz w:val="20"/>
+                <w:lang w:eastAsia="en-GB"/>
+              </w:rPr>
+              <w:t>buffer</w:t>
+            </w:r>
+          </w:p>
+        </w:tc>
+        <w:tc>
+          <w:tcPr>
+            <w:tcW w:w="1237" w:type="dxa"/>
+            <w:hideMark/>
+          </w:tcPr>
+          <w:p>
+            <w:pPr>
+              <w:rPr>
+                <w:rFonts w:eastAsia="Times New Roman" w:cstheme="minorHAnsi"/>
+                <w:color w:val="000000"/>
+                <w:sz w:val="20"/>
+                <w:lang w:eastAsia="en-GB"/>
+              </w:rPr>
+            </w:pPr>
+            <w:r>
+              <w:rPr>
+                <w:rFonts w:eastAsia="Times New Roman" w:cstheme="minorHAnsi"/>
+                <w:color w:val="000000"/>
+                <w:sz w:val="20"/>
+                <w:lang w:eastAsia="en-GB"/>
+              </w:rPr>
+              <w:t>char[]</w:t>
+            </w:r>
+          </w:p>
+        </w:tc>
+        <w:tc>
+          <w:tcPr>
+            <w:tcW w:w="6444" w:type="dxa"/>
+            <w:hideMark/>
+          </w:tcPr>
+          <w:p>
+            <w:pPr>
+              <w:rPr>
+                <w:rFonts w:eastAsia="Times New Roman" w:cstheme="minorHAnsi"/>
+                <w:color w:val="000000"/>
+                <w:szCs w:val="22"/>
+                <w:lang w:eastAsia="en-GB"/>
+              </w:rPr>
+            </w:pPr>
+            <w:r>
+              <w:rPr>
+                <w:rFonts w:eastAsia="Times New Roman" w:cstheme="minorHAnsi"/>
+                <w:color w:val="000000"/>
+                <w:szCs w:val="22"/>
+                <w:lang w:eastAsia="en-GB"/>
+              </w:rPr>
+              <w:t>Temporary storage for G-code commands to be sent to the robot.</w:t>
+            </w:r>
+            <w:r>
+              <w:rPr>
+                <w:rFonts w:eastAsia="Times New Roman" w:cstheme="minorHAnsi"/>
+                <w:color w:val="000000"/>
+                <w:szCs w:val="22"/>
+                <w:lang w:eastAsia="en-GB"/>
+              </w:rPr>
+              <w:t xml:space="preserve"> </w:t>
+            </w:r>
+            <w:r>
+              <w:rPr>
+                <w:rFonts w:eastAsia="Times New Roman" w:cstheme="minorHAnsi"/>
+                <w:color w:val="000000"/>
+                <w:szCs w:val="22"/>
+                <w:lang w:eastAsia="en-GB"/>
+              </w:rPr>
+              <w:t>G-code</w:t>
+            </w:r>
+            <w:r>
+              <w:rPr>
+                <w:rFonts w:eastAsia="Times New Roman" w:cstheme="minorHAnsi"/>
+                <w:color w:val="000000"/>
+                <w:szCs w:val="22"/>
+                <w:lang w:eastAsia="en-GB"/>
+              </w:rPr>
+              <w:t xml:space="preserve"> is a string hence why char[] is chosen as the data type</w:t>
             </w:r>
           </w:p>
         </w:tc>
@@ -1125,13 +2217,13 @@
                 <w:sz w:val="20"/>
                 <w:lang w:eastAsia="en-GB"/>
               </w:rPr>
-              <w:t>y</w:t>
-            </w:r>
-          </w:p>
-        </w:tc>
-        <w:tc>
-          <w:tcPr>
-            <w:tcW w:w="1216" w:type="dxa"/>
+              <w:t>x_offset</w:t>
+            </w:r>
+          </w:p>
+        </w:tc>
+        <w:tc>
+          <w:tcPr>
+            <w:tcW w:w="1237" w:type="dxa"/>
             <w:hideMark/>
           </w:tcPr>
           <w:p>
@@ -1150,13 +2242,13 @@
                 <w:sz w:val="20"/>
                 <w:lang w:eastAsia="en-GB"/>
               </w:rPr>
-              <w:t>int</w:t>
-            </w:r>
-          </w:p>
-        </w:tc>
-        <w:tc>
-          <w:tcPr>
-            <w:tcW w:w="6465" w:type="dxa"/>
+              <w:t>float</w:t>
+            </w:r>
+          </w:p>
+        </w:tc>
+        <w:tc>
+          <w:tcPr>
+            <w:tcW w:w="6444" w:type="dxa"/>
             <w:hideMark/>
           </w:tcPr>
           <w:p>
@@ -1175,7 +2267,266 @@
                 <w:szCs w:val="22"/>
                 <w:lang w:eastAsia="en-GB"/>
               </w:rPr>
-              <w:t>Stores the y-coordinate of a movement.</w:t>
+              <w:t>Tracks the current x-position for drawing.</w:t>
+            </w:r>
+            <w:r>
+              <w:rPr>
+                <w:rFonts w:eastAsia="Times New Roman" w:cstheme="minorHAnsi"/>
+                <w:color w:val="000000"/>
+                <w:szCs w:val="22"/>
+                <w:lang w:eastAsia="en-GB"/>
+              </w:rPr>
+              <w:t xml:space="preserve"> </w:t>
+            </w:r>
+            <w:r>
+              <w:rPr>
+                <w:rFonts w:eastAsia="Times New Roman" w:cstheme="minorHAnsi"/>
+                <w:color w:val="000000"/>
+                <w:szCs w:val="22"/>
+                <w:lang w:eastAsia="en-GB"/>
+              </w:rPr>
+              <w:t>Floating-point precision is necessary for scaling operations and sub-</w:t>
+            </w:r>
+            <w:r>
+              <w:rPr>
+                <w:rFonts w:eastAsia="Times New Roman" w:cstheme="minorHAnsi"/>
+                <w:color w:val="000000"/>
+                <w:szCs w:val="22"/>
+                <w:lang w:eastAsia="en-GB"/>
+              </w:rPr>
+              <w:t>millimetre</w:t>
+            </w:r>
+            <w:r>
+              <w:rPr>
+                <w:rFonts w:eastAsia="Times New Roman" w:cstheme="minorHAnsi"/>
+                <w:color w:val="000000"/>
+                <w:szCs w:val="22"/>
+                <w:lang w:eastAsia="en-GB"/>
+              </w:rPr>
+              <w:t xml:space="preserve"> adjustments.</w:t>
+            </w:r>
+          </w:p>
+        </w:tc>
+      </w:tr>
+      <w:tr>
+        <w:trPr>
+          <w:trHeight w:val="422"/>
+        </w:trPr>
+        <w:tc>
+          <w:tcPr>
+            <w:tcW w:w="1893" w:type="dxa"/>
+            <w:hideMark/>
+          </w:tcPr>
+          <w:p>
+            <w:pPr>
+              <w:rPr>
+                <w:rFonts w:eastAsia="Times New Roman" w:cstheme="minorHAnsi"/>
+                <w:color w:val="000000"/>
+                <w:sz w:val="20"/>
+                <w:lang w:eastAsia="en-GB"/>
+              </w:rPr>
+            </w:pPr>
+            <w:r>
+              <w:rPr>
+                <w:rFonts w:eastAsia="Times New Roman" w:cstheme="minorHAnsi"/>
+                <w:color w:val="000000"/>
+                <w:sz w:val="20"/>
+                <w:lang w:eastAsia="en-GB"/>
+              </w:rPr>
+              <w:t>y_offset</w:t>
+            </w:r>
+          </w:p>
+        </w:tc>
+        <w:tc>
+          <w:tcPr>
+            <w:tcW w:w="1237" w:type="dxa"/>
+            <w:hideMark/>
+          </w:tcPr>
+          <w:p>
+            <w:pPr>
+              <w:rPr>
+                <w:rFonts w:eastAsia="Times New Roman" w:cstheme="minorHAnsi"/>
+                <w:color w:val="000000"/>
+                <w:sz w:val="20"/>
+                <w:lang w:eastAsia="en-GB"/>
+              </w:rPr>
+            </w:pPr>
+            <w:r>
+              <w:rPr>
+                <w:rFonts w:eastAsia="Times New Roman" w:cstheme="minorHAnsi"/>
+                <w:color w:val="000000"/>
+                <w:sz w:val="20"/>
+                <w:lang w:eastAsia="en-GB"/>
+              </w:rPr>
+              <w:t>float</w:t>
+            </w:r>
+          </w:p>
+        </w:tc>
+        <w:tc>
+          <w:tcPr>
+            <w:tcW w:w="6444" w:type="dxa"/>
+            <w:hideMark/>
+          </w:tcPr>
+          <w:p>
+            <w:pPr>
+              <w:rPr>
+                <w:rFonts w:eastAsia="Times New Roman" w:cstheme="minorHAnsi"/>
+                <w:color w:val="000000"/>
+                <w:szCs w:val="22"/>
+                <w:lang w:eastAsia="en-GB"/>
+              </w:rPr>
+            </w:pPr>
+            <w:r>
+              <w:rPr>
+                <w:rFonts w:eastAsia="Times New Roman" w:cstheme="minorHAnsi"/>
+                <w:color w:val="000000"/>
+                <w:szCs w:val="22"/>
+                <w:lang w:eastAsia="en-GB"/>
+              </w:rPr>
+              <w:t>Tracks the current y-position for drawing.</w:t>
+            </w:r>
+            <w:r>
+              <w:rPr>
+                <w:rFonts w:eastAsia="Times New Roman" w:cstheme="minorHAnsi"/>
+                <w:color w:val="000000"/>
+                <w:szCs w:val="22"/>
+                <w:lang w:eastAsia="en-GB"/>
+              </w:rPr>
+              <w:t xml:space="preserve"> </w:t>
+            </w:r>
+            <w:r>
+              <w:rPr>
+                <w:rFonts w:eastAsia="Times New Roman" w:cstheme="minorHAnsi"/>
+                <w:color w:val="000000"/>
+                <w:szCs w:val="22"/>
+                <w:lang w:eastAsia="en-GB"/>
+              </w:rPr>
+              <w:t>Floating-point precision is necessary for scaling operations and sub-</w:t>
+            </w:r>
+            <w:r>
+              <w:rPr>
+                <w:rFonts w:eastAsia="Times New Roman" w:cstheme="minorHAnsi"/>
+                <w:color w:val="000000"/>
+                <w:szCs w:val="22"/>
+                <w:lang w:eastAsia="en-GB"/>
+              </w:rPr>
+              <w:t>millimetre</w:t>
+            </w:r>
+            <w:r>
+              <w:rPr>
+                <w:rFonts w:eastAsia="Times New Roman" w:cstheme="minorHAnsi"/>
+                <w:color w:val="000000"/>
+                <w:szCs w:val="22"/>
+                <w:lang w:eastAsia="en-GB"/>
+              </w:rPr>
+              <w:t xml:space="preserve"> adjustments.</w:t>
+            </w:r>
+          </w:p>
+        </w:tc>
+      </w:tr>
+      <w:tr>
+        <w:trPr>
+          <w:trHeight w:val="494"/>
+        </w:trPr>
+        <w:tc>
+          <w:tcPr>
+            <w:tcW w:w="1893" w:type="dxa"/>
+            <w:hideMark/>
+          </w:tcPr>
+          <w:p>
+            <w:pPr>
+              <w:rPr>
+                <w:rFonts w:eastAsia="Times New Roman" w:cstheme="minorHAnsi"/>
+                <w:color w:val="000000"/>
+                <w:sz w:val="20"/>
+                <w:lang w:eastAsia="en-GB"/>
+              </w:rPr>
+            </w:pPr>
+            <w:r>
+              <w:rPr>
+                <w:rFonts w:eastAsia="Times New Roman" w:cstheme="minorHAnsi"/>
+                <w:color w:val="000000"/>
+                <w:sz w:val="20"/>
+                <w:lang w:eastAsia="en-GB"/>
+              </w:rPr>
+              <w:t>scale</w:t>
+            </w:r>
+          </w:p>
+        </w:tc>
+        <w:tc>
+          <w:tcPr>
+            <w:tcW w:w="1237" w:type="dxa"/>
+            <w:hideMark/>
+          </w:tcPr>
+          <w:p>
+            <w:pPr>
+              <w:rPr>
+                <w:rFonts w:eastAsia="Times New Roman" w:cstheme="minorHAnsi"/>
+                <w:color w:val="000000"/>
+                <w:sz w:val="20"/>
+                <w:lang w:eastAsia="en-GB"/>
+              </w:rPr>
+            </w:pPr>
+            <w:r>
+              <w:rPr>
+                <w:rFonts w:eastAsia="Times New Roman" w:cstheme="minorHAnsi"/>
+                <w:color w:val="000000"/>
+                <w:sz w:val="20"/>
+                <w:lang w:eastAsia="en-GB"/>
+              </w:rPr>
+              <w:t>float</w:t>
+            </w:r>
+          </w:p>
+        </w:tc>
+        <w:tc>
+          <w:tcPr>
+            <w:tcW w:w="6444" w:type="dxa"/>
+            <w:hideMark/>
+          </w:tcPr>
+          <w:p>
+            <w:pPr>
+              <w:rPr>
+                <w:rFonts w:eastAsia="Times New Roman" w:cstheme="minorHAnsi"/>
+                <w:color w:val="000000"/>
+                <w:szCs w:val="22"/>
+                <w:lang w:eastAsia="en-GB"/>
+              </w:rPr>
+            </w:pPr>
+            <w:r>
+              <w:rPr>
+                <w:rFonts w:eastAsia="Times New Roman" w:cstheme="minorHAnsi"/>
+                <w:color w:val="000000"/>
+                <w:szCs w:val="22"/>
+                <w:lang w:eastAsia="en-GB"/>
+              </w:rPr>
+              <w:t>Factor to scale font movements to the desired text height.</w:t>
+            </w:r>
+            <w:r>
+              <w:rPr>
+                <w:rFonts w:eastAsia="Times New Roman" w:cstheme="minorHAnsi"/>
+                <w:color w:val="000000"/>
+                <w:szCs w:val="22"/>
+                <w:lang w:eastAsia="en-GB"/>
+              </w:rPr>
+              <w:t xml:space="preserve"> </w:t>
+            </w:r>
+            <w:r>
+              <w:rPr>
+                <w:rFonts w:eastAsia="Times New Roman" w:cstheme="minorHAnsi"/>
+                <w:color w:val="000000"/>
+                <w:szCs w:val="22"/>
+                <w:lang w:eastAsia="en-GB"/>
+              </w:rPr>
+              <w:t>Scaling involves division and multiplication</w:t>
+            </w:r>
+            <w:r>
+              <w:rPr>
+                <w:rFonts w:eastAsia="Times New Roman" w:cstheme="minorHAnsi"/>
+                <w:color w:val="000000"/>
+                <w:szCs w:val="22"/>
+                <w:lang w:eastAsia="en-GB"/>
+              </w:rPr>
+              <w:t xml:space="preserve"> which means the value for ‘scale’ would be a fractional/decimal value hence why it is stored as a float</w:t>
             </w:r>
           </w:p>
         </w:tc>
@@ -1205,13 +2556,13 @@
                 <w:sz w:val="20"/>
                 <w:lang w:eastAsia="en-GB"/>
               </w:rPr>
-              <w:t>pen</w:t>
-            </w:r>
-          </w:p>
-        </w:tc>
-        <w:tc>
-          <w:tcPr>
-            <w:tcW w:w="1216" w:type="dxa"/>
+              <w:t>height</w:t>
+            </w:r>
+          </w:p>
+        </w:tc>
+        <w:tc>
+          <w:tcPr>
+            <w:tcW w:w="1237" w:type="dxa"/>
             <w:hideMark/>
           </w:tcPr>
           <w:p>
@@ -1230,13 +2581,13 @@
                 <w:sz w:val="20"/>
                 <w:lang w:eastAsia="en-GB"/>
               </w:rPr>
-              <w:t>int</w:t>
-            </w:r>
-          </w:p>
-        </w:tc>
-        <w:tc>
-          <w:tcPr>
-            <w:tcW w:w="6465" w:type="dxa"/>
+              <w:t>float</w:t>
+            </w:r>
+          </w:p>
+        </w:tc>
+        <w:tc>
+          <w:tcPr>
+            <w:tcW w:w="6444" w:type="dxa"/>
             <w:hideMark/>
           </w:tcPr>
           <w:p>
@@ -1255,14 +2606,59 @@
                 <w:szCs w:val="22"/>
                 <w:lang w:eastAsia="en-GB"/>
               </w:rPr>
-              <w:t>Indicates the pen state (1 = down, 0 = up).</w:t>
+              <w:t xml:space="preserve">User-input font height in </w:t>
+            </w:r>
+            <w:r>
+              <w:rPr>
+                <w:rFonts w:eastAsia="Times New Roman" w:cstheme="minorHAnsi"/>
+                <w:color w:val="000000"/>
+                <w:szCs w:val="22"/>
+                <w:lang w:eastAsia="en-GB"/>
+              </w:rPr>
+              <w:t>millimetres</w:t>
+            </w:r>
+            <w:r>
+              <w:rPr>
+                <w:rFonts w:eastAsia="Times New Roman" w:cstheme="minorHAnsi"/>
+                <w:color w:val="000000"/>
+                <w:szCs w:val="22"/>
+                <w:lang w:eastAsia="en-GB"/>
+              </w:rPr>
+              <w:t>.</w:t>
+            </w:r>
+            <w:r>
+              <w:rPr>
+                <w:rFonts w:eastAsia="Times New Roman" w:cstheme="minorHAnsi"/>
+                <w:color w:val="000000"/>
+                <w:szCs w:val="22"/>
+                <w:lang w:eastAsia="en-GB"/>
+              </w:rPr>
+              <w:t xml:space="preserve"> </w:t>
+            </w:r>
+            <w:r>
+              <w:rPr>
+                <w:rFonts w:eastAsia="Times New Roman" w:cstheme="minorHAnsi"/>
+                <w:color w:val="000000"/>
+                <w:szCs w:val="22"/>
+                <w:lang w:eastAsia="en-GB"/>
+              </w:rPr>
+              <w:t>The user may input decimal values for text height</w:t>
+            </w:r>
+            <w:r>
+              <w:rPr>
+                <w:rFonts w:eastAsia="Times New Roman" w:cstheme="minorHAnsi"/>
+                <w:color w:val="000000"/>
+                <w:szCs w:val="22"/>
+                <w:lang w:eastAsia="en-GB"/>
+              </w:rPr>
+              <w:t xml:space="preserve"> hence why it is stored as a float</w:t>
             </w:r>
           </w:p>
         </w:tc>
       </w:tr>
       <w:tr>
         <w:trPr>
-          <w:trHeight w:val="494"/>
+          <w:trHeight w:val="422"/>
         </w:trPr>
         <w:tc>
           <w:tcPr>
@@ -1285,13 +2681,13 @@
                 <w:sz w:val="20"/>
                 <w:lang w:eastAsia="en-GB"/>
               </w:rPr>
-              <w:t>ascii</w:t>
-            </w:r>
-          </w:p>
-        </w:tc>
-        <w:tc>
-          <w:tcPr>
-            <w:tcW w:w="1216" w:type="dxa"/>
+              <w:t>text</w:t>
+            </w:r>
+          </w:p>
+        </w:tc>
+        <w:tc>
+          <w:tcPr>
+            <w:tcW w:w="1237" w:type="dxa"/>
             <w:hideMark/>
           </w:tcPr>
           <w:p>
@@ -1310,13 +2706,13 @@
                 <w:sz w:val="20"/>
                 <w:lang w:eastAsia="en-GB"/>
               </w:rPr>
-              <w:t>int</w:t>
-            </w:r>
-          </w:p>
-        </w:tc>
-        <w:tc>
-          <w:tcPr>
-            <w:tcW w:w="6465" w:type="dxa"/>
+              <w:t>char[]</w:t>
+            </w:r>
+          </w:p>
+        </w:tc>
+        <w:tc>
+          <w:tcPr>
+            <w:tcW w:w="6444" w:type="dxa"/>
             <w:hideMark/>
           </w:tcPr>
           <w:p>
@@ -1335,14 +2731,23 @@
                 <w:szCs w:val="22"/>
                 <w:lang w:eastAsia="en-GB"/>
               </w:rPr>
-              <w:t>Holds the ASCII value of a character for mapping font data.</w:t>
+              <w:t>Stores the text to be converted to G-code.</w:t>
+            </w:r>
+            <w:r>
+              <w:rPr>
+                <w:rFonts w:eastAsia="Times New Roman" w:cstheme="minorHAnsi"/>
+                <w:color w:val="000000"/>
+                <w:szCs w:val="22"/>
+                <w:lang w:eastAsia="en-GB"/>
+              </w:rPr>
+              <w:t xml:space="preserve"> ‘Char’ is chosen since it’s an array of characters</w:t>
             </w:r>
           </w:p>
         </w:tc>
       </w:tr>
       <w:tr>
         <w:trPr>
-          <w:trHeight w:val="565"/>
+          <w:trHeight w:val="422"/>
         </w:trPr>
         <w:tc>
           <w:tcPr>
@@ -1365,13 +2770,13 @@
                 <w:sz w:val="20"/>
                 <w:lang w:eastAsia="en-GB"/>
               </w:rPr>
-              <w:t>num_movements</w:t>
-            </w:r>
-          </w:p>
-        </w:tc>
-        <w:tc>
-          <w:tcPr>
-            <w:tcW w:w="1216" w:type="dxa"/>
+              <w:t>filename</w:t>
+            </w:r>
+          </w:p>
+        </w:tc>
+        <w:tc>
+          <w:tcPr>
+            <w:tcW w:w="1237" w:type="dxa"/>
             <w:hideMark/>
           </w:tcPr>
           <w:p>
@@ -1390,13 +2795,13 @@
                 <w:sz w:val="20"/>
                 <w:lang w:eastAsia="en-GB"/>
               </w:rPr>
-              <w:t>int</w:t>
-            </w:r>
-          </w:p>
-        </w:tc>
-        <w:tc>
-          <w:tcPr>
-            <w:tcW w:w="6465" w:type="dxa"/>
+              <w:t>char*</w:t>
+            </w:r>
+          </w:p>
+        </w:tc>
+        <w:tc>
+          <w:tcPr>
+            <w:tcW w:w="6444" w:type="dxa"/>
             <w:hideMark/>
           </w:tcPr>
           <w:p>
@@ -1415,7 +2820,7 @@
                 <w:szCs w:val="22"/>
                 <w:lang w:eastAsia="en-GB"/>
               </w:rPr>
-              <w:t>Number of movements required to draw a character.</w:t>
+              <w:t>File name for input files (e.g., font or text files).</w:t>
             </w:r>
           </w:p>
         </w:tc>
@@ -1445,13 +2850,13 @@
                 <w:sz w:val="20"/>
                 <w:lang w:eastAsia="en-GB"/>
               </w:rPr>
-              <w:t>movements</w:t>
-            </w:r>
-          </w:p>
-        </w:tc>
-        <w:tc>
-          <w:tcPr>
-            <w:tcW w:w="1216" w:type="dxa"/>
+              <w:t>previous_pen_state</w:t>
+            </w:r>
+          </w:p>
+        </w:tc>
+        <w:tc>
+          <w:tcPr>
+            <w:tcW w:w="1237" w:type="dxa"/>
             <w:hideMark/>
           </w:tcPr>
           <w:p>
@@ -1470,13 +2875,13 @@
                 <w:sz w:val="20"/>
                 <w:lang w:eastAsia="en-GB"/>
               </w:rPr>
-              <w:t>Movement[]</w:t>
-            </w:r>
-          </w:p>
-        </w:tc>
-        <w:tc>
-          <w:tcPr>
-            <w:tcW w:w="6465" w:type="dxa"/>
+              <w:t>int</w:t>
+            </w:r>
+          </w:p>
+        </w:tc>
+        <w:tc>
+          <w:tcPr>
+            <w:tcW w:w="6444" w:type="dxa"/>
             <w:hideMark/>
           </w:tcPr>
           <w:p>
@@ -1495,647 +2900,52 @@
                 <w:szCs w:val="22"/>
                 <w:lang w:eastAsia="en-GB"/>
               </w:rPr>
-              <w:t>Array of movements defining the strokes for a character.</w:t>
-            </w:r>
-          </w:p>
-        </w:tc>
-      </w:tr>
-      <w:tr>
-        <w:trPr>
-          <w:trHeight w:val="565"/>
-        </w:trPr>
-        <w:tc>
-          <w:tcPr>
-            <w:tcW w:w="1893" w:type="dxa"/>
-            <w:hideMark/>
-          </w:tcPr>
-          <w:p>
-            <w:pPr>
-              <w:rPr>
-                <w:rFonts w:eastAsia="Times New Roman" w:cstheme="minorHAnsi"/>
-                <w:color w:val="000000"/>
-                <w:sz w:val="20"/>
-                <w:lang w:eastAsia="en-GB"/>
-              </w:rPr>
-            </w:pPr>
-            <w:r>
-              <w:rPr>
-                <w:rFonts w:eastAsia="Times New Roman" w:cstheme="minorHAnsi"/>
-                <w:color w:val="000000"/>
-                <w:sz w:val="20"/>
-                <w:lang w:eastAsia="en-GB"/>
-              </w:rPr>
-              <w:t>buffer</w:t>
-            </w:r>
-          </w:p>
-        </w:tc>
-        <w:tc>
-          <w:tcPr>
-            <w:tcW w:w="1216" w:type="dxa"/>
-            <w:hideMark/>
-          </w:tcPr>
-          <w:p>
-            <w:pPr>
-              <w:rPr>
-                <w:rFonts w:eastAsia="Times New Roman" w:cstheme="minorHAnsi"/>
-                <w:color w:val="000000"/>
-                <w:sz w:val="20"/>
-                <w:lang w:eastAsia="en-GB"/>
-              </w:rPr>
-            </w:pPr>
-            <w:r>
-              <w:rPr>
-                <w:rFonts w:eastAsia="Times New Roman" w:cstheme="minorHAnsi"/>
-                <w:color w:val="000000"/>
-                <w:sz w:val="20"/>
-                <w:lang w:eastAsia="en-GB"/>
-              </w:rPr>
-              <w:t>char[]</w:t>
-            </w:r>
-          </w:p>
-        </w:tc>
-        <w:tc>
-          <w:tcPr>
-            <w:tcW w:w="6465" w:type="dxa"/>
-            <w:hideMark/>
-          </w:tcPr>
-          <w:p>
-            <w:pPr>
-              <w:rPr>
-                <w:rFonts w:eastAsia="Times New Roman" w:cstheme="minorHAnsi"/>
-                <w:color w:val="000000"/>
-                <w:szCs w:val="22"/>
-                <w:lang w:eastAsia="en-GB"/>
-              </w:rPr>
-            </w:pPr>
-            <w:r>
-              <w:rPr>
-                <w:rFonts w:eastAsia="Times New Roman" w:cstheme="minorHAnsi"/>
-                <w:color w:val="000000"/>
-                <w:szCs w:val="22"/>
-                <w:lang w:eastAsia="en-GB"/>
-              </w:rPr>
-              <w:t>Temporary storage for G-code commands to be sent to the robot.</w:t>
-            </w:r>
-          </w:p>
-        </w:tc>
-      </w:tr>
-      <w:tr>
-        <w:trPr>
-          <w:trHeight w:val="422"/>
-        </w:trPr>
-        <w:tc>
-          <w:tcPr>
-            <w:tcW w:w="1893" w:type="dxa"/>
-            <w:hideMark/>
-          </w:tcPr>
-          <w:p>
-            <w:pPr>
-              <w:rPr>
-                <w:rFonts w:eastAsia="Times New Roman" w:cstheme="minorHAnsi"/>
-                <w:color w:val="000000"/>
-                <w:sz w:val="20"/>
-                <w:lang w:eastAsia="en-GB"/>
-              </w:rPr>
-            </w:pPr>
-            <w:r>
-              <w:rPr>
-                <w:rFonts w:eastAsia="Times New Roman" w:cstheme="minorHAnsi"/>
-                <w:color w:val="000000"/>
-                <w:sz w:val="20"/>
-                <w:lang w:eastAsia="en-GB"/>
-              </w:rPr>
-              <w:t>x_offset</w:t>
-            </w:r>
-          </w:p>
-        </w:tc>
-        <w:tc>
-          <w:tcPr>
-            <w:tcW w:w="1216" w:type="dxa"/>
-            <w:hideMark/>
-          </w:tcPr>
-          <w:p>
-            <w:pPr>
-              <w:rPr>
-                <w:rFonts w:eastAsia="Times New Roman" w:cstheme="minorHAnsi"/>
-                <w:color w:val="000000"/>
-                <w:sz w:val="20"/>
-                <w:lang w:eastAsia="en-GB"/>
-              </w:rPr>
-            </w:pPr>
-            <w:r>
-              <w:rPr>
-                <w:rFonts w:eastAsia="Times New Roman" w:cstheme="minorHAnsi"/>
-                <w:color w:val="000000"/>
-                <w:sz w:val="20"/>
-                <w:lang w:eastAsia="en-GB"/>
-              </w:rPr>
-              <w:t>float</w:t>
-            </w:r>
-          </w:p>
-        </w:tc>
-        <w:tc>
-          <w:tcPr>
-            <w:tcW w:w="6465" w:type="dxa"/>
-            <w:hideMark/>
-          </w:tcPr>
-          <w:p>
-            <w:pPr>
-              <w:rPr>
-                <w:rFonts w:eastAsia="Times New Roman" w:cstheme="minorHAnsi"/>
-                <w:color w:val="000000"/>
-                <w:szCs w:val="22"/>
-                <w:lang w:eastAsia="en-GB"/>
-              </w:rPr>
-            </w:pPr>
-            <w:r>
-              <w:rPr>
-                <w:rFonts w:eastAsia="Times New Roman" w:cstheme="minorHAnsi"/>
-                <w:color w:val="000000"/>
-                <w:szCs w:val="22"/>
-                <w:lang w:eastAsia="en-GB"/>
-              </w:rPr>
-              <w:t>Tracks the current x-position for drawing.</w:t>
-            </w:r>
-          </w:p>
-        </w:tc>
-      </w:tr>
-      <w:tr>
-        <w:trPr>
-          <w:trHeight w:val="422"/>
-        </w:trPr>
-        <w:tc>
-          <w:tcPr>
-            <w:tcW w:w="1893" w:type="dxa"/>
-            <w:hideMark/>
-          </w:tcPr>
-          <w:p>
-            <w:pPr>
-              <w:rPr>
-                <w:rFonts w:eastAsia="Times New Roman" w:cstheme="minorHAnsi"/>
-                <w:color w:val="000000"/>
-                <w:sz w:val="20"/>
-                <w:lang w:eastAsia="en-GB"/>
-              </w:rPr>
-            </w:pPr>
-            <w:r>
-              <w:rPr>
-                <w:rFonts w:eastAsia="Times New Roman" w:cstheme="minorHAnsi"/>
-                <w:color w:val="000000"/>
-                <w:sz w:val="20"/>
-                <w:lang w:eastAsia="en-GB"/>
-              </w:rPr>
-              <w:t>y_offset</w:t>
-            </w:r>
-          </w:p>
-        </w:tc>
-        <w:tc>
-          <w:tcPr>
-            <w:tcW w:w="1216" w:type="dxa"/>
-            <w:hideMark/>
-          </w:tcPr>
-          <w:p>
-            <w:pPr>
-              <w:rPr>
-                <w:rFonts w:eastAsia="Times New Roman" w:cstheme="minorHAnsi"/>
-                <w:color w:val="000000"/>
-                <w:sz w:val="20"/>
-                <w:lang w:eastAsia="en-GB"/>
-              </w:rPr>
-            </w:pPr>
-            <w:r>
-              <w:rPr>
-                <w:rFonts w:eastAsia="Times New Roman" w:cstheme="minorHAnsi"/>
-                <w:color w:val="000000"/>
-                <w:sz w:val="20"/>
-                <w:lang w:eastAsia="en-GB"/>
-              </w:rPr>
-              <w:t>float</w:t>
-            </w:r>
-          </w:p>
-        </w:tc>
-        <w:tc>
-          <w:tcPr>
-            <w:tcW w:w="6465" w:type="dxa"/>
-            <w:hideMark/>
-          </w:tcPr>
-          <w:p>
-            <w:pPr>
-              <w:rPr>
-                <w:rFonts w:eastAsia="Times New Roman" w:cstheme="minorHAnsi"/>
-                <w:color w:val="000000"/>
-                <w:szCs w:val="22"/>
-                <w:lang w:eastAsia="en-GB"/>
-              </w:rPr>
-            </w:pPr>
-            <w:r>
-              <w:rPr>
-                <w:rFonts w:eastAsia="Times New Roman" w:cstheme="minorHAnsi"/>
-                <w:color w:val="000000"/>
-                <w:szCs w:val="22"/>
-                <w:lang w:eastAsia="en-GB"/>
-              </w:rPr>
-              <w:t>Tracks the current y-position for drawing.</w:t>
-            </w:r>
-          </w:p>
-        </w:tc>
-      </w:tr>
-      <w:tr>
-        <w:trPr>
-          <w:trHeight w:val="494"/>
-        </w:trPr>
-        <w:tc>
-          <w:tcPr>
-            <w:tcW w:w="1893" w:type="dxa"/>
-            <w:hideMark/>
-          </w:tcPr>
-          <w:p>
-            <w:pPr>
-              <w:rPr>
-                <w:rFonts w:eastAsia="Times New Roman" w:cstheme="minorHAnsi"/>
-                <w:color w:val="000000"/>
-                <w:sz w:val="20"/>
-                <w:lang w:eastAsia="en-GB"/>
-              </w:rPr>
-            </w:pPr>
-            <w:r>
-              <w:rPr>
-                <w:rFonts w:eastAsia="Times New Roman" w:cstheme="minorHAnsi"/>
-                <w:color w:val="000000"/>
-                <w:sz w:val="20"/>
-                <w:lang w:eastAsia="en-GB"/>
-              </w:rPr>
-              <w:t>scale</w:t>
-            </w:r>
-          </w:p>
-        </w:tc>
-        <w:tc>
-          <w:tcPr>
-            <w:tcW w:w="1216" w:type="dxa"/>
-            <w:hideMark/>
-          </w:tcPr>
-          <w:p>
-            <w:pPr>
-              <w:rPr>
-                <w:rFonts w:eastAsia="Times New Roman" w:cstheme="minorHAnsi"/>
-                <w:color w:val="000000"/>
-                <w:sz w:val="20"/>
-                <w:lang w:eastAsia="en-GB"/>
-              </w:rPr>
-            </w:pPr>
-            <w:r>
-              <w:rPr>
-                <w:rFonts w:eastAsia="Times New Roman" w:cstheme="minorHAnsi"/>
-                <w:color w:val="000000"/>
-                <w:sz w:val="20"/>
-                <w:lang w:eastAsia="en-GB"/>
-              </w:rPr>
-              <w:t>float</w:t>
-            </w:r>
-          </w:p>
-        </w:tc>
-        <w:tc>
-          <w:tcPr>
-            <w:tcW w:w="6465" w:type="dxa"/>
-            <w:hideMark/>
-          </w:tcPr>
-          <w:p>
-            <w:pPr>
-              <w:rPr>
-                <w:rFonts w:eastAsia="Times New Roman" w:cstheme="minorHAnsi"/>
-                <w:color w:val="000000"/>
-                <w:szCs w:val="22"/>
-                <w:lang w:eastAsia="en-GB"/>
-              </w:rPr>
-            </w:pPr>
-            <w:r>
-              <w:rPr>
-                <w:rFonts w:eastAsia="Times New Roman" w:cstheme="minorHAnsi"/>
-                <w:color w:val="000000"/>
-                <w:szCs w:val="22"/>
-                <w:lang w:eastAsia="en-GB"/>
-              </w:rPr>
-              <w:t>Factor to scale font movements to the desired text height.</w:t>
-            </w:r>
-          </w:p>
-        </w:tc>
-      </w:tr>
-      <w:tr>
-        <w:trPr>
-          <w:trHeight w:val="352"/>
-        </w:trPr>
-        <w:tc>
-          <w:tcPr>
-            <w:tcW w:w="1893" w:type="dxa"/>
-            <w:hideMark/>
-          </w:tcPr>
-          <w:p>
-            <w:pPr>
-              <w:rPr>
-                <w:rFonts w:eastAsia="Times New Roman" w:cstheme="minorHAnsi"/>
-                <w:color w:val="000000"/>
-                <w:sz w:val="20"/>
-                <w:lang w:eastAsia="en-GB"/>
-              </w:rPr>
-            </w:pPr>
-            <w:r>
-              <w:rPr>
-                <w:rFonts w:eastAsia="Times New Roman" w:cstheme="minorHAnsi"/>
-                <w:color w:val="000000"/>
-                <w:sz w:val="20"/>
-                <w:lang w:eastAsia="en-GB"/>
-              </w:rPr>
-              <w:t>height</w:t>
-            </w:r>
-          </w:p>
-        </w:tc>
-        <w:tc>
-          <w:tcPr>
-            <w:tcW w:w="1216" w:type="dxa"/>
-            <w:hideMark/>
-          </w:tcPr>
-          <w:p>
-            <w:pPr>
-              <w:rPr>
-                <w:rFonts w:eastAsia="Times New Roman" w:cstheme="minorHAnsi"/>
-                <w:color w:val="000000"/>
-                <w:sz w:val="20"/>
-                <w:lang w:eastAsia="en-GB"/>
-              </w:rPr>
-            </w:pPr>
-            <w:r>
-              <w:rPr>
-                <w:rFonts w:eastAsia="Times New Roman" w:cstheme="minorHAnsi"/>
-                <w:color w:val="000000"/>
-                <w:sz w:val="20"/>
-                <w:lang w:eastAsia="en-GB"/>
-              </w:rPr>
-              <w:t>float</w:t>
-            </w:r>
-          </w:p>
-        </w:tc>
-        <w:tc>
-          <w:tcPr>
-            <w:tcW w:w="6465" w:type="dxa"/>
-            <w:hideMark/>
-          </w:tcPr>
-          <w:p>
-            <w:pPr>
-              <w:rPr>
-                <w:rFonts w:eastAsia="Times New Roman" w:cstheme="minorHAnsi"/>
-                <w:color w:val="000000"/>
-                <w:szCs w:val="22"/>
-                <w:lang w:eastAsia="en-GB"/>
-              </w:rPr>
-            </w:pPr>
-            <w:r>
-              <w:rPr>
-                <w:rFonts w:eastAsia="Times New Roman" w:cstheme="minorHAnsi"/>
-                <w:color w:val="000000"/>
-                <w:szCs w:val="22"/>
-                <w:lang w:eastAsia="en-GB"/>
-              </w:rPr>
-              <w:t>User-input font height in millimeters.</w:t>
-            </w:r>
-          </w:p>
-        </w:tc>
-      </w:tr>
-      <w:tr>
-        <w:trPr>
-          <w:trHeight w:val="422"/>
-        </w:trPr>
-        <w:tc>
-          <w:tcPr>
-            <w:tcW w:w="1893" w:type="dxa"/>
-            <w:hideMark/>
-          </w:tcPr>
-          <w:p>
-            <w:pPr>
-              <w:rPr>
-                <w:rFonts w:eastAsia="Times New Roman" w:cstheme="minorHAnsi"/>
-                <w:color w:val="000000"/>
-                <w:sz w:val="20"/>
-                <w:lang w:eastAsia="en-GB"/>
-              </w:rPr>
-            </w:pPr>
-            <w:r>
-              <w:rPr>
-                <w:rFonts w:eastAsia="Times New Roman" w:cstheme="minorHAnsi"/>
-                <w:color w:val="000000"/>
-                <w:sz w:val="20"/>
-                <w:lang w:eastAsia="en-GB"/>
-              </w:rPr>
-              <w:t>text</w:t>
-            </w:r>
-          </w:p>
-        </w:tc>
-        <w:tc>
-          <w:tcPr>
-            <w:tcW w:w="1216" w:type="dxa"/>
-            <w:hideMark/>
-          </w:tcPr>
-          <w:p>
-            <w:pPr>
-              <w:rPr>
-                <w:rFonts w:eastAsia="Times New Roman" w:cstheme="minorHAnsi"/>
-                <w:color w:val="000000"/>
-                <w:sz w:val="20"/>
-                <w:lang w:eastAsia="en-GB"/>
-              </w:rPr>
-            </w:pPr>
-            <w:r>
-              <w:rPr>
-                <w:rFonts w:eastAsia="Times New Roman" w:cstheme="minorHAnsi"/>
-                <w:color w:val="000000"/>
-                <w:sz w:val="20"/>
-                <w:lang w:eastAsia="en-GB"/>
-              </w:rPr>
-              <w:t>char[]</w:t>
-            </w:r>
-          </w:p>
-        </w:tc>
-        <w:tc>
-          <w:tcPr>
-            <w:tcW w:w="6465" w:type="dxa"/>
-            <w:hideMark/>
-          </w:tcPr>
-          <w:p>
-            <w:pPr>
-              <w:rPr>
-                <w:rFonts w:eastAsia="Times New Roman" w:cstheme="minorHAnsi"/>
-                <w:color w:val="000000"/>
-                <w:szCs w:val="22"/>
-                <w:lang w:eastAsia="en-GB"/>
-              </w:rPr>
-            </w:pPr>
-            <w:r>
-              <w:rPr>
-                <w:rFonts w:eastAsia="Times New Roman" w:cstheme="minorHAnsi"/>
-                <w:color w:val="000000"/>
-                <w:szCs w:val="22"/>
-                <w:lang w:eastAsia="en-GB"/>
-              </w:rPr>
-              <w:t>Stores the text to be converted to G-code.</w:t>
-            </w:r>
-          </w:p>
-        </w:tc>
-      </w:tr>
-      <w:tr>
-        <w:trPr>
-          <w:trHeight w:val="422"/>
-        </w:trPr>
-        <w:tc>
-          <w:tcPr>
-            <w:tcW w:w="1893" w:type="dxa"/>
-            <w:hideMark/>
-          </w:tcPr>
-          <w:p>
-            <w:pPr>
-              <w:rPr>
-                <w:rFonts w:eastAsia="Times New Roman" w:cstheme="minorHAnsi"/>
-                <w:color w:val="000000"/>
-                <w:sz w:val="20"/>
-                <w:lang w:eastAsia="en-GB"/>
-              </w:rPr>
-            </w:pPr>
-            <w:r>
-              <w:rPr>
-                <w:rFonts w:eastAsia="Times New Roman" w:cstheme="minorHAnsi"/>
-                <w:color w:val="000000"/>
-                <w:sz w:val="20"/>
-                <w:lang w:eastAsia="en-GB"/>
-              </w:rPr>
-              <w:t>filename</w:t>
-            </w:r>
-          </w:p>
-        </w:tc>
-        <w:tc>
-          <w:tcPr>
-            <w:tcW w:w="1216" w:type="dxa"/>
-            <w:hideMark/>
-          </w:tcPr>
-          <w:p>
-            <w:pPr>
-              <w:rPr>
-                <w:rFonts w:eastAsia="Times New Roman" w:cstheme="minorHAnsi"/>
-                <w:color w:val="000000"/>
-                <w:sz w:val="20"/>
-                <w:lang w:eastAsia="en-GB"/>
-              </w:rPr>
-            </w:pPr>
-            <w:r>
-              <w:rPr>
-                <w:rFonts w:eastAsia="Times New Roman" w:cstheme="minorHAnsi"/>
-                <w:color w:val="000000"/>
-                <w:sz w:val="20"/>
-                <w:lang w:eastAsia="en-GB"/>
-              </w:rPr>
-              <w:t>const char*</w:t>
-            </w:r>
-          </w:p>
-        </w:tc>
-        <w:tc>
-          <w:tcPr>
-            <w:tcW w:w="6465" w:type="dxa"/>
-            <w:hideMark/>
-          </w:tcPr>
-          <w:p>
-            <w:pPr>
-              <w:rPr>
-                <w:rFonts w:eastAsia="Times New Roman" w:cstheme="minorHAnsi"/>
-                <w:color w:val="000000"/>
-                <w:szCs w:val="22"/>
-                <w:lang w:eastAsia="en-GB"/>
-              </w:rPr>
-            </w:pPr>
-            <w:r>
-              <w:rPr>
-                <w:rFonts w:eastAsia="Times New Roman" w:cstheme="minorHAnsi"/>
-                <w:color w:val="000000"/>
-                <w:szCs w:val="22"/>
-                <w:lang w:eastAsia="en-GB"/>
-              </w:rPr>
-              <w:t>File name for input files (e.g., font or text files).</w:t>
-            </w:r>
-          </w:p>
-        </w:tc>
-      </w:tr>
-      <w:tr>
-        <w:trPr>
-          <w:trHeight w:val="635"/>
-        </w:trPr>
-        <w:tc>
-          <w:tcPr>
-            <w:tcW w:w="1893" w:type="dxa"/>
-            <w:hideMark/>
-          </w:tcPr>
-          <w:p>
-            <w:pPr>
-              <w:rPr>
-                <w:rFonts w:eastAsia="Times New Roman" w:cstheme="minorHAnsi"/>
-                <w:color w:val="000000"/>
-                <w:sz w:val="20"/>
-                <w:lang w:eastAsia="en-GB"/>
-              </w:rPr>
-            </w:pPr>
-            <w:r>
-              <w:rPr>
-                <w:rFonts w:eastAsia="Times New Roman" w:cstheme="minorHAnsi"/>
-                <w:color w:val="000000"/>
-                <w:sz w:val="20"/>
-                <w:lang w:eastAsia="en-GB"/>
-              </w:rPr>
-              <w:t>previous_pen_state</w:t>
-            </w:r>
-          </w:p>
-        </w:tc>
-        <w:tc>
-          <w:tcPr>
-            <w:tcW w:w="1216" w:type="dxa"/>
-            <w:hideMark/>
-          </w:tcPr>
-          <w:p>
-            <w:pPr>
-              <w:rPr>
-                <w:rFonts w:eastAsia="Times New Roman" w:cstheme="minorHAnsi"/>
-                <w:color w:val="000000"/>
-                <w:sz w:val="20"/>
-                <w:lang w:eastAsia="en-GB"/>
-              </w:rPr>
-            </w:pPr>
-            <w:r>
-              <w:rPr>
-                <w:rFonts w:eastAsia="Times New Roman" w:cstheme="minorHAnsi"/>
-                <w:color w:val="000000"/>
-                <w:sz w:val="20"/>
-                <w:lang w:eastAsia="en-GB"/>
-              </w:rPr>
-              <w:t>int</w:t>
-            </w:r>
-          </w:p>
-        </w:tc>
-        <w:tc>
-          <w:tcPr>
-            <w:tcW w:w="6465" w:type="dxa"/>
-            <w:hideMark/>
-          </w:tcPr>
-          <w:p>
-            <w:pPr>
-              <w:rPr>
-                <w:rFonts w:eastAsia="Times New Roman" w:cstheme="minorHAnsi"/>
-                <w:color w:val="000000"/>
-                <w:szCs w:val="22"/>
-                <w:lang w:eastAsia="en-GB"/>
-              </w:rPr>
-            </w:pPr>
-            <w:r>
-              <w:rPr>
-                <w:rFonts w:eastAsia="Times New Roman" w:cstheme="minorHAnsi"/>
-                <w:color w:val="000000"/>
-                <w:szCs w:val="22"/>
-                <w:lang w:eastAsia="en-GB"/>
-              </w:rPr>
               <w:t>Tracks the last state of the pen to optimize G-code generation.</w:t>
+            </w:r>
+            <w:r>
+              <w:rPr>
+                <w:rFonts w:eastAsia="Times New Roman" w:cstheme="minorHAnsi"/>
+                <w:color w:val="000000"/>
+                <w:szCs w:val="22"/>
+                <w:lang w:eastAsia="en-GB"/>
+              </w:rPr>
+              <w:t xml:space="preserve"> ‘</w:t>
+            </w:r>
+            <w:r>
+              <w:rPr>
+                <w:rFonts w:eastAsia="Times New Roman" w:cstheme="minorHAnsi"/>
+                <w:color w:val="000000"/>
+                <w:szCs w:val="22"/>
+                <w:lang w:eastAsia="en-GB"/>
+              </w:rPr>
+              <w:t>Int</w:t>
+            </w:r>
+            <w:r>
+              <w:rPr>
+                <w:rFonts w:eastAsia="Times New Roman" w:cstheme="minorHAnsi"/>
+                <w:color w:val="000000"/>
+                <w:szCs w:val="22"/>
+                <w:lang w:eastAsia="en-GB"/>
+              </w:rPr>
+              <w:t>’</w:t>
+            </w:r>
+            <w:r>
+              <w:rPr>
+                <w:rFonts w:eastAsia="Times New Roman" w:cstheme="minorHAnsi"/>
+                <w:color w:val="000000"/>
+                <w:szCs w:val="22"/>
+                <w:lang w:eastAsia="en-GB"/>
+              </w:rPr>
+              <w:t xml:space="preserve"> for pen up/down as it can only take integer values</w:t>
+            </w:r>
+            <w:r>
+              <w:rPr>
+                <w:rFonts w:eastAsia="Times New Roman" w:cstheme="minorHAnsi"/>
+                <w:color w:val="000000"/>
+                <w:szCs w:val="22"/>
+                <w:lang w:eastAsia="en-GB"/>
+              </w:rPr>
+              <w:t>.</w:t>
             </w:r>
           </w:p>
         </w:tc>
@@ -2145,7 +2955,26 @@
       <w:pPr>
         <w:pStyle w:val="Heading1"/>
       </w:pPr>
-      <w:r>
+    </w:p>
+    <w:p>
+      <w:pPr>
+        <w:rPr>
+          <w:rFonts w:asciiTheme="majorHAnsi" w:eastAsiaTheme="majorEastAsia" w:hAnsiTheme="majorHAnsi" w:cstheme="majorBidi"/>
+          <w:color w:val="2F5496" w:themeColor="accent1" w:themeShade="BF"/>
+          <w:sz w:val="32"/>
+          <w:szCs w:val="32"/>
+        </w:rPr>
+      </w:pPr>
+      <w:r>
+        <w:br w:type="page"/>
+      </w:r>
+    </w:p>
+    <w:p>
+      <w:pPr>
+        <w:pStyle w:val="Heading1"/>
+      </w:pPr>
+      <w:r>
+        <w:lastRenderedPageBreak/>
         <w:t>Function</w:t>
       </w:r>
       <w:r>
@@ -2197,7 +3026,13 @@
           </w:p>
           <w:p>
             <w:r>
-              <w:t xml:space="preserve">Parameters: FontFile – </w:t>
+              <w:rPr>
+                <w:u w:val="single"/>
+              </w:rPr>
+              <w:t>Parameters:</w:t>
+            </w:r>
+            <w:r>
+              <w:t xml:space="preserve"> FontFile – </w:t>
             </w:r>
             <w:r>
               <w:t>A string representing the name of the font file to be read.</w:t>
@@ -2211,7 +3046,74 @@
               <w:t xml:space="preserve">Return Value: </w:t>
             </w:r>
             <w:r>
-              <w:t>1 if it is successful, 0 if failed</w:t>
+              <w:rPr>
+                <w:i/>
+                <w:iCs/>
+              </w:rPr>
+              <w:t xml:space="preserve">return </w:t>
+            </w:r>
+            <w:r>
+              <w:rPr>
+                <w:i/>
+                <w:iCs/>
+              </w:rPr>
+              <w:t>1</w:t>
+            </w:r>
+            <w:r>
+              <w:t xml:space="preserve"> if it is successful, </w:t>
+            </w:r>
+          </w:p>
+          <w:p>
+            <w:pPr>
+              <w:ind w:left="2439"/>
+            </w:pPr>
+            <w:r>
+              <w:rPr>
+                <w:i/>
+                <w:iCs/>
+              </w:rPr>
+              <w:t>e</w:t>
+            </w:r>
+            <w:r>
+              <w:rPr>
+                <w:i/>
+                <w:iCs/>
+              </w:rPr>
+              <w:t>xit(1)</w:t>
+            </w:r>
+            <w:r>
+              <w:t xml:space="preserve"> if failed</w:t>
+            </w:r>
+          </w:p>
+          <w:p>
+            <w:pPr>
+              <w:ind w:left="1162"/>
+            </w:pPr>
+          </w:p>
+          <w:p>
+            <w:r>
+              <w:rPr>
+                <w:u w:val="single"/>
+              </w:rPr>
+              <w:t>Operation Details:</w:t>
+            </w:r>
+            <w:r>
+              <w:t xml:space="preserve"> T</w:t>
+            </w:r>
+            <w:r>
+              <w:t xml:space="preserve">o load font data from a file and populate a </w:t>
+            </w:r>
+            <w:r>
+              <w:t>‘</w:t>
+            </w:r>
+            <w:r>
+              <w:t>FontData</w:t>
+            </w:r>
+            <w:r>
+              <w:t>’</w:t>
+            </w:r>
+            <w:r>
+              <w:t xml:space="preserve"> array that defines the movements for drawing each character.</w:t>
             </w:r>
           </w:p>
         </w:tc>
@@ -2269,7 +3171,13 @@
           </w:p>
           <w:p>
             <w:r>
-              <w:t xml:space="preserve">Parameters: </w:t>
+              <w:rPr>
+                <w:u w:val="single"/>
+              </w:rPr>
+              <w:t>Parameters:</w:t>
+            </w:r>
+            <w:r>
+              <w:t xml:space="preserve"> </w:t>
             </w:r>
             <w:r>
               <w:t>char * text – P</w:t>
@@ -2291,24 +3199,379 @@
           </w:p>
           <w:p>
             <w:pPr>
+              <w:ind w:firstLine="1166"/>
+            </w:pPr>
+            <w:r>
+              <w:t>char *buffer</w:t>
+            </w:r>
+            <w:r>
+              <w:t xml:space="preserve"> – </w:t>
+            </w:r>
+            <w:r>
+              <w:t>Character array for storing generated G-code commands.</w:t>
+            </w:r>
+          </w:p>
+          <w:p>
+            <w:pPr>
               <w:ind w:left="1162"/>
             </w:pPr>
             <w:r>
-              <w:t>char *buffer</w:t>
-            </w:r>
-            <w:r>
-              <w:t xml:space="preserve"> – </w:t>
-            </w:r>
-            <w:r>
-              <w:t>Character array for storing generated G-code commands.</w:t>
+              <w:t>Return Value – 1 if it is successful, 0 if failed</w:t>
             </w:r>
           </w:p>
           <w:p>
             <w:pPr>
               <w:ind w:left="1162"/>
             </w:pPr>
-            <w:r>
-              <w:t>Return Value – 1 if it is successful, 0 if failed</w:t>
+          </w:p>
+          <w:p>
+            <w:r>
+              <w:rPr>
+                <w:u w:val="single"/>
+              </w:rPr>
+              <w:t>Operation Details:</w:t>
+            </w:r>
+            <w:r>
+              <w:t xml:space="preserve"> </w:t>
+            </w:r>
+          </w:p>
+          <w:p>
+            <w:pPr>
+              <w:pStyle w:val="ListParagraph"/>
+              <w:numPr>
+                <w:ilvl w:val="0"/>
+                <w:numId w:val="1"/>
+              </w:numPr>
+            </w:pPr>
+            <w:r>
+              <w:t>T</w:t>
+            </w:r>
+            <w:r>
+              <w:t>he overall operation is t</w:t>
+            </w:r>
+            <w:r>
+              <w:t xml:space="preserve">o generate G-code commands for a text </w:t>
+            </w:r>
+            <w:r>
+              <w:t xml:space="preserve">file specified by the user. </w:t>
+            </w:r>
+          </w:p>
+          <w:p>
+            <w:pPr>
+              <w:pStyle w:val="ListParagraph"/>
+              <w:numPr>
+                <w:ilvl w:val="0"/>
+                <w:numId w:val="1"/>
+              </w:numPr>
+            </w:pPr>
+            <w:r>
+              <w:t>Include the initialisation lines of G-Codes to start the robot</w:t>
+            </w:r>
+          </w:p>
+          <w:p>
+            <w:pPr>
+              <w:pStyle w:val="ListParagraph"/>
+              <w:numPr>
+                <w:ilvl w:val="0"/>
+                <w:numId w:val="1"/>
+              </w:numPr>
+            </w:pPr>
+            <w:r>
+              <w:t>Be able to</w:t>
+            </w:r>
+            <w:r>
+              <w:t xml:space="preserve"> adjust the </w:t>
+            </w:r>
+            <w:r>
+              <w:t>font height</w:t>
+            </w:r>
+            <w:r>
+              <w:t xml:space="preserve"> according to the user input </w:t>
+            </w:r>
+            <w:r>
+              <w:t xml:space="preserve">by multiplying the x and y coordinates </w:t>
+            </w:r>
+            <w:r>
+              <w:t xml:space="preserve">by </w:t>
+            </w:r>
+            <w:r>
+              <w:t>a factor of:</w:t>
+            </w:r>
+          </w:p>
+          <w:p>
+            <w:pPr>
+              <w:pStyle w:val="ListParagraph"/>
+              <w:rPr>
+                <w:szCs w:val="22"/>
+              </w:rPr>
+            </w:pPr>
+            <w:r>
+              <w:t xml:space="preserve"> </w:t>
+            </w:r>
+            <m:oMath>
+              <m:r>
+                <w:rPr>
+                  <w:rFonts w:ascii="Cambria Math" w:hAnsi="Cambria Math"/>
+                </w:rPr>
+                <m:t>scaled=</m:t>
+              </m:r>
+              <m:f>
+                <m:fPr>
+                  <m:ctrlPr>
+                    <w:rPr>
+                      <w:rFonts w:ascii="Cambria Math" w:hAnsi="Cambria Math"/>
+                      <w:i/>
+                      <w:szCs w:val="22"/>
+                    </w:rPr>
+                  </m:ctrlPr>
+                </m:fPr>
+                <m:num>
+                  <m:r>
+                    <w:rPr>
+                      <w:rFonts w:ascii="Cambria Math" w:hAnsi="Cambria Math"/>
+                      <w:szCs w:val="22"/>
+                    </w:rPr>
+                    <m:t>(user input’s height)</m:t>
+                  </m:r>
+                </m:num>
+                <m:den>
+                  <m:r>
+                    <w:rPr>
+                      <w:rFonts w:ascii="Cambria Math" w:hAnsi="Cambria Math"/>
+                      <w:szCs w:val="22"/>
+                    </w:rPr>
+                    <m:t>18</m:t>
+                  </m:r>
+                </m:den>
+              </m:f>
+            </m:oMath>
+            <w:r>
+              <w:rPr>
+                <w:szCs w:val="22"/>
+              </w:rPr>
+              <w:t xml:space="preserve"> </w:t>
+            </w:r>
+          </w:p>
+          <w:p>
+            <w:pPr>
+              <w:pStyle w:val="ListParagraph"/>
+              <w:numPr>
+                <w:ilvl w:val="0"/>
+                <w:numId w:val="1"/>
+              </w:numPr>
+            </w:pPr>
+            <w:r>
+              <w:t>Check</w:t>
+            </w:r>
+            <w:r>
+              <w:t>s</w:t>
+            </w:r>
+            <w:r>
+              <w:t xml:space="preserve"> if the word fits in the remaining width</w:t>
+            </w:r>
+            <w:r>
+              <w:t>. Limit per line is 100mm width. If this exceeds, move the word to the next line.</w:t>
+            </w:r>
+          </w:p>
+          <w:p>
+            <w:pPr>
+              <w:pStyle w:val="ListParagraph"/>
+              <w:numPr>
+                <w:ilvl w:val="0"/>
+                <w:numId w:val="1"/>
+              </w:numPr>
+            </w:pPr>
+            <w:r>
+              <w:t>An if loop that o</w:t>
+            </w:r>
+            <w:r>
+              <w:t>nly write</w:t>
+            </w:r>
+            <w:r>
+              <w:t>s</w:t>
+            </w:r>
+            <w:r>
+              <w:t xml:space="preserve"> </w:t>
+            </w:r>
+            <w:r>
+              <w:t>‘</w:t>
+            </w:r>
+            <w:r>
+              <w:t>S0</w:t>
+            </w:r>
+            <w:r>
+              <w:t>’</w:t>
+            </w:r>
+            <w:r>
+              <w:t xml:space="preserve"> or </w:t>
+            </w:r>
+            <w:r>
+              <w:t>‘</w:t>
+            </w:r>
+            <w:r>
+              <w:t>S1000</w:t>
+            </w:r>
+            <w:r>
+              <w:t>’</w:t>
+            </w:r>
+            <w:r>
+              <w:t xml:space="preserve"> if the pen state changes</w:t>
+            </w:r>
+          </w:p>
+          <w:p>
+            <w:pPr>
+              <w:pStyle w:val="ListParagraph"/>
+              <w:numPr>
+                <w:ilvl w:val="0"/>
+                <w:numId w:val="1"/>
+              </w:numPr>
+            </w:pPr>
+            <w:r>
+              <w:t xml:space="preserve">Finally, send </w:t>
+            </w:r>
+            <w:r>
+              <w:t>those commands to the robot or emulator.</w:t>
+            </w:r>
+          </w:p>
+        </w:tc>
+      </w:tr>
+      <w:tr>
+        <w:tc>
+          <w:tcPr>
+            <w:tcW w:w="9016" w:type="dxa"/>
+          </w:tcPr>
+          <w:p>
+            <w:pPr>
+              <w:rPr>
+                <w:b/>
+                <w:bCs/>
+              </w:rPr>
+            </w:pPr>
+            <w:r>
+              <w:rPr>
+                <w:b/>
+                <w:bCs/>
+              </w:rPr>
+              <w:t>v</w:t>
+            </w:r>
+            <w:r>
+              <w:rPr>
+                <w:b/>
+                <w:bCs/>
+              </w:rPr>
+              <w:t>oid</w:t>
+            </w:r>
+            <w:r>
+              <w:rPr>
+                <w:b/>
+                <w:bCs/>
+              </w:rPr>
+              <w:t xml:space="preserve"> </w:t>
+            </w:r>
+            <w:r>
+              <w:rPr>
+                <w:b/>
+                <w:bCs/>
+              </w:rPr>
+              <w:t>SendCommands(char *buffer)</w:t>
+            </w:r>
+            <w:r>
+              <w:t xml:space="preserve"> </w:t>
+            </w:r>
+          </w:p>
+          <w:p>
+            <w:r>
+              <w:rPr>
+                <w:u w:val="single"/>
+              </w:rPr>
+              <w:t>Parameters:</w:t>
+            </w:r>
+            <w:r>
+              <w:t xml:space="preserve"> char * </w:t>
+            </w:r>
+            <w:r>
+              <w:t xml:space="preserve">buffer </w:t>
+            </w:r>
+            <w:r>
+              <w:t xml:space="preserve">– </w:t>
+            </w:r>
+            <w:r>
+              <w:t>Contains a string of G-code commands</w:t>
+            </w:r>
+          </w:p>
+          <w:p/>
+          <w:p>
+            <w:r>
+              <w:rPr>
+                <w:u w:val="single"/>
+              </w:rPr>
+              <w:t>Operation Details:</w:t>
+            </w:r>
+            <w:r>
+              <w:t xml:space="preserve"> </w:t>
+            </w:r>
+          </w:p>
+          <w:p>
+            <w:pPr>
+              <w:pStyle w:val="ListParagraph"/>
+              <w:numPr>
+                <w:ilvl w:val="0"/>
+                <w:numId w:val="3"/>
+              </w:numPr>
+            </w:pPr>
+            <w:r>
+              <w:t xml:space="preserve">This sends the G-code commands to the robot. </w:t>
+            </w:r>
+          </w:p>
+          <w:p>
+            <w:pPr>
+              <w:pStyle w:val="ListParagraph"/>
+              <w:numPr>
+                <w:ilvl w:val="0"/>
+                <w:numId w:val="3"/>
+              </w:numPr>
+            </w:pPr>
+            <w:r>
+              <w:t xml:space="preserve">It uses </w:t>
+            </w:r>
+            <w:r>
+              <w:t>PrintBuffer(</w:t>
+            </w:r>
+            <w:r>
+              <w:t>) to send the contents via RS232</w:t>
+            </w:r>
+          </w:p>
+          <w:p>
+            <w:pPr>
+              <w:pStyle w:val="ListParagraph"/>
+              <w:numPr>
+                <w:ilvl w:val="0"/>
+                <w:numId w:val="3"/>
+              </w:numPr>
+            </w:pPr>
+            <w:r>
+              <w:t>Also added ‘</w:t>
+            </w:r>
+            <w:r>
+              <w:t>Sleep(100)</w:t>
+            </w:r>
+            <w:r>
+              <w:t>’ so that the slight</w:t>
+            </w:r>
+            <w:r>
+              <w:t xml:space="preserve"> delay </w:t>
+            </w:r>
+            <w:r>
+              <w:t>ensure a more</w:t>
+            </w:r>
+            <w:r>
+              <w:t xml:space="preserve"> stab</w:t>
+            </w:r>
+            <w:r>
+              <w:t>le</w:t>
+            </w:r>
+            <w:r>
+              <w:t xml:space="preserve"> communication</w:t>
             </w:r>
           </w:p>
         </w:tc>
@@ -2317,9 +3580,23 @@
     <w:p/>
     <w:p>
       <w:pPr>
+        <w:rPr>
+          <w:rFonts w:asciiTheme="majorHAnsi" w:eastAsiaTheme="majorEastAsia" w:hAnsiTheme="majorHAnsi" w:cstheme="majorBidi"/>
+          <w:color w:val="2F5496" w:themeColor="accent1" w:themeShade="BF"/>
+          <w:sz w:val="32"/>
+          <w:szCs w:val="32"/>
+        </w:rPr>
+      </w:pPr>
+      <w:r>
+        <w:br w:type="page"/>
+      </w:r>
+    </w:p>
+    <w:p>
+      <w:pPr>
         <w:pStyle w:val="Heading1"/>
       </w:pPr>
       <w:r>
+        <w:lastRenderedPageBreak/>
         <w:t>Testing Information</w:t>
       </w:r>
     </w:p>
@@ -2331,10 +3608,10 @@
         <w:tblLook w:val="04A0" w:firstRow="1" w:lastRow="0" w:firstColumn="1" w:lastColumn="0" w:noHBand="0" w:noVBand="1"/>
       </w:tblPr>
       <w:tblGrid>
-        <w:gridCol w:w="1628"/>
+        <w:gridCol w:w="1761"/>
         <w:gridCol w:w="2138"/>
-        <w:gridCol w:w="2681"/>
-        <w:gridCol w:w="2569"/>
+        <w:gridCol w:w="2637"/>
+        <w:gridCol w:w="2480"/>
       </w:tblGrid>
       <w:tr>
         <w:tc>
@@ -2400,8 +3677,10 @@
           </w:tcPr>
           <w:p>
             <w:r>
-              <w:lastRenderedPageBreak/>
               <w:t>LoadFontData</w:t>
+            </w:r>
+            <w:r>
+              <w:t>()</w:t>
             </w:r>
           </w:p>
         </w:tc>
@@ -2462,6 +3741,9 @@
             <w:r>
               <w:t>LoadFontData</w:t>
             </w:r>
+            <w:r>
+              <w:t>()</w:t>
+            </w:r>
           </w:p>
         </w:tc>
         <w:tc>
@@ -2493,7 +3775,16 @@
               <w:t>Display to the user ‘an error has occurred: file not found’ then exit the function</w:t>
             </w:r>
             <w:r>
-              <w:t>. Returns to 0</w:t>
+              <w:t xml:space="preserve">. </w:t>
+            </w:r>
+            <w:r>
+              <w:rPr>
+                <w:b/>
+                <w:bCs/>
+                <w:i/>
+                <w:iCs/>
+              </w:rPr>
+              <w:t>Exit(1)</w:t>
             </w:r>
           </w:p>
         </w:tc>
@@ -2508,7 +3799,13 @@
           </w:tcPr>
           <w:p>
             <w:r>
-              <w:t>Main</w:t>
+              <w:t>m</w:t>
+            </w:r>
+            <w:r>
+              <w:t>ain</w:t>
+            </w:r>
+            <w:r>
+              <w:t>()</w:t>
             </w:r>
           </w:p>
         </w:tc>
@@ -2567,7 +3864,13 @@
           </w:tcPr>
           <w:p>
             <w:r>
-              <w:t>Main</w:t>
+              <w:t>m</w:t>
+            </w:r>
+            <w:r>
+              <w:t>ain</w:t>
+            </w:r>
+            <w:r>
+              <w:t>()</w:t>
             </w:r>
           </w:p>
         </w:tc>
@@ -2615,7 +3918,7 @@
           </w:tcPr>
           <w:p>
             <w:r>
-              <w:t>GenerateGcode</w:t>
+              <w:t>GenerateGcode()</w:t>
             </w:r>
           </w:p>
         </w:tc>
@@ -2625,7 +3928,7 @@
           </w:tcPr>
           <w:p>
             <w:r>
-              <w:t>Attempt to generate the right G-code for a single character</w:t>
+              <w:t>Invalid character found in the text file that is not defined by the font data file.</w:t>
             </w:r>
           </w:p>
         </w:tc>
@@ -2635,7 +3938,16 @@
           </w:tcPr>
           <w:p>
             <w:r>
-              <w:t>Text file only containing: ‘H’</w:t>
+              <w:t>User input: ‘</w:t>
+            </w:r>
+            <w:r>
+              <w:rPr>
+                <w:rFonts w:cstheme="minorHAnsi"/>
+              </w:rPr>
+              <w:t>Ӕ</w:t>
+            </w:r>
+            <w:r>
+              <w:t>’</w:t>
             </w:r>
           </w:p>
         </w:tc>
@@ -2645,74 +3957,41 @@
           </w:tcPr>
           <w:p>
             <w:r>
-              <w:t>G-code commands should be:</w:t>
-            </w:r>
-          </w:p>
-          <w:p>
-            <w:r>
-              <w:t>G1 0 0</w:t>
-            </w:r>
-          </w:p>
-          <w:p>
-            <w:r>
-              <w:t>S1000</w:t>
-            </w:r>
-          </w:p>
-          <w:p>
-            <w:r>
-              <w:t>G1 X0 Y18</w:t>
-            </w:r>
-          </w:p>
-          <w:p>
-            <w:r>
-              <w:t>S0</w:t>
-            </w:r>
-          </w:p>
-          <w:p>
-            <w:r>
-              <w:t>G0 X12 Y0</w:t>
-            </w:r>
-          </w:p>
-          <w:p>
-            <w:r>
-              <w:t>S1000</w:t>
-            </w:r>
-          </w:p>
-          <w:p>
-            <w:r>
-              <w:t>G1 X12 Y18</w:t>
-            </w:r>
-          </w:p>
-          <w:p>
-            <w:r>
-              <w:t>S0</w:t>
-            </w:r>
-          </w:p>
-          <w:p>
-            <w:r>
-              <w:t>G0 X0 Y9</w:t>
-            </w:r>
-          </w:p>
-          <w:p>
-            <w:r>
-              <w:t>S1000</w:t>
-            </w:r>
-          </w:p>
-          <w:p>
-            <w:r>
-              <w:t>G1 X12 Y9</w:t>
-            </w:r>
-          </w:p>
-          <w:p>
-            <w:r>
-              <w:t>S0</w:t>
-            </w:r>
-          </w:p>
-          <w:p>
-            <w:r>
-              <w:t>G0 X18 Y0</w:t>
-            </w:r>
-          </w:p>
+              <w:t xml:space="preserve">Display to user: </w:t>
+            </w:r>
+            <w:r>
+              <w:t>‘</w:t>
+            </w:r>
+            <w:r>
+              <w:t>Error: Invalid or undefined character encountered.</w:t>
+            </w:r>
+            <w:r>
+              <w:t>’</w:t>
+            </w:r>
+          </w:p>
+          <w:p>
+            <w:pPr>
+              <w:rPr>
+                <w:b/>
+                <w:bCs/>
+              </w:rPr>
+            </w:pPr>
+            <w:r>
+              <w:rPr>
+                <w:b/>
+                <w:bCs/>
+              </w:rPr>
+              <w:t>return 0</w:t>
+            </w:r>
+            <w:r>
+              <w:rPr>
+                <w:b/>
+                <w:bCs/>
+              </w:rPr>
+              <w:t>.</w:t>
+            </w:r>
+          </w:p>
+          <w:p/>
         </w:tc>
       </w:tr>
       <w:tr>
@@ -2725,10 +4004,126 @@
           </w:tcPr>
           <w:p>
             <w:r>
+              <w:t>GenerateGcode</w:t>
+            </w:r>
+            <w:r>
+              <w:t>()</w:t>
+            </w:r>
+          </w:p>
+        </w:tc>
+        <w:tc>
+          <w:tcPr>
+            <w:tcW w:w="2138" w:type="dxa"/>
+          </w:tcPr>
+          <w:p>
+            <w:r>
+              <w:t>Attempt to generate the right G-code for a single character</w:t>
+            </w:r>
+          </w:p>
+        </w:tc>
+        <w:tc>
+          <w:tcPr>
+            <w:tcW w:w="2681" w:type="dxa"/>
+          </w:tcPr>
+          <w:p>
+            <w:r>
+              <w:t>Text file only containing: ‘H’</w:t>
+            </w:r>
+          </w:p>
+        </w:tc>
+        <w:tc>
+          <w:tcPr>
+            <w:tcW w:w="2569" w:type="dxa"/>
+          </w:tcPr>
+          <w:p>
+            <w:r>
+              <w:t>G-code commands should be:</w:t>
+            </w:r>
+          </w:p>
+          <w:p>
+            <w:r>
+              <w:t>G1 0 0</w:t>
+            </w:r>
+          </w:p>
+          <w:p>
+            <w:r>
+              <w:t>S1000</w:t>
+            </w:r>
+          </w:p>
+          <w:p>
+            <w:r>
+              <w:t>G1 X0 Y18</w:t>
+            </w:r>
+          </w:p>
+          <w:p>
+            <w:r>
+              <w:t>S0</w:t>
+            </w:r>
+          </w:p>
+          <w:p>
+            <w:r>
+              <w:t>G0 X12 Y0</w:t>
+            </w:r>
+          </w:p>
+          <w:p>
+            <w:r>
+              <w:t>S1000</w:t>
+            </w:r>
+          </w:p>
+          <w:p>
+            <w:r>
+              <w:t>G1 X12 Y18</w:t>
+            </w:r>
+          </w:p>
+          <w:p>
+            <w:r>
+              <w:t>S0</w:t>
+            </w:r>
+          </w:p>
+          <w:p>
+            <w:r>
+              <w:t>G0 X0 Y9</w:t>
+            </w:r>
+          </w:p>
+          <w:p>
+            <w:r>
+              <w:t>S1000</w:t>
+            </w:r>
+          </w:p>
+          <w:p>
+            <w:r>
+              <w:t>G1 X12 Y9</w:t>
+            </w:r>
+          </w:p>
+          <w:p>
+            <w:r>
+              <w:t>S0</w:t>
+            </w:r>
+          </w:p>
+          <w:p>
+            <w:r>
+              <w:t>G0 X18 Y0</w:t>
+            </w:r>
+          </w:p>
+        </w:tc>
+      </w:tr>
+      <w:tr>
+        <w:trPr>
+          <w:trHeight w:val="563"/>
+        </w:trPr>
+        <w:tc>
+          <w:tcPr>
+            <w:tcW w:w="1628" w:type="dxa"/>
+          </w:tcPr>
+          <w:p>
+            <w:r>
               <w:t>Send</w:t>
             </w:r>
             <w:r>
               <w:t>Command</w:t>
+            </w:r>
+            <w:r>
+              <w:t>()</w:t>
             </w:r>
           </w:p>
         </w:tc>
@@ -2765,28 +4160,6 @@
       </w:tr>
     </w:tbl>
     <w:p/>
-    <w:p>
-      <w:pPr>
-        <w:rPr>
-          <w:i/>
-          <w:iCs/>
-        </w:rPr>
-      </w:pPr>
-      <w:r>
-        <w:rPr>
-          <w:i/>
-          <w:iCs/>
-        </w:rPr>
-        <w:t>Extend table as required</w:t>
-      </w:r>
-      <w:r>
-        <w:rPr>
-          <w:i/>
-          <w:iCs/>
-        </w:rPr>
-        <w:t>. Note that ‘Function’ includes main()</w:t>
-      </w:r>
-    </w:p>
     <w:p>
       <w:pPr>
         <w:pStyle w:val="Heading1"/>
@@ -2817,6 +4190,359 @@
     </w:sectPr>
   </w:body>
 </w:document>
+</file>
+
+<file path=word/numbering.xml><?xml version="1.0" encoding="utf-8"?>
+<w:numbering xmlns:wpc="http://schemas.microsoft.com/office/word/2010/wordprocessingCanvas" xmlns:cx="http://schemas.microsoft.com/office/drawing/2014/chartex" xmlns:cx1="http://schemas.microsoft.com/office/drawing/2015/9/8/chartex" xmlns:cx2="http://schemas.microsoft.com/office/drawing/2015/10/21/chartex" xmlns:cx3="http://schemas.microsoft.com/office/drawing/2016/5/9/chartex" xmlns:cx4="http://schemas.microsoft.com/office/drawing/2016/5/10/chartex" xmlns:cx5="http://schemas.microsoft.com/office/drawing/2016/5/11/chartex" xmlns:cx6="http://schemas.microsoft.com/office/drawing/2016/5/12/chartex" xmlns:cx7="http://schemas.microsoft.com/office/drawing/2016/5/13/chartex" xmlns:cx8="http://schemas.microsoft.com/office/drawing/2016/5/14/chartex" xmlns:mc="http://schemas.openxmlformats.org/markup-compatibility/2006" xmlns:aink="http://schemas.microsoft.com/office/drawing/2016/ink" xmlns:am3d="http://schemas.microsoft.com/office/drawing/2017/model3d" xmlns:o="urn:schemas-microsoft-com:office:office" xmlns:oel="http://schemas.microsoft.com/office/2019/extlst" xmlns:r="http://schemas.openxmlformats.org/officeDocument/2006/relationships" xmlns:m="http://schemas.openxmlformats.org/officeDocument/2006/math" xmlns:v="urn:schemas-microsoft-com:vml" xmlns:wp14="http://schemas.microsoft.com/office/word/2010/wordprocessingDrawing" xmlns:wp="http://schemas.openxmlformats.org/drawingml/2006/wordprocessingDrawing" xmlns:w10="urn:schemas-microsoft-com:office:word" xmlns:w="http://schemas.openxmlformats.org/wordprocessingml/2006/main" xmlns:w14="http://schemas.microsoft.com/office/word/2010/wordml" xmlns:w15="http://schemas.microsoft.com/office/word/2012/wordml" xmlns:w16cex="http://schemas.microsoft.com/office/word/2018/wordml/cex" xmlns:w16cid="http://schemas.microsoft.com/office/word/2016/wordml/cid" xmlns:w16="http://schemas.microsoft.com/office/word/2018/wordml" xmlns:w16du="http://schemas.microsoft.com/office/word/2023/wordml/word16du" xmlns:w16sdtdh="http://schemas.microsoft.com/office/word/2020/wordml/sdtdatahash" xmlns:w16se="http://schemas.microsoft.com/office/word/2015/wordml/symex" xmlns:wpg="http://schemas.microsoft.com/office/word/2010/wordprocessingGroup" xmlns:wpi="http://schemas.microsoft.com/office/word/2010/wordprocessingInk" xmlns:wne="http://schemas.microsoft.com/office/word/2006/wordml" xmlns:wps="http://schemas.microsoft.com/office/word/2010/wordprocessingShape" mc:Ignorable="w14 w15 w16se w16cid w16 w16cex w16sdtdh w16du wp14">
+  <w:abstractNum w:abstractNumId="0" w15:restartNumberingAfterBreak="0">
+    <w:nsid w:val="0B9A57A0"/>
+    <w:multiLevelType w:val="hybridMultilevel"/>
+    <w:tmpl w:val="223EF45E"/>
+    <w:lvl w:ilvl="0" w:tplc="08090001">
+      <w:start w:val="1"/>
+      <w:numFmt w:val="bullet"/>
+      <w:lvlText w:val=""/>
+      <w:lvlJc w:val="left"/>
+      <w:pPr>
+        <w:ind w:left="720" w:hanging="360"/>
+      </w:pPr>
+      <w:rPr>
+        <w:rFonts w:ascii="Symbol" w:hAnsi="Symbol" w:hint="default"/>
+      </w:rPr>
+    </w:lvl>
+    <w:lvl w:ilvl="1" w:tplc="08090003" w:tentative="1">
+      <w:start w:val="1"/>
+      <w:numFmt w:val="bullet"/>
+      <w:lvlText w:val="o"/>
+      <w:lvlJc w:val="left"/>
+      <w:pPr>
+        <w:ind w:left="1440" w:hanging="360"/>
+      </w:pPr>
+      <w:rPr>
+        <w:rFonts w:ascii="Courier New" w:hAnsi="Courier New" w:cs="Courier New" w:hint="default"/>
+      </w:rPr>
+    </w:lvl>
+    <w:lvl w:ilvl="2" w:tplc="08090005" w:tentative="1">
+      <w:start w:val="1"/>
+      <w:numFmt w:val="bullet"/>
+      <w:lvlText w:val=""/>
+      <w:lvlJc w:val="left"/>
+      <w:pPr>
+        <w:ind w:left="2160" w:hanging="360"/>
+      </w:pPr>
+      <w:rPr>
+        <w:rFonts w:ascii="Wingdings" w:hAnsi="Wingdings" w:hint="default"/>
+      </w:rPr>
+    </w:lvl>
+    <w:lvl w:ilvl="3" w:tplc="08090001" w:tentative="1">
+      <w:start w:val="1"/>
+      <w:numFmt w:val="bullet"/>
+      <w:lvlText w:val=""/>
+      <w:lvlJc w:val="left"/>
+      <w:pPr>
+        <w:ind w:left="2880" w:hanging="360"/>
+      </w:pPr>
+      <w:rPr>
+        <w:rFonts w:ascii="Symbol" w:hAnsi="Symbol" w:hint="default"/>
+      </w:rPr>
+    </w:lvl>
+    <w:lvl w:ilvl="4" w:tplc="08090003" w:tentative="1">
+      <w:start w:val="1"/>
+      <w:numFmt w:val="bullet"/>
+      <w:lvlText w:val="o"/>
+      <w:lvlJc w:val="left"/>
+      <w:pPr>
+        <w:ind w:left="3600" w:hanging="360"/>
+      </w:pPr>
+      <w:rPr>
+        <w:rFonts w:ascii="Courier New" w:hAnsi="Courier New" w:cs="Courier New" w:hint="default"/>
+      </w:rPr>
+    </w:lvl>
+    <w:lvl w:ilvl="5" w:tplc="08090005" w:tentative="1">
+      <w:start w:val="1"/>
+      <w:numFmt w:val="bullet"/>
+      <w:lvlText w:val=""/>
+      <w:lvlJc w:val="left"/>
+      <w:pPr>
+        <w:ind w:left="4320" w:hanging="360"/>
+      </w:pPr>
+      <w:rPr>
+        <w:rFonts w:ascii="Wingdings" w:hAnsi="Wingdings" w:hint="default"/>
+      </w:rPr>
+    </w:lvl>
+    <w:lvl w:ilvl="6" w:tplc="08090001" w:tentative="1">
+      <w:start w:val="1"/>
+      <w:numFmt w:val="bullet"/>
+      <w:lvlText w:val=""/>
+      <w:lvlJc w:val="left"/>
+      <w:pPr>
+        <w:ind w:left="5040" w:hanging="360"/>
+      </w:pPr>
+      <w:rPr>
+        <w:rFonts w:ascii="Symbol" w:hAnsi="Symbol" w:hint="default"/>
+      </w:rPr>
+    </w:lvl>
+    <w:lvl w:ilvl="7" w:tplc="08090003" w:tentative="1">
+      <w:start w:val="1"/>
+      <w:numFmt w:val="bullet"/>
+      <w:lvlText w:val="o"/>
+      <w:lvlJc w:val="left"/>
+      <w:pPr>
+        <w:ind w:left="5760" w:hanging="360"/>
+      </w:pPr>
+      <w:rPr>
+        <w:rFonts w:ascii="Courier New" w:hAnsi="Courier New" w:cs="Courier New" w:hint="default"/>
+      </w:rPr>
+    </w:lvl>
+    <w:lvl w:ilvl="8" w:tplc="08090005" w:tentative="1">
+      <w:start w:val="1"/>
+      <w:numFmt w:val="bullet"/>
+      <w:lvlText w:val=""/>
+      <w:lvlJc w:val="left"/>
+      <w:pPr>
+        <w:ind w:left="6480" w:hanging="360"/>
+      </w:pPr>
+      <w:rPr>
+        <w:rFonts w:ascii="Wingdings" w:hAnsi="Wingdings" w:hint="default"/>
+      </w:rPr>
+    </w:lvl>
+  </w:abstractNum>
+  <w:abstractNum w:abstractNumId="1" w15:restartNumberingAfterBreak="0">
+    <w:nsid w:val="4B0A7364"/>
+    <w:multiLevelType w:val="hybridMultilevel"/>
+    <w:tmpl w:val="1152E176"/>
+    <w:lvl w:ilvl="0" w:tplc="08090001">
+      <w:start w:val="1"/>
+      <w:numFmt w:val="bullet"/>
+      <w:lvlText w:val=""/>
+      <w:lvlJc w:val="left"/>
+      <w:pPr>
+        <w:ind w:left="720" w:hanging="360"/>
+      </w:pPr>
+      <w:rPr>
+        <w:rFonts w:ascii="Symbol" w:hAnsi="Symbol" w:hint="default"/>
+      </w:rPr>
+    </w:lvl>
+    <w:lvl w:ilvl="1" w:tplc="08090003" w:tentative="1">
+      <w:start w:val="1"/>
+      <w:numFmt w:val="bullet"/>
+      <w:lvlText w:val="o"/>
+      <w:lvlJc w:val="left"/>
+      <w:pPr>
+        <w:ind w:left="1440" w:hanging="360"/>
+      </w:pPr>
+      <w:rPr>
+        <w:rFonts w:ascii="Courier New" w:hAnsi="Courier New" w:cs="Courier New" w:hint="default"/>
+      </w:rPr>
+    </w:lvl>
+    <w:lvl w:ilvl="2" w:tplc="08090005" w:tentative="1">
+      <w:start w:val="1"/>
+      <w:numFmt w:val="bullet"/>
+      <w:lvlText w:val=""/>
+      <w:lvlJc w:val="left"/>
+      <w:pPr>
+        <w:ind w:left="2160" w:hanging="360"/>
+      </w:pPr>
+      <w:rPr>
+        <w:rFonts w:ascii="Wingdings" w:hAnsi="Wingdings" w:hint="default"/>
+      </w:rPr>
+    </w:lvl>
+    <w:lvl w:ilvl="3" w:tplc="08090001" w:tentative="1">
+      <w:start w:val="1"/>
+      <w:numFmt w:val="bullet"/>
+      <w:lvlText w:val=""/>
+      <w:lvlJc w:val="left"/>
+      <w:pPr>
+        <w:ind w:left="2880" w:hanging="360"/>
+      </w:pPr>
+      <w:rPr>
+        <w:rFonts w:ascii="Symbol" w:hAnsi="Symbol" w:hint="default"/>
+      </w:rPr>
+    </w:lvl>
+    <w:lvl w:ilvl="4" w:tplc="08090003" w:tentative="1">
+      <w:start w:val="1"/>
+      <w:numFmt w:val="bullet"/>
+      <w:lvlText w:val="o"/>
+      <w:lvlJc w:val="left"/>
+      <w:pPr>
+        <w:ind w:left="3600" w:hanging="360"/>
+      </w:pPr>
+      <w:rPr>
+        <w:rFonts w:ascii="Courier New" w:hAnsi="Courier New" w:cs="Courier New" w:hint="default"/>
+      </w:rPr>
+    </w:lvl>
+    <w:lvl w:ilvl="5" w:tplc="08090005" w:tentative="1">
+      <w:start w:val="1"/>
+      <w:numFmt w:val="bullet"/>
+      <w:lvlText w:val=""/>
+      <w:lvlJc w:val="left"/>
+      <w:pPr>
+        <w:ind w:left="4320" w:hanging="360"/>
+      </w:pPr>
+      <w:rPr>
+        <w:rFonts w:ascii="Wingdings" w:hAnsi="Wingdings" w:hint="default"/>
+      </w:rPr>
+    </w:lvl>
+    <w:lvl w:ilvl="6" w:tplc="08090001" w:tentative="1">
+      <w:start w:val="1"/>
+      <w:numFmt w:val="bullet"/>
+      <w:lvlText w:val=""/>
+      <w:lvlJc w:val="left"/>
+      <w:pPr>
+        <w:ind w:left="5040" w:hanging="360"/>
+      </w:pPr>
+      <w:rPr>
+        <w:rFonts w:ascii="Symbol" w:hAnsi="Symbol" w:hint="default"/>
+      </w:rPr>
+    </w:lvl>
+    <w:lvl w:ilvl="7" w:tplc="08090003" w:tentative="1">
+      <w:start w:val="1"/>
+      <w:numFmt w:val="bullet"/>
+      <w:lvlText w:val="o"/>
+      <w:lvlJc w:val="left"/>
+      <w:pPr>
+        <w:ind w:left="5760" w:hanging="360"/>
+      </w:pPr>
+      <w:rPr>
+        <w:rFonts w:ascii="Courier New" w:hAnsi="Courier New" w:cs="Courier New" w:hint="default"/>
+      </w:rPr>
+    </w:lvl>
+    <w:lvl w:ilvl="8" w:tplc="08090005" w:tentative="1">
+      <w:start w:val="1"/>
+      <w:numFmt w:val="bullet"/>
+      <w:lvlText w:val=""/>
+      <w:lvlJc w:val="left"/>
+      <w:pPr>
+        <w:ind w:left="6480" w:hanging="360"/>
+      </w:pPr>
+      <w:rPr>
+        <w:rFonts w:ascii="Wingdings" w:hAnsi="Wingdings" w:hint="default"/>
+      </w:rPr>
+    </w:lvl>
+  </w:abstractNum>
+  <w:abstractNum w:abstractNumId="2" w15:restartNumberingAfterBreak="0">
+    <w:nsid w:val="4C646939"/>
+    <w:multiLevelType w:val="hybridMultilevel"/>
+    <w:tmpl w:val="E4567AE6"/>
+    <w:lvl w:ilvl="0" w:tplc="08090001">
+      <w:start w:val="1"/>
+      <w:numFmt w:val="bullet"/>
+      <w:lvlText w:val=""/>
+      <w:lvlJc w:val="left"/>
+      <w:pPr>
+        <w:ind w:left="720" w:hanging="360"/>
+      </w:pPr>
+      <w:rPr>
+        <w:rFonts w:ascii="Symbol" w:hAnsi="Symbol" w:hint="default"/>
+      </w:rPr>
+    </w:lvl>
+    <w:lvl w:ilvl="1" w:tplc="08090003" w:tentative="1">
+      <w:start w:val="1"/>
+      <w:numFmt w:val="bullet"/>
+      <w:lvlText w:val="o"/>
+      <w:lvlJc w:val="left"/>
+      <w:pPr>
+        <w:ind w:left="1440" w:hanging="360"/>
+      </w:pPr>
+      <w:rPr>
+        <w:rFonts w:ascii="Courier New" w:hAnsi="Courier New" w:cs="Courier New" w:hint="default"/>
+      </w:rPr>
+    </w:lvl>
+    <w:lvl w:ilvl="2" w:tplc="08090005" w:tentative="1">
+      <w:start w:val="1"/>
+      <w:numFmt w:val="bullet"/>
+      <w:lvlText w:val=""/>
+      <w:lvlJc w:val="left"/>
+      <w:pPr>
+        <w:ind w:left="2160" w:hanging="360"/>
+      </w:pPr>
+      <w:rPr>
+        <w:rFonts w:ascii="Wingdings" w:hAnsi="Wingdings" w:hint="default"/>
+      </w:rPr>
+    </w:lvl>
+    <w:lvl w:ilvl="3" w:tplc="08090001" w:tentative="1">
+      <w:start w:val="1"/>
+      <w:numFmt w:val="bullet"/>
+      <w:lvlText w:val=""/>
+      <w:lvlJc w:val="left"/>
+      <w:pPr>
+        <w:ind w:left="2880" w:hanging="360"/>
+      </w:pPr>
+      <w:rPr>
+        <w:rFonts w:ascii="Symbol" w:hAnsi="Symbol" w:hint="default"/>
+      </w:rPr>
+    </w:lvl>
+    <w:lvl w:ilvl="4" w:tplc="08090003" w:tentative="1">
+      <w:start w:val="1"/>
+      <w:numFmt w:val="bullet"/>
+      <w:lvlText w:val="o"/>
+      <w:lvlJc w:val="left"/>
+      <w:pPr>
+        <w:ind w:left="3600" w:hanging="360"/>
+      </w:pPr>
+      <w:rPr>
+        <w:rFonts w:ascii="Courier New" w:hAnsi="Courier New" w:cs="Courier New" w:hint="default"/>
+      </w:rPr>
+    </w:lvl>
+    <w:lvl w:ilvl="5" w:tplc="08090005" w:tentative="1">
+      <w:start w:val="1"/>
+      <w:numFmt w:val="bullet"/>
+      <w:lvlText w:val=""/>
+      <w:lvlJc w:val="left"/>
+      <w:pPr>
+        <w:ind w:left="4320" w:hanging="360"/>
+      </w:pPr>
+      <w:rPr>
+        <w:rFonts w:ascii="Wingdings" w:hAnsi="Wingdings" w:hint="default"/>
+      </w:rPr>
+    </w:lvl>
+    <w:lvl w:ilvl="6" w:tplc="08090001" w:tentative="1">
+      <w:start w:val="1"/>
+      <w:numFmt w:val="bullet"/>
+      <w:lvlText w:val=""/>
+      <w:lvlJc w:val="left"/>
+      <w:pPr>
+        <w:ind w:left="5040" w:hanging="360"/>
+      </w:pPr>
+      <w:rPr>
+        <w:rFonts w:ascii="Symbol" w:hAnsi="Symbol" w:hint="default"/>
+      </w:rPr>
+    </w:lvl>
+    <w:lvl w:ilvl="7" w:tplc="08090003" w:tentative="1">
+      <w:start w:val="1"/>
+      <w:numFmt w:val="bullet"/>
+      <w:lvlText w:val="o"/>
+      <w:lvlJc w:val="left"/>
+      <w:pPr>
+        <w:ind w:left="5760" w:hanging="360"/>
+      </w:pPr>
+      <w:rPr>
+        <w:rFonts w:ascii="Courier New" w:hAnsi="Courier New" w:cs="Courier New" w:hint="default"/>
+      </w:rPr>
+    </w:lvl>
+    <w:lvl w:ilvl="8" w:tplc="08090005" w:tentative="1">
+      <w:start w:val="1"/>
+      <w:numFmt w:val="bullet"/>
+      <w:lvlText w:val=""/>
+      <w:lvlJc w:val="left"/>
+      <w:pPr>
+        <w:ind w:left="6480" w:hanging="360"/>
+      </w:pPr>
+      <w:rPr>
+        <w:rFonts w:ascii="Wingdings" w:hAnsi="Wingdings" w:hint="default"/>
+      </w:rPr>
+    </w:lvl>
+  </w:abstractNum>
+  <w:num w:numId="1" w16cid:durableId="24184618">
+    <w:abstractNumId w:val="0"/>
+  </w:num>
+  <w:num w:numId="2" w16cid:durableId="2018188064">
+    <w:abstractNumId w:val="2"/>
+  </w:num>
+  <w:num w:numId="3" w16cid:durableId="1222792639">
+    <w:abstractNumId w:val="1"/>
+  </w:num>
+</w:numbering>
 </file>
 
 <file path=word/styles.xml><?xml version="1.0" encoding="utf-8"?>
@@ -3215,7 +4941,7 @@
   <w:style w:type="paragraph" w:default="1" w:styleId="Normal">
     <w:name w:val="Normal"/>
     <w:qFormat/>
-    <w:rsid w:val="005117FC"/>
+    <w:rsid w:val="00667A65"/>
     <w:rPr>
       <w:sz w:val="22"/>
     </w:rPr>
@@ -3887,6 +5613,17 @@
       <w:szCs w:val="20"/>
     </w:rPr>
   </w:style>
+  <w:style w:type="paragraph" w:styleId="ListParagraph">
+    <w:name w:val="List Paragraph"/>
+    <w:basedOn w:val="Normal"/>
+    <w:uiPriority w:val="34"/>
+    <w:qFormat/>
+    <w:rsid w:val="00A02A89"/>
+    <w:pPr>
+      <w:ind w:left="720"/>
+      <w:contextualSpacing/>
+    </w:pPr>
+  </w:style>
 </w:styles>
 </file>
 
@@ -4183,4 +5920,16 @@
     </a:ext>
   </a:extLst>
 </a:theme>
+</file>
+
+<file path=customXml/item1.xml><?xml version="1.0" encoding="utf-8"?>
+<b:Sources xmlns:b="http://schemas.openxmlformats.org/officeDocument/2006/bibliography" xmlns="http://schemas.openxmlformats.org/officeDocument/2006/bibliography" SelectedStyle="\APASixthEditionOfficeOnline.xsl" StyleName="APA" Version="6"/>
+</file>
+
+<file path=customXml/itemProps1.xml><?xml version="1.0" encoding="utf-8"?>
+<ds:datastoreItem xmlns:ds="http://schemas.openxmlformats.org/officeDocument/2006/customXml" ds:itemID="{9A2ABFB0-32B3-482B-B81C-49B146B513B7}">
+  <ds:schemaRefs>
+    <ds:schemaRef ds:uri="http://schemas.openxmlformats.org/officeDocument/2006/bibliography"/>
+  </ds:schemaRefs>
+</ds:datastoreItem>
 </file>
</xml_diff>

<commit_message>
Finished checking system manual
</commit_message>
<xml_diff>
--- a/SoftwareProjectAR_20361247/SystemManualAR_20361247.docx
+++ b/SoftwareProjectAR_20361247/SystemManualAR_20361247.docx
@@ -841,9 +841,11 @@
             <w:tcW w:w="1507" w:type="dxa"/>
           </w:tcPr>
           <w:p>
+            <w:proofErr w:type="spellStart"/>
             <w:r>
               <w:t>Main.c</w:t>
             </w:r>
+            <w:proofErr w:type="spellEnd"/>
           </w:p>
         </w:tc>
         <w:tc>
@@ -908,8 +910,29 @@
             <w:pPr>
               <w:ind w:left="238"/>
             </w:pPr>
-            <w:r>
-              <w:t>LoadFontData(), GenerateGCode(), SendCommands().</w:t>
+            <w:proofErr w:type="spellStart"/>
+            <w:r>
+              <w:t>LoadFontData</w:t>
+            </w:r>
+            <w:proofErr w:type="spellEnd"/>
+            <w:r>
+              <w:t xml:space="preserve">(), </w:t>
+            </w:r>
+            <w:proofErr w:type="spellStart"/>
+            <w:r>
+              <w:t>GenerateGCode</w:t>
+            </w:r>
+            <w:proofErr w:type="spellEnd"/>
+            <w:r>
+              <w:t xml:space="preserve">(), </w:t>
+            </w:r>
+            <w:proofErr w:type="spellStart"/>
+            <w:r>
+              <w:t>SendCommands</w:t>
+            </w:r>
+            <w:proofErr w:type="spellEnd"/>
+            <w:r>
+              <w:t>().</w:t>
             </w:r>
           </w:p>
           <w:p>
@@ -993,7 +1016,15 @@
               <w:t xml:space="preserve"> for each character</w:t>
             </w:r>
             <w:r>
-              <w:t>: 999 &lt;ASCII&gt; &lt;NumMovements&gt; followed by movement data (x, y, pen).</w:t>
+              <w:t>: 999 &lt;ASCII&gt; &lt;</w:t>
+            </w:r>
+            <w:proofErr w:type="spellStart"/>
+            <w:r>
+              <w:t>NumMovements</w:t>
+            </w:r>
+            <w:proofErr w:type="spellEnd"/>
+            <w:r>
+              <w:t>&gt; followed by movement data (x, y, pen).</w:t>
             </w:r>
           </w:p>
         </w:tc>
@@ -1061,7 +1092,15 @@
               <w:t>Functions</w:t>
             </w:r>
             <w:r>
-              <w:t>: CanRS232PortBeOpened(), PrintBuffer(), CloseRS232Port()</w:t>
+              <w:t xml:space="preserve">: CanRS232PortBeOpened(), </w:t>
+            </w:r>
+            <w:proofErr w:type="spellStart"/>
+            <w:r>
+              <w:t>PrintBuffer</w:t>
+            </w:r>
+            <w:proofErr w:type="spellEnd"/>
+            <w:r>
+              <w:t>(), CloseRS232Port()</w:t>
             </w:r>
           </w:p>
         </w:tc>
@@ -1091,9 +1130,11 @@
             <w:tcW w:w="1507" w:type="dxa"/>
           </w:tcPr>
           <w:p>
+            <w:proofErr w:type="spellStart"/>
             <w:r>
               <w:t>serial.c</w:t>
             </w:r>
+            <w:proofErr w:type="spellEnd"/>
           </w:p>
         </w:tc>
         <w:tc>
@@ -1122,7 +1163,15 @@
           </w:tcPr>
           <w:p>
             <w:r>
-              <w:t>- Uses #define Serial_Mode for conditional compilation.</w:t>
+              <w:t xml:space="preserve">- Uses #define </w:t>
+            </w:r>
+            <w:proofErr w:type="spellStart"/>
+            <w:r>
+              <w:t>Serial_Mode</w:t>
+            </w:r>
+            <w:proofErr w:type="spellEnd"/>
+            <w:r>
+              <w:t xml:space="preserve"> for conditional compilation.</w:t>
             </w:r>
           </w:p>
         </w:tc>
@@ -1132,7 +1181,15 @@
           </w:tcPr>
           <w:p>
             <w:r>
-              <w:t xml:space="preserve">Ensure #define Serial_Mode is correctly toggled for emulator or </w:t>
+              <w:t xml:space="preserve">Ensure #define </w:t>
+            </w:r>
+            <w:proofErr w:type="spellStart"/>
+            <w:r>
+              <w:t>Serial_Mode</w:t>
+            </w:r>
+            <w:proofErr w:type="spellEnd"/>
+            <w:r>
+              <w:t xml:space="preserve"> is correctly toggled for emulator or </w:t>
             </w:r>
             <w:r>
               <w:t xml:space="preserve">for the writing </w:t>
@@ -1157,6 +1214,11 @@
           <w:p>
             <w:r>
               <w:t>RobotTesting.txt</w:t>
+            </w:r>
+          </w:p>
+          <w:p>
+            <w:r>
+              <w:t>Test.txt</w:t>
             </w:r>
           </w:p>
         </w:tc>
@@ -1318,6 +1380,7 @@
                 <w:lang w:eastAsia="en-GB"/>
               </w:rPr>
             </w:pPr>
+            <w:proofErr w:type="spellStart"/>
             <w:r>
               <w:rPr>
                 <w:rFonts w:eastAsia="Times New Roman" w:cstheme="minorHAnsi"/>
@@ -1327,6 +1390,7 @@
               </w:rPr>
               <w:t>FontData</w:t>
             </w:r>
+            <w:proofErr w:type="spellEnd"/>
           </w:p>
         </w:tc>
         <w:tc>
@@ -1916,6 +1980,7 @@
                 <w:lang w:eastAsia="en-GB"/>
               </w:rPr>
             </w:pPr>
+            <w:proofErr w:type="spellStart"/>
             <w:r>
               <w:rPr>
                 <w:rFonts w:eastAsia="Times New Roman" w:cstheme="minorHAnsi"/>
@@ -1925,6 +1990,7 @@
               </w:rPr>
               <w:t>num_movements</w:t>
             </w:r>
+            <w:proofErr w:type="spellEnd"/>
           </w:p>
         </w:tc>
         <w:tc>
@@ -2210,6 +2276,7 @@
                 <w:lang w:eastAsia="en-GB"/>
               </w:rPr>
             </w:pPr>
+            <w:proofErr w:type="spellStart"/>
             <w:r>
               <w:rPr>
                 <w:rFonts w:eastAsia="Times New Roman" w:cstheme="minorHAnsi"/>
@@ -2219,6 +2286,7 @@
               </w:rPr>
               <w:t>x_offset</w:t>
             </w:r>
+            <w:proofErr w:type="spellEnd"/>
           </w:p>
         </w:tc>
         <w:tc>
@@ -2285,25 +2353,7 @@
                 <w:szCs w:val="22"/>
                 <w:lang w:eastAsia="en-GB"/>
               </w:rPr>
-              <w:t>Floating-point precision is necessary for scaling operations and sub-</w:t>
-            </w:r>
-            <w:r>
-              <w:rPr>
-                <w:rFonts w:eastAsia="Times New Roman" w:cstheme="minorHAnsi"/>
-                <w:color w:val="000000"/>
-                <w:szCs w:val="22"/>
-                <w:lang w:eastAsia="en-GB"/>
-              </w:rPr>
-              <w:t>millimetre</w:t>
-            </w:r>
-            <w:r>
-              <w:rPr>
-                <w:rFonts w:eastAsia="Times New Roman" w:cstheme="minorHAnsi"/>
-                <w:color w:val="000000"/>
-                <w:szCs w:val="22"/>
-                <w:lang w:eastAsia="en-GB"/>
-              </w:rPr>
-              <w:t xml:space="preserve"> adjustments.</w:t>
+              <w:t>Floating-point precision is necessary for scaling operations and sub-millimetre adjustments.</w:t>
             </w:r>
           </w:p>
         </w:tc>
@@ -2326,6 +2376,7 @@
                 <w:lang w:eastAsia="en-GB"/>
               </w:rPr>
             </w:pPr>
+            <w:proofErr w:type="spellStart"/>
             <w:r>
               <w:rPr>
                 <w:rFonts w:eastAsia="Times New Roman" w:cstheme="minorHAnsi"/>
@@ -2335,6 +2386,7 @@
               </w:rPr>
               <w:t>y_offset</w:t>
             </w:r>
+            <w:proofErr w:type="spellEnd"/>
           </w:p>
         </w:tc>
         <w:tc>
@@ -2401,25 +2453,7 @@
                 <w:szCs w:val="22"/>
                 <w:lang w:eastAsia="en-GB"/>
               </w:rPr>
-              <w:t>Floating-point precision is necessary for scaling operations and sub-</w:t>
-            </w:r>
-            <w:r>
-              <w:rPr>
-                <w:rFonts w:eastAsia="Times New Roman" w:cstheme="minorHAnsi"/>
-                <w:color w:val="000000"/>
-                <w:szCs w:val="22"/>
-                <w:lang w:eastAsia="en-GB"/>
-              </w:rPr>
-              <w:t>millimetre</w:t>
-            </w:r>
-            <w:r>
-              <w:rPr>
-                <w:rFonts w:eastAsia="Times New Roman" w:cstheme="minorHAnsi"/>
-                <w:color w:val="000000"/>
-                <w:szCs w:val="22"/>
-                <w:lang w:eastAsia="en-GB"/>
-              </w:rPr>
-              <w:t xml:space="preserve"> adjustments.</w:t>
+              <w:t>Floating-point precision is necessary for scaling operations and sub-millimetre adjustments.</w:t>
             </w:r>
           </w:p>
         </w:tc>
@@ -2843,6 +2877,7 @@
                 <w:lang w:eastAsia="en-GB"/>
               </w:rPr>
             </w:pPr>
+            <w:proofErr w:type="spellStart"/>
             <w:r>
               <w:rPr>
                 <w:rFonts w:eastAsia="Times New Roman" w:cstheme="minorHAnsi"/>
@@ -2852,6 +2887,7 @@
               </w:rPr>
               <w:t>previous_pen_state</w:t>
             </w:r>
+            <w:proofErr w:type="spellEnd"/>
           </w:p>
         </w:tc>
         <w:tc>
@@ -3007,20 +3043,45 @@
                 <w:b/>
                 <w:bCs/>
               </w:rPr>
-              <w:t>void LoadFontData(</w:t>
-            </w:r>
+              <w:t xml:space="preserve">void </w:t>
+            </w:r>
+            <w:proofErr w:type="spellStart"/>
             <w:r>
               <w:rPr>
                 <w:b/>
                 <w:bCs/>
               </w:rPr>
-              <w:t>char FontFile</w:t>
-            </w:r>
+              <w:t>LoadFontData</w:t>
+            </w:r>
+            <w:proofErr w:type="spellEnd"/>
             <w:r>
               <w:rPr>
                 <w:b/>
                 <w:bCs/>
               </w:rPr>
+              <w:t>(</w:t>
+            </w:r>
+            <w:r>
+              <w:rPr>
+                <w:b/>
+                <w:bCs/>
+              </w:rPr>
+              <w:t xml:space="preserve">char </w:t>
+            </w:r>
+            <w:proofErr w:type="spellStart"/>
+            <w:r>
+              <w:rPr>
+                <w:b/>
+                <w:bCs/>
+              </w:rPr>
+              <w:t>FontFile</w:t>
+            </w:r>
+            <w:proofErr w:type="spellEnd"/>
+            <w:r>
+              <w:rPr>
+                <w:b/>
+                <w:bCs/>
+              </w:rPr>
               <w:t>)</w:t>
             </w:r>
           </w:p>
@@ -3032,7 +3093,15 @@
               <w:t>Parameters:</w:t>
             </w:r>
             <w:r>
-              <w:t xml:space="preserve"> FontFile – </w:t>
+              <w:t xml:space="preserve"> </w:t>
+            </w:r>
+            <w:proofErr w:type="spellStart"/>
+            <w:r>
+              <w:t>FontFile</w:t>
+            </w:r>
+            <w:proofErr w:type="spellEnd"/>
+            <w:r>
+              <w:t xml:space="preserve"> – </w:t>
             </w:r>
             <w:r>
               <w:t>A string representing the name of the font file to be read.</w:t>
@@ -3106,9 +3175,11 @@
             <w:r>
               <w:t>‘</w:t>
             </w:r>
+            <w:proofErr w:type="spellStart"/>
             <w:r>
               <w:t>FontData</w:t>
             </w:r>
+            <w:proofErr w:type="spellEnd"/>
             <w:r>
               <w:t>’</w:t>
             </w:r>
@@ -3149,7 +3220,23 @@
                 <w:b/>
                 <w:bCs/>
               </w:rPr>
-              <w:t xml:space="preserve"> GenerateGcode(</w:t>
+              <w:t xml:space="preserve"> </w:t>
+            </w:r>
+            <w:proofErr w:type="spellStart"/>
+            <w:r>
+              <w:rPr>
+                <w:b/>
+                <w:bCs/>
+              </w:rPr>
+              <w:t>GenerateGcode</w:t>
+            </w:r>
+            <w:proofErr w:type="spellEnd"/>
+            <w:r>
+              <w:rPr>
+                <w:b/>
+                <w:bCs/>
+              </w:rPr>
+              <w:t>(</w:t>
             </w:r>
             <w:r>
               <w:rPr>
@@ -3468,12 +3555,21 @@
               </w:rPr>
               <w:t xml:space="preserve"> </w:t>
             </w:r>
+            <w:proofErr w:type="spellStart"/>
             <w:r>
               <w:rPr>
                 <w:b/>
                 <w:bCs/>
               </w:rPr>
-              <w:t>SendCommands(char *buffer)</w:t>
+              <w:t>SendCommands</w:t>
+            </w:r>
+            <w:proofErr w:type="spellEnd"/>
+            <w:r>
+              <w:rPr>
+                <w:b/>
+                <w:bCs/>
+              </w:rPr>
+              <w:t>(char *buffer)</w:t>
             </w:r>
             <w:r>
               <w:t xml:space="preserve"> </w:t>
@@ -3534,8 +3630,13 @@
             <w:r>
               <w:t xml:space="preserve">It uses </w:t>
             </w:r>
-            <w:r>
-              <w:t>PrintBuffer(</w:t>
+            <w:proofErr w:type="spellStart"/>
+            <w:r>
+              <w:t>PrintBuffer</w:t>
+            </w:r>
+            <w:proofErr w:type="spellEnd"/>
+            <w:r>
+              <w:t>(</w:t>
             </w:r>
             <w:r>
               <w:t>) to send the contents via RS232</w:t>
@@ -3676,9 +3777,11 @@
             <w:tcW w:w="1628" w:type="dxa"/>
           </w:tcPr>
           <w:p>
+            <w:proofErr w:type="spellStart"/>
             <w:r>
               <w:t>LoadFontData</w:t>
             </w:r>
+            <w:proofErr w:type="spellEnd"/>
             <w:r>
               <w:t>()</w:t>
             </w:r>
@@ -3738,9 +3841,11 @@
             <w:tcW w:w="1628" w:type="dxa"/>
           </w:tcPr>
           <w:p>
+            <w:proofErr w:type="spellStart"/>
             <w:r>
               <w:t>LoadFontData</w:t>
             </w:r>
+            <w:proofErr w:type="spellEnd"/>
             <w:r>
               <w:t>()</w:t>
             </w:r>
@@ -3917,8 +4022,13 @@
             <w:tcW w:w="1628" w:type="dxa"/>
           </w:tcPr>
           <w:p>
-            <w:r>
-              <w:t>GenerateGcode()</w:t>
+            <w:proofErr w:type="spellStart"/>
+            <w:r>
+              <w:t>GenerateGcode</w:t>
+            </w:r>
+            <w:proofErr w:type="spellEnd"/>
+            <w:r>
+              <w:t>()</w:t>
             </w:r>
           </w:p>
         </w:tc>
@@ -4003,9 +4113,11 @@
             <w:tcW w:w="1628" w:type="dxa"/>
           </w:tcPr>
           <w:p>
+            <w:proofErr w:type="spellStart"/>
             <w:r>
               <w:t>GenerateGcode</w:t>
             </w:r>
+            <w:proofErr w:type="spellEnd"/>
             <w:r>
               <w:t>()</w:t>
             </w:r>
@@ -4116,12 +4228,14 @@
             <w:tcW w:w="1628" w:type="dxa"/>
           </w:tcPr>
           <w:p>
+            <w:proofErr w:type="spellStart"/>
             <w:r>
               <w:t>Send</w:t>
             </w:r>
             <w:r>
               <w:t>Command</w:t>
             </w:r>
+            <w:proofErr w:type="spellEnd"/>
             <w:r>
               <w:t>()</w:t>
             </w:r>
@@ -4153,7 +4267,15 @@
           </w:tcPr>
           <w:p>
             <w:r>
-              <w:t>Program displays ‘Command not found, please check your Generate GCode function’</w:t>
+              <w:t xml:space="preserve">Program displays ‘Command not found, please check your Generate </w:t>
+            </w:r>
+            <w:proofErr w:type="spellStart"/>
+            <w:r>
+              <w:t>GCode</w:t>
+            </w:r>
+            <w:proofErr w:type="spellEnd"/>
+            <w:r>
+              <w:t xml:space="preserve"> function’</w:t>
             </w:r>
           </w:p>
         </w:tc>
@@ -5157,6 +5279,7 @@
   <w:style w:type="character" w:default="1" w:styleId="DefaultParagraphFont">
     <w:name w:val="Default Paragraph Font"/>
     <w:uiPriority w:val="1"/>
+    <w:semiHidden/>
     <w:unhideWhenUsed/>
   </w:style>
   <w:style w:type="table" w:default="1" w:styleId="TableNormal">

</xml_diff>